<commit_message>
100% dokončen framework foto
přidané fotky
</commit_message>
<xml_diff>
--- a/html/breclav html/schema.docx
+++ b/html/breclav html/schema.docx
@@ -3,6 +3,4204 @@
 <w:document xmlns:wpc="http://schemas.microsoft.com/office/word/2010/wordprocessingCanvas" xmlns:cx="http://schemas.microsoft.com/office/drawing/2014/chartex" xmlns:cx1="http://schemas.microsoft.com/office/drawing/2015/9/8/chartex" xmlns:cx2="http://schemas.microsoft.com/office/drawing/2015/10/21/chartex" xmlns:cx3="http://schemas.microsoft.com/office/drawing/2016/5/9/chartex" xmlns:cx4="http://schemas.microsoft.com/office/drawing/2016/5/10/chartex" xmlns:cx5="http://schemas.microsoft.com/office/drawing/2016/5/11/chartex" xmlns:cx6="http://schemas.microsoft.com/office/drawing/2016/5/12/chartex" xmlns:cx7="http://schemas.microsoft.com/office/drawing/2016/5/13/chartex" xmlns:cx8="http://schemas.microsoft.com/office/drawing/2016/5/14/chartex" xmlns:mc="http://schemas.openxmlformats.org/markup-compatibility/2006" xmlns:aink="http://schemas.microsoft.com/office/drawing/2016/ink" xmlns:am3d="http://schemas.microsoft.com/office/drawing/2017/model3d" xmlns:o="urn:schemas-microsoft-com:office:office" xmlns:oel="http://schemas.microsoft.com/office/2019/extlst" xmlns:r="http://schemas.openxmlformats.org/officeDocument/2006/relationships" xmlns:m="http://schemas.openxmlformats.org/officeDocument/2006/math" xmlns:v="urn:schemas-microsoft-com:vml" xmlns:wp14="http://schemas.microsoft.com/office/word/2010/wordprocessingDrawing" xmlns:wp="http://schemas.openxmlformats.org/drawingml/2006/wordprocessingDrawing" xmlns:w10="urn:schemas-microsoft-com:office:word" xmlns:w="http://schemas.openxmlformats.org/wordprocessingml/2006/main" xmlns:w14="http://schemas.microsoft.com/office/word/2010/wordml" xmlns:w15="http://schemas.microsoft.com/office/word/2012/wordml" xmlns:w16cex="http://schemas.microsoft.com/office/word/2018/wordml/cex" xmlns:w16cid="http://schemas.microsoft.com/office/word/2016/wordml/cid" xmlns:w16="http://schemas.microsoft.com/office/word/2018/wordml" xmlns:w16du="http://schemas.microsoft.com/office/word/2023/wordml/word16du" xmlns:w16sdtdh="http://schemas.microsoft.com/office/word/2020/wordml/sdtdatahash" xmlns:w16sdtfl="http://schemas.microsoft.com/office/word/2024/wordml/sdtformatlock" xmlns:w16se="http://schemas.microsoft.com/office/word/2015/wordml/symex" xmlns:wpg="http://schemas.microsoft.com/office/word/2010/wordprocessingGroup" xmlns:wpi="http://schemas.microsoft.com/office/word/2010/wordprocessingInk" xmlns:wne="http://schemas.microsoft.com/office/word/2006/wordml" xmlns:wps="http://schemas.microsoft.com/office/word/2010/wordprocessingShape" mc:Ignorable="w14 w15 w16se w16cid w16 w16cex w16sdtdh w16sdtfl w16du wp14">
   <w:body>
     <w:p>
+      <w:r>
+        <w:rPr>
+          <w:noProof/>
+        </w:rPr>
+        <mc:AlternateContent>
+          <mc:Choice Requires="wps">
+            <w:drawing>
+              <wp:anchor distT="0" distB="0" distL="114300" distR="114300" simplePos="0" relativeHeight="251712512" behindDoc="0" locked="0" layoutInCell="1" allowOverlap="1" wp14:anchorId="58FACEB8" wp14:editId="4DD9C4A2">
+                <wp:simplePos x="0" y="0"/>
+                <wp:positionH relativeFrom="column">
+                  <wp:posOffset>3478602</wp:posOffset>
+                </wp:positionH>
+                <wp:positionV relativeFrom="paragraph">
+                  <wp:posOffset>38101</wp:posOffset>
+                </wp:positionV>
+                <wp:extent cx="1007134" cy="172528"/>
+                <wp:effectExtent l="0" t="95250" r="21590" b="113665"/>
+                <wp:wrapNone/>
+                <wp:docPr id="1064333006" name="Přímá spojnice se šipkou 8"/>
+                <wp:cNvGraphicFramePr/>
+                <a:graphic xmlns:a="http://schemas.openxmlformats.org/drawingml/2006/main">
+                  <a:graphicData uri="http://schemas.microsoft.com/office/word/2010/wordprocessingShape">
+                    <wps:wsp>
+                      <wps:cNvCnPr/>
+                      <wps:spPr>
+                        <a:xfrm>
+                          <a:off x="0" y="0"/>
+                          <a:ext cx="1007134" cy="172528"/>
+                        </a:xfrm>
+                        <a:prstGeom prst="straightConnector1">
+                          <a:avLst/>
+                        </a:prstGeom>
+                        <a:ln w="57150">
+                          <a:solidFill>
+                            <a:schemeClr val="tx1"/>
+                          </a:solidFill>
+                          <a:headEnd type="triangle"/>
+                          <a:tailEnd type="triangle"/>
+                        </a:ln>
+                      </wps:spPr>
+                      <wps:style>
+                        <a:lnRef idx="1">
+                          <a:schemeClr val="accent1"/>
+                        </a:lnRef>
+                        <a:fillRef idx="0">
+                          <a:schemeClr val="accent1"/>
+                        </a:fillRef>
+                        <a:effectRef idx="0">
+                          <a:schemeClr val="accent1"/>
+                        </a:effectRef>
+                        <a:fontRef idx="minor">
+                          <a:schemeClr val="tx1"/>
+                        </a:fontRef>
+                      </wps:style>
+                      <wps:bodyPr/>
+                    </wps:wsp>
+                  </a:graphicData>
+                </a:graphic>
+                <wp14:sizeRelH relativeFrom="margin">
+                  <wp14:pctWidth>0</wp14:pctWidth>
+                </wp14:sizeRelH>
+                <wp14:sizeRelV relativeFrom="margin">
+                  <wp14:pctHeight>0</wp14:pctHeight>
+                </wp14:sizeRelV>
+              </wp:anchor>
+            </w:drawing>
+          </mc:Choice>
+          <mc:Fallback>
+            <w:pict>
+              <v:shapetype w14:anchorId="1C503D55" id="_x0000_t32" coordsize="21600,21600" o:spt="32" o:oned="t" path="m,l21600,21600e" filled="f">
+                <v:path arrowok="t" fillok="f" o:connecttype="none"/>
+                <o:lock v:ext="edit" shapetype="t"/>
+              </v:shapetype>
+              <v:shape id="Přímá spojnice se šipkou 8" o:spid="_x0000_s1026" type="#_x0000_t32" style="position:absolute;margin-left:273.9pt;margin-top:3pt;width:79.3pt;height:13.6pt;z-index:251712512;visibility:visible;mso-wrap-style:square;mso-width-percent:0;mso-height-percent:0;mso-wrap-distance-left:9pt;mso-wrap-distance-top:0;mso-wrap-distance-right:9pt;mso-wrap-distance-bottom:0;mso-position-horizontal:absolute;mso-position-horizontal-relative:text;mso-position-vertical:absolute;mso-position-vertical-relative:text;mso-width-percent:0;mso-height-percent:0;mso-width-relative:margin;mso-height-relative:margin" o:gfxdata="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" strokecolor="black [3213]" strokeweight="4.5pt">
+                <v:stroke startarrow="block" endarrow="block" joinstyle="miter"/>
+              </v:shape>
+            </w:pict>
+          </mc:Fallback>
+        </mc:AlternateContent>
+      </w:r>
+      <w:r>
+        <w:rPr>
+          <w:noProof/>
+        </w:rPr>
+        <mc:AlternateContent>
+          <mc:Choice Requires="wps">
+            <w:drawing>
+              <wp:anchor distT="0" distB="0" distL="114300" distR="114300" simplePos="0" relativeHeight="251696128" behindDoc="0" locked="0" layoutInCell="1" allowOverlap="1" wp14:anchorId="5A7827E0" wp14:editId="40D67F66">
+                <wp:simplePos x="0" y="0"/>
+                <wp:positionH relativeFrom="column">
+                  <wp:posOffset>2647471</wp:posOffset>
+                </wp:positionH>
+                <wp:positionV relativeFrom="paragraph">
+                  <wp:posOffset>207034</wp:posOffset>
+                </wp:positionV>
+                <wp:extent cx="0" cy="422694"/>
+                <wp:effectExtent l="114300" t="38100" r="114300" b="53975"/>
+                <wp:wrapNone/>
+                <wp:docPr id="730439490" name="Přímá spojnice se šipkou 8"/>
+                <wp:cNvGraphicFramePr/>
+                <a:graphic xmlns:a="http://schemas.openxmlformats.org/drawingml/2006/main">
+                  <a:graphicData uri="http://schemas.microsoft.com/office/word/2010/wordprocessingShape">
+                    <wps:wsp>
+                      <wps:cNvCnPr/>
+                      <wps:spPr>
+                        <a:xfrm>
+                          <a:off x="0" y="0"/>
+                          <a:ext cx="0" cy="422694"/>
+                        </a:xfrm>
+                        <a:prstGeom prst="straightConnector1">
+                          <a:avLst/>
+                        </a:prstGeom>
+                        <a:ln w="57150">
+                          <a:solidFill>
+                            <a:schemeClr val="tx1"/>
+                          </a:solidFill>
+                          <a:headEnd type="triangle"/>
+                          <a:tailEnd type="triangle"/>
+                        </a:ln>
+                      </wps:spPr>
+                      <wps:style>
+                        <a:lnRef idx="1">
+                          <a:schemeClr val="accent1"/>
+                        </a:lnRef>
+                        <a:fillRef idx="0">
+                          <a:schemeClr val="accent1"/>
+                        </a:fillRef>
+                        <a:effectRef idx="0">
+                          <a:schemeClr val="accent1"/>
+                        </a:effectRef>
+                        <a:fontRef idx="minor">
+                          <a:schemeClr val="tx1"/>
+                        </a:fontRef>
+                      </wps:style>
+                      <wps:bodyPr/>
+                    </wps:wsp>
+                  </a:graphicData>
+                </a:graphic>
+              </wp:anchor>
+            </w:drawing>
+          </mc:Choice>
+          <mc:Fallback>
+            <w:pict>
+              <v:shape w14:anchorId="5D5436E4" id="Přímá spojnice se šipkou 8" o:spid="_x0000_s1026" type="#_x0000_t32" style="position:absolute;margin-left:208.45pt;margin-top:16.3pt;width:0;height:33.3pt;z-index:251696128;visibility:visible;mso-wrap-style:square;mso-wrap-distance-left:9pt;mso-wrap-distance-top:0;mso-wrap-distance-right:9pt;mso-wrap-distance-bottom:0;mso-position-horizontal:absolute;mso-position-horizontal-relative:text;mso-position-vertical:absolute;mso-position-vertical-relative:text" o:gfxdata="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" strokecolor="black [3213]" strokeweight="4.5pt">
+                <v:stroke startarrow="block" endarrow="block" joinstyle="miter"/>
+              </v:shape>
+            </w:pict>
+          </mc:Fallback>
+        </mc:AlternateContent>
+      </w:r>
+      <w:r>
+        <w:rPr>
+          <w:noProof/>
+        </w:rPr>
+        <mc:AlternateContent>
+          <mc:Choice Requires="wps">
+            <w:drawing>
+              <wp:anchor distT="0" distB="0" distL="114300" distR="114300" simplePos="0" relativeHeight="251674624" behindDoc="0" locked="0" layoutInCell="1" allowOverlap="1" wp14:anchorId="0A220C4D" wp14:editId="3DF93BD9">
+                <wp:simplePos x="0" y="0"/>
+                <wp:positionH relativeFrom="column">
+                  <wp:posOffset>4485737</wp:posOffset>
+                </wp:positionH>
+                <wp:positionV relativeFrom="paragraph">
+                  <wp:posOffset>103517</wp:posOffset>
+                </wp:positionV>
+                <wp:extent cx="1406106" cy="345057"/>
+                <wp:effectExtent l="0" t="0" r="22860" b="17145"/>
+                <wp:wrapNone/>
+                <wp:docPr id="955135536" name="Textové pole 7"/>
+                <wp:cNvGraphicFramePr/>
+                <a:graphic xmlns:a="http://schemas.openxmlformats.org/drawingml/2006/main">
+                  <a:graphicData uri="http://schemas.microsoft.com/office/word/2010/wordprocessingShape">
+                    <wps:wsp>
+                      <wps:cNvSpPr txBox="1"/>
+                      <wps:spPr>
+                        <a:xfrm>
+                          <a:off x="0" y="0"/>
+                          <a:ext cx="1406106" cy="345057"/>
+                        </a:xfrm>
+                        <a:prstGeom prst="rect">
+                          <a:avLst/>
+                        </a:prstGeom>
+                        <a:solidFill>
+                          <a:schemeClr val="lt1"/>
+                        </a:solidFill>
+                        <a:ln w="6350">
+                          <a:solidFill>
+                            <a:prstClr val="black"/>
+                          </a:solidFill>
+                        </a:ln>
+                      </wps:spPr>
+                      <wps:txbx>
+                        <w:txbxContent>
+                          <w:p>
+                            <w:r>
+                              <w:t>poš</w:t>
+                            </w:r>
+                            <w:r>
+                              <w:t>ta</w:t>
+                            </w:r>
+                          </w:p>
+                        </w:txbxContent>
+                      </wps:txbx>
+                      <wps:bodyPr rot="0" spcFirstLastPara="0" vertOverflow="overflow" horzOverflow="overflow" vert="horz" wrap="square" lIns="91440" tIns="45720" rIns="91440" bIns="45720" numCol="1" spcCol="0" rtlCol="0" fromWordArt="0" anchor="t" anchorCtr="0" forceAA="0" compatLnSpc="1">
+                        <a:prstTxWarp prst="textNoShape">
+                          <a:avLst/>
+                        </a:prstTxWarp>
+                        <a:noAutofit/>
+                      </wps:bodyPr>
+                    </wps:wsp>
+                  </a:graphicData>
+                </a:graphic>
+                <wp14:sizeRelH relativeFrom="margin">
+                  <wp14:pctWidth>0</wp14:pctWidth>
+                </wp14:sizeRelH>
+                <wp14:sizeRelV relativeFrom="margin">
+                  <wp14:pctHeight>0</wp14:pctHeight>
+                </wp14:sizeRelV>
+              </wp:anchor>
+            </w:drawing>
+          </mc:Choice>
+          <mc:Fallback>
+            <w:pict>
+              <v:shapetype w14:anchorId="0A220C4D" id="_x0000_t202" coordsize="21600,21600" o:spt="202" path="m,l,21600r21600,l21600,xe">
+                <v:stroke joinstyle="miter"/>
+                <v:path gradientshapeok="t" o:connecttype="rect"/>
+              </v:shapetype>
+              <v:shape id="Textové pole 7" o:spid="_x0000_s1026" type="#_x0000_t202" style="position:absolute;margin-left:353.2pt;margin-top:8.15pt;width:110.7pt;height:27.15pt;z-index:251674624;visibility:visible;mso-wrap-style:square;mso-width-percent:0;mso-height-percent:0;mso-wrap-distance-left:9pt;mso-wrap-distance-top:0;mso-wrap-distance-right:9pt;mso-wrap-distance-bottom:0;mso-position-horizontal:absolute;mso-position-horizontal-relative:text;mso-position-vertical:absolute;mso-position-vertical-relative:text;mso-width-percent:0;mso-height-percent:0;mso-width-relative:margin;mso-height-relative:margin;v-text-anchor:top" o:gfxdata="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" fillcolor="white [3201]" strokeweight=".5pt">
+                <v:textbox>
+                  <w:txbxContent>
+                    <w:p>
+                      <w:r>
+                        <w:t>poš</w:t>
+                      </w:r>
+                      <w:r>
+                        <w:t>ta</w:t>
+                      </w:r>
+                    </w:p>
+                  </w:txbxContent>
+                </v:textbox>
+              </v:shape>
+            </w:pict>
+          </mc:Fallback>
+        </mc:AlternateContent>
+      </w:r>
+      <w:r>
+        <w:rPr>
+          <w:noProof/>
+        </w:rPr>
+        <mc:AlternateContent>
+          <mc:Choice Requires="wps">
+            <w:drawing>
+              <wp:anchor distT="0" distB="0" distL="114300" distR="114300" simplePos="0" relativeHeight="251672576" behindDoc="0" locked="0" layoutInCell="1" allowOverlap="1" wp14:anchorId="15991496" wp14:editId="6E22547A">
+                <wp:simplePos x="0" y="0"/>
+                <wp:positionH relativeFrom="column">
+                  <wp:posOffset>2027208</wp:posOffset>
+                </wp:positionH>
+                <wp:positionV relativeFrom="paragraph">
+                  <wp:posOffset>-207034</wp:posOffset>
+                </wp:positionV>
+                <wp:extent cx="1406105" cy="310551"/>
+                <wp:effectExtent l="0" t="0" r="22860" b="13335"/>
+                <wp:wrapNone/>
+                <wp:docPr id="1769876925" name="Textové pole 7"/>
+                <wp:cNvGraphicFramePr/>
+                <a:graphic xmlns:a="http://schemas.openxmlformats.org/drawingml/2006/main">
+                  <a:graphicData uri="http://schemas.microsoft.com/office/word/2010/wordprocessingShape">
+                    <wps:wsp>
+                      <wps:cNvSpPr txBox="1"/>
+                      <wps:spPr>
+                        <a:xfrm>
+                          <a:off x="0" y="0"/>
+                          <a:ext cx="1406105" cy="310551"/>
+                        </a:xfrm>
+                        <a:prstGeom prst="rect">
+                          <a:avLst/>
+                        </a:prstGeom>
+                        <a:solidFill>
+                          <a:schemeClr val="lt1"/>
+                        </a:solidFill>
+                        <a:ln w="6350">
+                          <a:solidFill>
+                            <a:prstClr val="black"/>
+                          </a:solidFill>
+                        </a:ln>
+                      </wps:spPr>
+                      <wps:txbx>
+                        <w:txbxContent>
+                          <w:p>
+                            <w:proofErr w:type="spellStart"/>
+                            <w:r>
+                              <w:t>nadrazi</w:t>
+                            </w:r>
+                            <w:proofErr w:type="spellEnd"/>
+                          </w:p>
+                        </w:txbxContent>
+                      </wps:txbx>
+                      <wps:bodyPr rot="0" spcFirstLastPara="0" vertOverflow="overflow" horzOverflow="overflow" vert="horz" wrap="square" lIns="91440" tIns="45720" rIns="91440" bIns="45720" numCol="1" spcCol="0" rtlCol="0" fromWordArt="0" anchor="t" anchorCtr="0" forceAA="0" compatLnSpc="1">
+                        <a:prstTxWarp prst="textNoShape">
+                          <a:avLst/>
+                        </a:prstTxWarp>
+                        <a:noAutofit/>
+                      </wps:bodyPr>
+                    </wps:wsp>
+                  </a:graphicData>
+                </a:graphic>
+                <wp14:sizeRelH relativeFrom="margin">
+                  <wp14:pctWidth>0</wp14:pctWidth>
+                </wp14:sizeRelH>
+                <wp14:sizeRelV relativeFrom="margin">
+                  <wp14:pctHeight>0</wp14:pctHeight>
+                </wp14:sizeRelV>
+              </wp:anchor>
+            </w:drawing>
+          </mc:Choice>
+          <mc:Fallback>
+            <w:pict>
+              <v:shape w14:anchorId="15991496" id="_x0000_s1027" type="#_x0000_t202" style="position:absolute;margin-left:159.6pt;margin-top:-16.3pt;width:110.7pt;height:24.45pt;z-index:251672576;visibility:visible;mso-wrap-style:square;mso-width-percent:0;mso-height-percent:0;mso-wrap-distance-left:9pt;mso-wrap-distance-top:0;mso-wrap-distance-right:9pt;mso-wrap-distance-bottom:0;mso-position-horizontal:absolute;mso-position-horizontal-relative:text;mso-position-vertical:absolute;mso-position-vertical-relative:text;mso-width-percent:0;mso-height-percent:0;mso-width-relative:margin;mso-height-relative:margin;v-text-anchor:top" o:gfxdata="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" fillcolor="white [3201]" strokeweight=".5pt">
+                <v:textbox>
+                  <w:txbxContent>
+                    <w:p>
+                      <w:proofErr w:type="spellStart"/>
+                      <w:r>
+                        <w:t>nadrazi</w:t>
+                      </w:r>
+                      <w:proofErr w:type="spellEnd"/>
+                    </w:p>
+                  </w:txbxContent>
+                </v:textbox>
+              </v:shape>
+            </w:pict>
+          </mc:Fallback>
+        </mc:AlternateContent>
+      </w:r>
+    </w:p>
+    <w:p>
+      <w:r>
+        <w:rPr>
+          <w:noProof/>
+        </w:rPr>
+        <mc:AlternateContent>
+          <mc:Choice Requires="wps">
+            <w:drawing>
+              <wp:anchor distT="0" distB="0" distL="114300" distR="114300" simplePos="0" relativeHeight="251771904" behindDoc="0" locked="0" layoutInCell="1" allowOverlap="1" wp14:anchorId="5CD799F3" wp14:editId="71D3C123">
+                <wp:simplePos x="0" y="0"/>
+                <wp:positionH relativeFrom="column">
+                  <wp:posOffset>2492195</wp:posOffset>
+                </wp:positionH>
+                <wp:positionV relativeFrom="paragraph">
+                  <wp:posOffset>4776313</wp:posOffset>
+                </wp:positionV>
+                <wp:extent cx="916593" cy="134429"/>
+                <wp:effectExtent l="0" t="95250" r="0" b="56515"/>
+                <wp:wrapNone/>
+                <wp:docPr id="314736551" name="Přímá spojnice se šipkou 10"/>
+                <wp:cNvGraphicFramePr/>
+                <a:graphic xmlns:a="http://schemas.openxmlformats.org/drawingml/2006/main">
+                  <a:graphicData uri="http://schemas.microsoft.com/office/word/2010/wordprocessingShape">
+                    <wps:wsp>
+                      <wps:cNvCnPr/>
+                      <wps:spPr>
+                        <a:xfrm flipV="1">
+                          <a:off x="0" y="0"/>
+                          <a:ext cx="916593" cy="134429"/>
+                        </a:xfrm>
+                        <a:prstGeom prst="straightConnector1">
+                          <a:avLst/>
+                        </a:prstGeom>
+                        <a:ln w="57150">
+                          <a:solidFill>
+                            <a:srgbClr val="EE0000"/>
+                          </a:solidFill>
+                          <a:tailEnd type="triangle"/>
+                        </a:ln>
+                      </wps:spPr>
+                      <wps:style>
+                        <a:lnRef idx="1">
+                          <a:schemeClr val="accent1"/>
+                        </a:lnRef>
+                        <a:fillRef idx="0">
+                          <a:schemeClr val="accent1"/>
+                        </a:fillRef>
+                        <a:effectRef idx="0">
+                          <a:schemeClr val="accent1"/>
+                        </a:effectRef>
+                        <a:fontRef idx="minor">
+                          <a:schemeClr val="tx1"/>
+                        </a:fontRef>
+                      </wps:style>
+                      <wps:bodyPr/>
+                    </wps:wsp>
+                  </a:graphicData>
+                </a:graphic>
+                <wp14:sizeRelH relativeFrom="margin">
+                  <wp14:pctWidth>0</wp14:pctWidth>
+                </wp14:sizeRelH>
+                <wp14:sizeRelV relativeFrom="margin">
+                  <wp14:pctHeight>0</wp14:pctHeight>
+                </wp14:sizeRelV>
+              </wp:anchor>
+            </w:drawing>
+          </mc:Choice>
+          <mc:Fallback>
+            <w:pict>
+              <v:shape w14:anchorId="1F4A59A2" id="Přímá spojnice se šipkou 10" o:spid="_x0000_s1026" type="#_x0000_t32" style="position:absolute;margin-left:196.25pt;margin-top:376.1pt;width:72.15pt;height:10.6pt;flip:y;z-index:251771904;visibility:visible;mso-wrap-style:square;mso-width-percent:0;mso-height-percent:0;mso-wrap-distance-left:9pt;mso-wrap-distance-top:0;mso-wrap-distance-right:9pt;mso-wrap-distance-bottom:0;mso-position-horizontal:absolute;mso-position-horizontal-relative:text;mso-position-vertical:absolute;mso-position-vertical-relative:text;mso-width-percent:0;mso-height-percent:0;mso-width-relative:margin;mso-height-relative:margin" o:gfxdata="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" strokecolor="#e00" strokeweight="4.5pt">
+                <v:stroke endarrow="block" joinstyle="miter"/>
+              </v:shape>
+            </w:pict>
+          </mc:Fallback>
+        </mc:AlternateContent>
+      </w:r>
+      <w:r>
+        <w:rPr>
+          <w:noProof/>
+        </w:rPr>
+        <mc:AlternateContent>
+          <mc:Choice Requires="wps">
+            <w:drawing>
+              <wp:anchor distT="0" distB="0" distL="114300" distR="114300" simplePos="0" relativeHeight="251780096" behindDoc="0" locked="0" layoutInCell="1" allowOverlap="1" wp14:anchorId="1883C54C" wp14:editId="74C9EA4F">
+                <wp:simplePos x="0" y="0"/>
+                <wp:positionH relativeFrom="column">
+                  <wp:posOffset>1847850</wp:posOffset>
+                </wp:positionH>
+                <wp:positionV relativeFrom="paragraph">
+                  <wp:posOffset>4248305</wp:posOffset>
+                </wp:positionV>
+                <wp:extent cx="118973" cy="472655"/>
+                <wp:effectExtent l="57150" t="0" r="90805" b="60960"/>
+                <wp:wrapNone/>
+                <wp:docPr id="298317374" name="Přímá spojnice se šipkou 10"/>
+                <wp:cNvGraphicFramePr/>
+                <a:graphic xmlns:a="http://schemas.openxmlformats.org/drawingml/2006/main">
+                  <a:graphicData uri="http://schemas.microsoft.com/office/word/2010/wordprocessingShape">
+                    <wps:wsp>
+                      <wps:cNvCnPr/>
+                      <wps:spPr>
+                        <a:xfrm>
+                          <a:off x="0" y="0"/>
+                          <a:ext cx="118973" cy="472655"/>
+                        </a:xfrm>
+                        <a:prstGeom prst="straightConnector1">
+                          <a:avLst/>
+                        </a:prstGeom>
+                        <a:ln w="57150">
+                          <a:solidFill>
+                            <a:srgbClr val="EE0000"/>
+                          </a:solidFill>
+                          <a:tailEnd type="triangle"/>
+                        </a:ln>
+                      </wps:spPr>
+                      <wps:style>
+                        <a:lnRef idx="1">
+                          <a:schemeClr val="accent1"/>
+                        </a:lnRef>
+                        <a:fillRef idx="0">
+                          <a:schemeClr val="accent1"/>
+                        </a:fillRef>
+                        <a:effectRef idx="0">
+                          <a:schemeClr val="accent1"/>
+                        </a:effectRef>
+                        <a:fontRef idx="minor">
+                          <a:schemeClr val="tx1"/>
+                        </a:fontRef>
+                      </wps:style>
+                      <wps:bodyPr/>
+                    </wps:wsp>
+                  </a:graphicData>
+                </a:graphic>
+                <wp14:sizeRelH relativeFrom="margin">
+                  <wp14:pctWidth>0</wp14:pctWidth>
+                </wp14:sizeRelH>
+                <wp14:sizeRelV relativeFrom="margin">
+                  <wp14:pctHeight>0</wp14:pctHeight>
+                </wp14:sizeRelV>
+              </wp:anchor>
+            </w:drawing>
+          </mc:Choice>
+          <mc:Fallback>
+            <w:pict>
+              <v:shape w14:anchorId="749C6E72" id="Přímá spojnice se šipkou 10" o:spid="_x0000_s1026" type="#_x0000_t32" style="position:absolute;margin-left:145.5pt;margin-top:334.5pt;width:9.35pt;height:37.2pt;z-index:251780096;visibility:visible;mso-wrap-style:square;mso-width-percent:0;mso-height-percent:0;mso-wrap-distance-left:9pt;mso-wrap-distance-top:0;mso-wrap-distance-right:9pt;mso-wrap-distance-bottom:0;mso-position-horizontal:absolute;mso-position-horizontal-relative:text;mso-position-vertical:absolute;mso-position-vertical-relative:text;mso-width-percent:0;mso-height-percent:0;mso-width-relative:margin;mso-height-relative:margin" o:gfxdata="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" strokecolor="#e00" strokeweight="4.5pt">
+                <v:stroke endarrow="block" joinstyle="miter"/>
+              </v:shape>
+            </w:pict>
+          </mc:Fallback>
+        </mc:AlternateContent>
+      </w:r>
+      <w:r>
+        <w:rPr>
+          <w:noProof/>
+        </w:rPr>
+        <mc:AlternateContent>
+          <mc:Choice Requires="wps">
+            <w:drawing>
+              <wp:anchor distT="0" distB="0" distL="114300" distR="114300" simplePos="0" relativeHeight="251778048" behindDoc="0" locked="0" layoutInCell="1" allowOverlap="1" wp14:anchorId="6B4184D5" wp14:editId="099094BD">
+                <wp:simplePos x="0" y="0"/>
+                <wp:positionH relativeFrom="column">
+                  <wp:posOffset>1644650</wp:posOffset>
+                </wp:positionH>
+                <wp:positionV relativeFrom="paragraph">
+                  <wp:posOffset>4717379</wp:posOffset>
+                </wp:positionV>
+                <wp:extent cx="844886" cy="379563"/>
+                <wp:effectExtent l="0" t="0" r="12700" b="20955"/>
+                <wp:wrapNone/>
+                <wp:docPr id="284060899" name="Textové pole 7"/>
+                <wp:cNvGraphicFramePr/>
+                <a:graphic xmlns:a="http://schemas.openxmlformats.org/drawingml/2006/main">
+                  <a:graphicData uri="http://schemas.microsoft.com/office/word/2010/wordprocessingShape">
+                    <wps:wsp>
+                      <wps:cNvSpPr txBox="1"/>
+                      <wps:spPr>
+                        <a:xfrm>
+                          <a:off x="0" y="0"/>
+                          <a:ext cx="844886" cy="379563"/>
+                        </a:xfrm>
+                        <a:prstGeom prst="rect">
+                          <a:avLst/>
+                        </a:prstGeom>
+                        <a:solidFill>
+                          <a:schemeClr val="lt1"/>
+                        </a:solidFill>
+                        <a:ln w="6350">
+                          <a:solidFill>
+                            <a:prstClr val="black"/>
+                          </a:solidFill>
+                        </a:ln>
+                      </wps:spPr>
+                      <wps:txbx>
+                        <w:txbxContent>
+                          <w:p>
+                            <w:r>
+                              <w:t>cesta</w:t>
+                            </w:r>
+                          </w:p>
+                        </w:txbxContent>
+                      </wps:txbx>
+                      <wps:bodyPr rot="0" spcFirstLastPara="0" vertOverflow="overflow" horzOverflow="overflow" vert="horz" wrap="square" lIns="91440" tIns="45720" rIns="91440" bIns="45720" numCol="1" spcCol="0" rtlCol="0" fromWordArt="0" anchor="t" anchorCtr="0" forceAA="0" compatLnSpc="1">
+                        <a:prstTxWarp prst="textNoShape">
+                          <a:avLst/>
+                        </a:prstTxWarp>
+                        <a:noAutofit/>
+                      </wps:bodyPr>
+                    </wps:wsp>
+                  </a:graphicData>
+                </a:graphic>
+                <wp14:sizeRelH relativeFrom="margin">
+                  <wp14:pctWidth>0</wp14:pctWidth>
+                </wp14:sizeRelH>
+                <wp14:sizeRelV relativeFrom="margin">
+                  <wp14:pctHeight>0</wp14:pctHeight>
+                </wp14:sizeRelV>
+              </wp:anchor>
+            </w:drawing>
+          </mc:Choice>
+          <mc:Fallback>
+            <w:pict>
+              <v:shape w14:anchorId="6B4184D5" id="_x0000_s1028" type="#_x0000_t202" style="position:absolute;margin-left:129.5pt;margin-top:371.45pt;width:66.55pt;height:29.9pt;z-index:251778048;visibility:visible;mso-wrap-style:square;mso-width-percent:0;mso-height-percent:0;mso-wrap-distance-left:9pt;mso-wrap-distance-top:0;mso-wrap-distance-right:9pt;mso-wrap-distance-bottom:0;mso-position-horizontal:absolute;mso-position-horizontal-relative:text;mso-position-vertical:absolute;mso-position-vertical-relative:text;mso-width-percent:0;mso-height-percent:0;mso-width-relative:margin;mso-height-relative:margin;v-text-anchor:top" o:gfxdata="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" fillcolor="white [3201]" strokeweight=".5pt">
+                <v:textbox>
+                  <w:txbxContent>
+                    <w:p>
+                      <w:r>
+                        <w:t>cesta</w:t>
+                      </w:r>
+                    </w:p>
+                  </w:txbxContent>
+                </v:textbox>
+              </v:shape>
+            </w:pict>
+          </mc:Fallback>
+        </mc:AlternateContent>
+      </w:r>
+      <w:r>
+        <w:rPr>
+          <w:noProof/>
+        </w:rPr>
+        <mc:AlternateContent>
+          <mc:Choice Requires="wps">
+            <w:drawing>
+              <wp:anchor distT="0" distB="0" distL="114300" distR="114300" simplePos="0" relativeHeight="251704320" behindDoc="0" locked="0" layoutInCell="1" allowOverlap="1" wp14:anchorId="6473146E" wp14:editId="10A4BB2A">
+                <wp:simplePos x="0" y="0"/>
+                <wp:positionH relativeFrom="column">
+                  <wp:posOffset>1777401</wp:posOffset>
+                </wp:positionH>
+                <wp:positionV relativeFrom="paragraph">
+                  <wp:posOffset>3283944</wp:posOffset>
+                </wp:positionV>
+                <wp:extent cx="45719" cy="574376"/>
+                <wp:effectExtent l="114300" t="38100" r="69215" b="54610"/>
+                <wp:wrapNone/>
+                <wp:docPr id="789453571" name="Přímá spojnice se šipkou 8"/>
+                <wp:cNvGraphicFramePr/>
+                <a:graphic xmlns:a="http://schemas.openxmlformats.org/drawingml/2006/main">
+                  <a:graphicData uri="http://schemas.microsoft.com/office/word/2010/wordprocessingShape">
+                    <wps:wsp>
+                      <wps:cNvCnPr/>
+                      <wps:spPr>
+                        <a:xfrm>
+                          <a:off x="0" y="0"/>
+                          <a:ext cx="45719" cy="574376"/>
+                        </a:xfrm>
+                        <a:prstGeom prst="straightConnector1">
+                          <a:avLst/>
+                        </a:prstGeom>
+                        <a:ln w="57150">
+                          <a:solidFill>
+                            <a:schemeClr val="tx1"/>
+                          </a:solidFill>
+                          <a:headEnd type="triangle"/>
+                          <a:tailEnd type="triangle"/>
+                        </a:ln>
+                      </wps:spPr>
+                      <wps:style>
+                        <a:lnRef idx="1">
+                          <a:schemeClr val="accent1"/>
+                        </a:lnRef>
+                        <a:fillRef idx="0">
+                          <a:schemeClr val="accent1"/>
+                        </a:fillRef>
+                        <a:effectRef idx="0">
+                          <a:schemeClr val="accent1"/>
+                        </a:effectRef>
+                        <a:fontRef idx="minor">
+                          <a:schemeClr val="tx1"/>
+                        </a:fontRef>
+                      </wps:style>
+                      <wps:bodyPr/>
+                    </wps:wsp>
+                  </a:graphicData>
+                </a:graphic>
+                <wp14:sizeRelH relativeFrom="margin">
+                  <wp14:pctWidth>0</wp14:pctWidth>
+                </wp14:sizeRelH>
+                <wp14:sizeRelV relativeFrom="margin">
+                  <wp14:pctHeight>0</wp14:pctHeight>
+                </wp14:sizeRelV>
+              </wp:anchor>
+            </w:drawing>
+          </mc:Choice>
+          <mc:Fallback>
+            <w:pict>
+              <v:shape w14:anchorId="7FCBFD2E" id="Přímá spojnice se šipkou 8" o:spid="_x0000_s1026" type="#_x0000_t32" style="position:absolute;margin-left:139.95pt;margin-top:258.6pt;width:3.6pt;height:45.25pt;z-index:251704320;visibility:visible;mso-wrap-style:square;mso-width-percent:0;mso-height-percent:0;mso-wrap-distance-left:9pt;mso-wrap-distance-top:0;mso-wrap-distance-right:9pt;mso-wrap-distance-bottom:0;mso-position-horizontal:absolute;mso-position-horizontal-relative:text;mso-position-vertical:absolute;mso-position-vertical-relative:text;mso-width-percent:0;mso-height-percent:0;mso-width-relative:margin;mso-height-relative:margin" o:gfxdata="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" strokecolor="black [3213]" strokeweight="4.5pt">
+                <v:stroke startarrow="block" endarrow="block" joinstyle="miter"/>
+              </v:shape>
+            </w:pict>
+          </mc:Fallback>
+        </mc:AlternateContent>
+      </w:r>
+      <w:r>
+        <w:rPr>
+          <w:noProof/>
+        </w:rPr>
+        <mc:AlternateContent>
+          <mc:Choice Requires="wps">
+            <w:drawing>
+              <wp:anchor distT="0" distB="0" distL="114300" distR="114300" simplePos="0" relativeHeight="251691008" behindDoc="0" locked="0" layoutInCell="1" allowOverlap="1" wp14:anchorId="357AF8B3" wp14:editId="71E85150">
+                <wp:simplePos x="0" y="0"/>
+                <wp:positionH relativeFrom="column">
+                  <wp:posOffset>1204894</wp:posOffset>
+                </wp:positionH>
+                <wp:positionV relativeFrom="paragraph">
+                  <wp:posOffset>3858608</wp:posOffset>
+                </wp:positionV>
+                <wp:extent cx="1475117" cy="422694"/>
+                <wp:effectExtent l="0" t="0" r="10795" b="15875"/>
+                <wp:wrapNone/>
+                <wp:docPr id="1929064447" name="Textové pole 7"/>
+                <wp:cNvGraphicFramePr/>
+                <a:graphic xmlns:a="http://schemas.openxmlformats.org/drawingml/2006/main">
+                  <a:graphicData uri="http://schemas.microsoft.com/office/word/2010/wordprocessingShape">
+                    <wps:wsp>
+                      <wps:cNvSpPr txBox="1"/>
+                      <wps:spPr>
+                        <a:xfrm>
+                          <a:off x="0" y="0"/>
+                          <a:ext cx="1475117" cy="422694"/>
+                        </a:xfrm>
+                        <a:prstGeom prst="rect">
+                          <a:avLst/>
+                        </a:prstGeom>
+                        <a:solidFill>
+                          <a:schemeClr val="lt1"/>
+                        </a:solidFill>
+                        <a:ln w="6350">
+                          <a:solidFill>
+                            <a:prstClr val="black"/>
+                          </a:solidFill>
+                        </a:ln>
+                      </wps:spPr>
+                      <wps:txbx>
+                        <w:txbxContent>
+                          <w:p>
+                            <w:proofErr w:type="spellStart"/>
+                            <w:r>
+                              <w:t>Upravna</w:t>
+                            </w:r>
+                            <w:proofErr w:type="spellEnd"/>
+                            <w:r>
+                              <w:t xml:space="preserve"> vody</w:t>
+                            </w:r>
+                          </w:p>
+                        </w:txbxContent>
+                      </wps:txbx>
+                      <wps:bodyPr rot="0" spcFirstLastPara="0" vertOverflow="overflow" horzOverflow="overflow" vert="horz" wrap="square" lIns="91440" tIns="45720" rIns="91440" bIns="45720" numCol="1" spcCol="0" rtlCol="0" fromWordArt="0" anchor="t" anchorCtr="0" forceAA="0" compatLnSpc="1">
+                        <a:prstTxWarp prst="textNoShape">
+                          <a:avLst/>
+                        </a:prstTxWarp>
+                        <a:noAutofit/>
+                      </wps:bodyPr>
+                    </wps:wsp>
+                  </a:graphicData>
+                </a:graphic>
+                <wp14:sizeRelH relativeFrom="margin">
+                  <wp14:pctWidth>0</wp14:pctWidth>
+                </wp14:sizeRelH>
+                <wp14:sizeRelV relativeFrom="margin">
+                  <wp14:pctHeight>0</wp14:pctHeight>
+                </wp14:sizeRelV>
+              </wp:anchor>
+            </w:drawing>
+          </mc:Choice>
+          <mc:Fallback>
+            <w:pict>
+              <v:shape w14:anchorId="357AF8B3" id="_x0000_s1029" type="#_x0000_t202" style="position:absolute;margin-left:94.85pt;margin-top:303.85pt;width:116.15pt;height:33.3pt;z-index:251691008;visibility:visible;mso-wrap-style:square;mso-width-percent:0;mso-height-percent:0;mso-wrap-distance-left:9pt;mso-wrap-distance-top:0;mso-wrap-distance-right:9pt;mso-wrap-distance-bottom:0;mso-position-horizontal:absolute;mso-position-horizontal-relative:text;mso-position-vertical:absolute;mso-position-vertical-relative:text;mso-width-percent:0;mso-height-percent:0;mso-width-relative:margin;mso-height-relative:margin;v-text-anchor:top" o:gfxdata="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" fillcolor="white [3201]" strokeweight=".5pt">
+                <v:textbox>
+                  <w:txbxContent>
+                    <w:p>
+                      <w:proofErr w:type="spellStart"/>
+                      <w:r>
+                        <w:t>Upravna</w:t>
+                      </w:r>
+                      <w:proofErr w:type="spellEnd"/>
+                      <w:r>
+                        <w:t xml:space="preserve"> vody</w:t>
+                      </w:r>
+                    </w:p>
+                  </w:txbxContent>
+                </v:textbox>
+              </v:shape>
+            </w:pict>
+          </mc:Fallback>
+        </mc:AlternateContent>
+      </w:r>
+      <w:r>
+        <w:rPr>
+          <w:noProof/>
+        </w:rPr>
+        <mc:AlternateContent>
+          <mc:Choice Requires="wps">
+            <w:drawing>
+              <wp:anchor distT="0" distB="0" distL="114300" distR="114300" simplePos="0" relativeHeight="251715584" behindDoc="0" locked="0" layoutInCell="1" allowOverlap="1" wp14:anchorId="49BF3AF9" wp14:editId="68CDEA7A">
+                <wp:simplePos x="0" y="0"/>
+                <wp:positionH relativeFrom="column">
+                  <wp:posOffset>2096219</wp:posOffset>
+                </wp:positionH>
+                <wp:positionV relativeFrom="paragraph">
+                  <wp:posOffset>5109150</wp:posOffset>
+                </wp:positionV>
+                <wp:extent cx="72114" cy="368516"/>
+                <wp:effectExtent l="76200" t="0" r="80645" b="50800"/>
+                <wp:wrapNone/>
+                <wp:docPr id="725488370" name="Přímá spojnice se šipkou 10"/>
+                <wp:cNvGraphicFramePr/>
+                <a:graphic xmlns:a="http://schemas.openxmlformats.org/drawingml/2006/main">
+                  <a:graphicData uri="http://schemas.microsoft.com/office/word/2010/wordprocessingShape">
+                    <wps:wsp>
+                      <wps:cNvCnPr/>
+                      <wps:spPr>
+                        <a:xfrm>
+                          <a:off x="0" y="0"/>
+                          <a:ext cx="72114" cy="368516"/>
+                        </a:xfrm>
+                        <a:prstGeom prst="straightConnector1">
+                          <a:avLst/>
+                        </a:prstGeom>
+                        <a:ln w="57150">
+                          <a:solidFill>
+                            <a:srgbClr val="EE0000"/>
+                          </a:solidFill>
+                          <a:tailEnd type="triangle"/>
+                        </a:ln>
+                      </wps:spPr>
+                      <wps:style>
+                        <a:lnRef idx="1">
+                          <a:schemeClr val="accent1"/>
+                        </a:lnRef>
+                        <a:fillRef idx="0">
+                          <a:schemeClr val="accent1"/>
+                        </a:fillRef>
+                        <a:effectRef idx="0">
+                          <a:schemeClr val="accent1"/>
+                        </a:effectRef>
+                        <a:fontRef idx="minor">
+                          <a:schemeClr val="tx1"/>
+                        </a:fontRef>
+                      </wps:style>
+                      <wps:bodyPr/>
+                    </wps:wsp>
+                  </a:graphicData>
+                </a:graphic>
+                <wp14:sizeRelH relativeFrom="margin">
+                  <wp14:pctWidth>0</wp14:pctWidth>
+                </wp14:sizeRelH>
+                <wp14:sizeRelV relativeFrom="margin">
+                  <wp14:pctHeight>0</wp14:pctHeight>
+                </wp14:sizeRelV>
+              </wp:anchor>
+            </w:drawing>
+          </mc:Choice>
+          <mc:Fallback>
+            <w:pict>
+              <v:shape w14:anchorId="2E872575" id="Přímá spojnice se šipkou 10" o:spid="_x0000_s1026" type="#_x0000_t32" style="position:absolute;margin-left:165.05pt;margin-top:402.3pt;width:5.7pt;height:29pt;z-index:251715584;visibility:visible;mso-wrap-style:square;mso-width-percent:0;mso-height-percent:0;mso-wrap-distance-left:9pt;mso-wrap-distance-top:0;mso-wrap-distance-right:9pt;mso-wrap-distance-bottom:0;mso-position-horizontal:absolute;mso-position-horizontal-relative:text;mso-position-vertical:absolute;mso-position-vertical-relative:text;mso-width-percent:0;mso-height-percent:0;mso-width-relative:margin;mso-height-relative:margin" o:gfxdata="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" strokecolor="#e00" strokeweight="4.5pt">
+                <v:stroke endarrow="block" joinstyle="miter"/>
+              </v:shape>
+            </w:pict>
+          </mc:Fallback>
+        </mc:AlternateContent>
+      </w:r>
+      <w:r>
+        <w:rPr>
+          <w:noProof/>
+        </w:rPr>
+        <mc:AlternateContent>
+          <mc:Choice Requires="wps">
+            <w:drawing>
+              <wp:anchor distT="0" distB="0" distL="114300" distR="114300" simplePos="0" relativeHeight="251776000" behindDoc="0" locked="0" layoutInCell="1" allowOverlap="1" wp14:anchorId="52FD2C31" wp14:editId="63B61FAF">
+                <wp:simplePos x="0" y="0"/>
+                <wp:positionH relativeFrom="column">
+                  <wp:posOffset>560717</wp:posOffset>
+                </wp:positionH>
+                <wp:positionV relativeFrom="paragraph">
+                  <wp:posOffset>4360449</wp:posOffset>
+                </wp:positionV>
+                <wp:extent cx="657405" cy="360512"/>
+                <wp:effectExtent l="38100" t="19050" r="28575" b="59055"/>
+                <wp:wrapNone/>
+                <wp:docPr id="743802109" name="Přímá spojnice se šipkou 10"/>
+                <wp:cNvGraphicFramePr/>
+                <a:graphic xmlns:a="http://schemas.openxmlformats.org/drawingml/2006/main">
+                  <a:graphicData uri="http://schemas.microsoft.com/office/word/2010/wordprocessingShape">
+                    <wps:wsp>
+                      <wps:cNvCnPr/>
+                      <wps:spPr>
+                        <a:xfrm flipH="1">
+                          <a:off x="0" y="0"/>
+                          <a:ext cx="657405" cy="360512"/>
+                        </a:xfrm>
+                        <a:prstGeom prst="straightConnector1">
+                          <a:avLst/>
+                        </a:prstGeom>
+                        <a:ln w="57150">
+                          <a:solidFill>
+                            <a:srgbClr val="EE0000"/>
+                          </a:solidFill>
+                          <a:tailEnd type="triangle"/>
+                        </a:ln>
+                      </wps:spPr>
+                      <wps:style>
+                        <a:lnRef idx="1">
+                          <a:schemeClr val="accent1"/>
+                        </a:lnRef>
+                        <a:fillRef idx="0">
+                          <a:schemeClr val="accent1"/>
+                        </a:fillRef>
+                        <a:effectRef idx="0">
+                          <a:schemeClr val="accent1"/>
+                        </a:effectRef>
+                        <a:fontRef idx="minor">
+                          <a:schemeClr val="tx1"/>
+                        </a:fontRef>
+                      </wps:style>
+                      <wps:bodyPr/>
+                    </wps:wsp>
+                  </a:graphicData>
+                </a:graphic>
+                <wp14:sizeRelH relativeFrom="margin">
+                  <wp14:pctWidth>0</wp14:pctWidth>
+                </wp14:sizeRelH>
+                <wp14:sizeRelV relativeFrom="margin">
+                  <wp14:pctHeight>0</wp14:pctHeight>
+                </wp14:sizeRelV>
+              </wp:anchor>
+            </w:drawing>
+          </mc:Choice>
+          <mc:Fallback>
+            <w:pict>
+              <v:shape w14:anchorId="12294922" id="Přímá spojnice se šipkou 10" o:spid="_x0000_s1026" type="#_x0000_t32" style="position:absolute;margin-left:44.15pt;margin-top:343.35pt;width:51.75pt;height:28.4pt;flip:x;z-index:251776000;visibility:visible;mso-wrap-style:square;mso-width-percent:0;mso-height-percent:0;mso-wrap-distance-left:9pt;mso-wrap-distance-top:0;mso-wrap-distance-right:9pt;mso-wrap-distance-bottom:0;mso-position-horizontal:absolute;mso-position-horizontal-relative:text;mso-position-vertical:absolute;mso-position-vertical-relative:text;mso-width-percent:0;mso-height-percent:0;mso-width-relative:margin;mso-height-relative:margin" o:gfxdata="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" strokecolor="#e00" strokeweight="4.5pt">
+                <v:stroke endarrow="block" joinstyle="miter"/>
+              </v:shape>
+            </w:pict>
+          </mc:Fallback>
+        </mc:AlternateContent>
+      </w:r>
+      <w:r>
+        <w:rPr>
+          <w:noProof/>
+        </w:rPr>
+        <mc:AlternateContent>
+          <mc:Choice Requires="wps">
+            <w:drawing>
+              <wp:anchor distT="0" distB="0" distL="114300" distR="114300" simplePos="0" relativeHeight="251773952" behindDoc="0" locked="0" layoutInCell="1" allowOverlap="1" wp14:anchorId="6E3FE7F5" wp14:editId="0EDF1C1F">
+                <wp:simplePos x="0" y="0"/>
+                <wp:positionH relativeFrom="column">
+                  <wp:posOffset>-332357</wp:posOffset>
+                </wp:positionH>
+                <wp:positionV relativeFrom="paragraph">
+                  <wp:posOffset>4718075</wp:posOffset>
+                </wp:positionV>
+                <wp:extent cx="1354347" cy="310551"/>
+                <wp:effectExtent l="0" t="0" r="17780" b="13335"/>
+                <wp:wrapNone/>
+                <wp:docPr id="1230682050" name="Textové pole 7"/>
+                <wp:cNvGraphicFramePr/>
+                <a:graphic xmlns:a="http://schemas.openxmlformats.org/drawingml/2006/main">
+                  <a:graphicData uri="http://schemas.microsoft.com/office/word/2010/wordprocessingShape">
+                    <wps:wsp>
+                      <wps:cNvSpPr txBox="1"/>
+                      <wps:spPr>
+                        <a:xfrm>
+                          <a:off x="0" y="0"/>
+                          <a:ext cx="1354347" cy="310551"/>
+                        </a:xfrm>
+                        <a:prstGeom prst="rect">
+                          <a:avLst/>
+                        </a:prstGeom>
+                        <a:solidFill>
+                          <a:srgbClr val="EE0000"/>
+                        </a:solidFill>
+                        <a:ln w="6350">
+                          <a:solidFill>
+                            <a:prstClr val="black"/>
+                          </a:solidFill>
+                        </a:ln>
+                      </wps:spPr>
+                      <wps:txbx>
+                        <w:txbxContent>
+                          <w:p>
+                            <w:r>
+                              <w:t>HOLY SPIRITUS</w:t>
+                            </w:r>
+                          </w:p>
+                        </w:txbxContent>
+                      </wps:txbx>
+                      <wps:bodyPr rot="0" spcFirstLastPara="0" vertOverflow="overflow" horzOverflow="overflow" vert="horz" wrap="square" lIns="91440" tIns="45720" rIns="91440" bIns="45720" numCol="1" spcCol="0" rtlCol="0" fromWordArt="0" anchor="t" anchorCtr="0" forceAA="0" compatLnSpc="1">
+                        <a:prstTxWarp prst="textNoShape">
+                          <a:avLst/>
+                        </a:prstTxWarp>
+                        <a:noAutofit/>
+                      </wps:bodyPr>
+                    </wps:wsp>
+                  </a:graphicData>
+                </a:graphic>
+                <wp14:sizeRelH relativeFrom="margin">
+                  <wp14:pctWidth>0</wp14:pctWidth>
+                </wp14:sizeRelH>
+                <wp14:sizeRelV relativeFrom="margin">
+                  <wp14:pctHeight>0</wp14:pctHeight>
+                </wp14:sizeRelV>
+              </wp:anchor>
+            </w:drawing>
+          </mc:Choice>
+          <mc:Fallback>
+            <w:pict>
+              <v:shape w14:anchorId="6E3FE7F5" id="_x0000_s1030" type="#_x0000_t202" style="position:absolute;margin-left:-26.15pt;margin-top:371.5pt;width:106.65pt;height:24.45pt;z-index:251773952;visibility:visible;mso-wrap-style:square;mso-width-percent:0;mso-height-percent:0;mso-wrap-distance-left:9pt;mso-wrap-distance-top:0;mso-wrap-distance-right:9pt;mso-wrap-distance-bottom:0;mso-position-horizontal:absolute;mso-position-horizontal-relative:text;mso-position-vertical:absolute;mso-position-vertical-relative:text;mso-width-percent:0;mso-height-percent:0;mso-width-relative:margin;mso-height-relative:margin;v-text-anchor:top" o:gfxdata="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" fillcolor="#e00" strokeweight=".5pt">
+                <v:textbox>
+                  <w:txbxContent>
+                    <w:p>
+                      <w:r>
+                        <w:t>HOLY SPIRITUS</w:t>
+                      </w:r>
+                    </w:p>
+                  </w:txbxContent>
+                </v:textbox>
+              </v:shape>
+            </w:pict>
+          </mc:Fallback>
+        </mc:AlternateContent>
+      </w:r>
+      <w:r>
+        <w:rPr>
+          <w:noProof/>
+        </w:rPr>
+        <mc:AlternateContent>
+          <mc:Choice Requires="wps">
+            <w:drawing>
+              <wp:anchor distT="0" distB="0" distL="114300" distR="114300" simplePos="0" relativeHeight="251769856" behindDoc="0" locked="0" layoutInCell="1" allowOverlap="1" wp14:anchorId="4C87B29F" wp14:editId="3E4DC7A1">
+                <wp:simplePos x="0" y="0"/>
+                <wp:positionH relativeFrom="column">
+                  <wp:posOffset>2284562</wp:posOffset>
+                </wp:positionH>
+                <wp:positionV relativeFrom="paragraph">
+                  <wp:posOffset>3219965</wp:posOffset>
+                </wp:positionV>
+                <wp:extent cx="1312653" cy="836762"/>
+                <wp:effectExtent l="19050" t="19050" r="78105" b="59055"/>
+                <wp:wrapNone/>
+                <wp:docPr id="1175783028" name="Přímá spojnice se šipkou 10"/>
+                <wp:cNvGraphicFramePr/>
+                <a:graphic xmlns:a="http://schemas.openxmlformats.org/drawingml/2006/main">
+                  <a:graphicData uri="http://schemas.microsoft.com/office/word/2010/wordprocessingShape">
+                    <wps:wsp>
+                      <wps:cNvCnPr/>
+                      <wps:spPr>
+                        <a:xfrm>
+                          <a:off x="0" y="0"/>
+                          <a:ext cx="1312653" cy="836762"/>
+                        </a:xfrm>
+                        <a:prstGeom prst="straightConnector1">
+                          <a:avLst/>
+                        </a:prstGeom>
+                        <a:ln w="57150">
+                          <a:solidFill>
+                            <a:srgbClr val="EE0000"/>
+                          </a:solidFill>
+                          <a:tailEnd type="triangle"/>
+                        </a:ln>
+                      </wps:spPr>
+                      <wps:style>
+                        <a:lnRef idx="1">
+                          <a:schemeClr val="accent1"/>
+                        </a:lnRef>
+                        <a:fillRef idx="0">
+                          <a:schemeClr val="accent1"/>
+                        </a:fillRef>
+                        <a:effectRef idx="0">
+                          <a:schemeClr val="accent1"/>
+                        </a:effectRef>
+                        <a:fontRef idx="minor">
+                          <a:schemeClr val="tx1"/>
+                        </a:fontRef>
+                      </wps:style>
+                      <wps:bodyPr/>
+                    </wps:wsp>
+                  </a:graphicData>
+                </a:graphic>
+                <wp14:sizeRelH relativeFrom="margin">
+                  <wp14:pctWidth>0</wp14:pctWidth>
+                </wp14:sizeRelH>
+                <wp14:sizeRelV relativeFrom="margin">
+                  <wp14:pctHeight>0</wp14:pctHeight>
+                </wp14:sizeRelV>
+              </wp:anchor>
+            </w:drawing>
+          </mc:Choice>
+          <mc:Fallback>
+            <w:pict>
+              <v:shape w14:anchorId="61A80996" id="Přímá spojnice se šipkou 10" o:spid="_x0000_s1026" type="#_x0000_t32" style="position:absolute;margin-left:179.9pt;margin-top:253.55pt;width:103.35pt;height:65.9pt;z-index:251769856;visibility:visible;mso-wrap-style:square;mso-width-percent:0;mso-height-percent:0;mso-wrap-distance-left:9pt;mso-wrap-distance-top:0;mso-wrap-distance-right:9pt;mso-wrap-distance-bottom:0;mso-position-horizontal:absolute;mso-position-horizontal-relative:text;mso-position-vertical:absolute;mso-position-vertical-relative:text;mso-width-percent:0;mso-height-percent:0;mso-width-relative:margin;mso-height-relative:margin" o:gfxdata="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" strokecolor="#e00" strokeweight="4.5pt">
+                <v:stroke endarrow="block" joinstyle="miter"/>
+              </v:shape>
+            </w:pict>
+          </mc:Fallback>
+        </mc:AlternateContent>
+      </w:r>
+      <w:r>
+        <w:rPr>
+          <w:noProof/>
+        </w:rPr>
+        <mc:AlternateContent>
+          <mc:Choice Requires="wps">
+            <w:drawing>
+              <wp:anchor distT="0" distB="0" distL="114300" distR="114300" simplePos="0" relativeHeight="251767808" behindDoc="0" locked="0" layoutInCell="1" allowOverlap="1" wp14:anchorId="36D25BAB" wp14:editId="5E03499B">
+                <wp:simplePos x="0" y="0"/>
+                <wp:positionH relativeFrom="column">
+                  <wp:posOffset>3597214</wp:posOffset>
+                </wp:positionH>
+                <wp:positionV relativeFrom="paragraph">
+                  <wp:posOffset>3979090</wp:posOffset>
+                </wp:positionV>
+                <wp:extent cx="1250327" cy="310551"/>
+                <wp:effectExtent l="0" t="0" r="26035" b="13335"/>
+                <wp:wrapNone/>
+                <wp:docPr id="274109002" name="Textové pole 7"/>
+                <wp:cNvGraphicFramePr/>
+                <a:graphic xmlns:a="http://schemas.openxmlformats.org/drawingml/2006/main">
+                  <a:graphicData uri="http://schemas.microsoft.com/office/word/2010/wordprocessingShape">
+                    <wps:wsp>
+                      <wps:cNvSpPr txBox="1"/>
+                      <wps:spPr>
+                        <a:xfrm>
+                          <a:off x="0" y="0"/>
+                          <a:ext cx="1250327" cy="310551"/>
+                        </a:xfrm>
+                        <a:prstGeom prst="rect">
+                          <a:avLst/>
+                        </a:prstGeom>
+                        <a:solidFill>
+                          <a:srgbClr val="EE0000"/>
+                        </a:solidFill>
+                        <a:ln w="6350">
+                          <a:solidFill>
+                            <a:prstClr val="black"/>
+                          </a:solidFill>
+                        </a:ln>
+                      </wps:spPr>
+                      <wps:txbx>
+                        <w:txbxContent>
+                          <w:p>
+                            <w:r>
+                              <w:t>Bílá paní</w:t>
+                            </w:r>
+                          </w:p>
+                        </w:txbxContent>
+                      </wps:txbx>
+                      <wps:bodyPr rot="0" spcFirstLastPara="0" vertOverflow="overflow" horzOverflow="overflow" vert="horz" wrap="square" lIns="91440" tIns="45720" rIns="91440" bIns="45720" numCol="1" spcCol="0" rtlCol="0" fromWordArt="0" anchor="t" anchorCtr="0" forceAA="0" compatLnSpc="1">
+                        <a:prstTxWarp prst="textNoShape">
+                          <a:avLst/>
+                        </a:prstTxWarp>
+                        <a:noAutofit/>
+                      </wps:bodyPr>
+                    </wps:wsp>
+                  </a:graphicData>
+                </a:graphic>
+                <wp14:sizeRelH relativeFrom="margin">
+                  <wp14:pctWidth>0</wp14:pctWidth>
+                </wp14:sizeRelH>
+                <wp14:sizeRelV relativeFrom="margin">
+                  <wp14:pctHeight>0</wp14:pctHeight>
+                </wp14:sizeRelV>
+              </wp:anchor>
+            </w:drawing>
+          </mc:Choice>
+          <mc:Fallback>
+            <w:pict>
+              <v:shape w14:anchorId="36D25BAB" id="_x0000_s1031" type="#_x0000_t202" style="position:absolute;margin-left:283.25pt;margin-top:313.3pt;width:98.45pt;height:24.45pt;z-index:251767808;visibility:visible;mso-wrap-style:square;mso-width-percent:0;mso-height-percent:0;mso-wrap-distance-left:9pt;mso-wrap-distance-top:0;mso-wrap-distance-right:9pt;mso-wrap-distance-bottom:0;mso-position-horizontal:absolute;mso-position-horizontal-relative:text;mso-position-vertical:absolute;mso-position-vertical-relative:text;mso-width-percent:0;mso-height-percent:0;mso-width-relative:margin;mso-height-relative:margin;v-text-anchor:top" o:gfxdata="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" fillcolor="#e00" strokeweight=".5pt">
+                <v:textbox>
+                  <w:txbxContent>
+                    <w:p>
+                      <w:r>
+                        <w:t>Bílá paní</w:t>
+                      </w:r>
+                    </w:p>
+                  </w:txbxContent>
+                </v:textbox>
+              </v:shape>
+            </w:pict>
+          </mc:Fallback>
+        </mc:AlternateContent>
+      </w:r>
+      <w:r>
+        <w:rPr>
+          <w:noProof/>
+        </w:rPr>
+        <mc:AlternateContent>
+          <mc:Choice Requires="wps">
+            <w:drawing>
+              <wp:anchor distT="0" distB="0" distL="114300" distR="114300" simplePos="0" relativeHeight="251765760" behindDoc="0" locked="0" layoutInCell="1" allowOverlap="1" wp14:anchorId="636077EF" wp14:editId="05BE0FB1">
+                <wp:simplePos x="0" y="0"/>
+                <wp:positionH relativeFrom="column">
+                  <wp:posOffset>2272342</wp:posOffset>
+                </wp:positionH>
+                <wp:positionV relativeFrom="paragraph">
+                  <wp:posOffset>3135498</wp:posOffset>
+                </wp:positionV>
+                <wp:extent cx="1162194" cy="317368"/>
+                <wp:effectExtent l="38100" t="76200" r="19050" b="102235"/>
+                <wp:wrapNone/>
+                <wp:docPr id="1999698537" name="Přímá spojnice se šipkou 8"/>
+                <wp:cNvGraphicFramePr/>
+                <a:graphic xmlns:a="http://schemas.openxmlformats.org/drawingml/2006/main">
+                  <a:graphicData uri="http://schemas.microsoft.com/office/word/2010/wordprocessingShape">
+                    <wps:wsp>
+                      <wps:cNvCnPr/>
+                      <wps:spPr>
+                        <a:xfrm>
+                          <a:off x="0" y="0"/>
+                          <a:ext cx="1162194" cy="317368"/>
+                        </a:xfrm>
+                        <a:prstGeom prst="straightConnector1">
+                          <a:avLst/>
+                        </a:prstGeom>
+                        <a:ln w="57150">
+                          <a:solidFill>
+                            <a:schemeClr val="tx1"/>
+                          </a:solidFill>
+                          <a:headEnd type="triangle"/>
+                          <a:tailEnd type="triangle"/>
+                        </a:ln>
+                      </wps:spPr>
+                      <wps:style>
+                        <a:lnRef idx="1">
+                          <a:schemeClr val="accent1"/>
+                        </a:lnRef>
+                        <a:fillRef idx="0">
+                          <a:schemeClr val="accent1"/>
+                        </a:fillRef>
+                        <a:effectRef idx="0">
+                          <a:schemeClr val="accent1"/>
+                        </a:effectRef>
+                        <a:fontRef idx="minor">
+                          <a:schemeClr val="tx1"/>
+                        </a:fontRef>
+                      </wps:style>
+                      <wps:bodyPr/>
+                    </wps:wsp>
+                  </a:graphicData>
+                </a:graphic>
+                <wp14:sizeRelH relativeFrom="margin">
+                  <wp14:pctWidth>0</wp14:pctWidth>
+                </wp14:sizeRelH>
+                <wp14:sizeRelV relativeFrom="margin">
+                  <wp14:pctHeight>0</wp14:pctHeight>
+                </wp14:sizeRelV>
+              </wp:anchor>
+            </w:drawing>
+          </mc:Choice>
+          <mc:Fallback>
+            <w:pict>
+              <v:shape w14:anchorId="51579BFA" id="Přímá spojnice se šipkou 8" o:spid="_x0000_s1026" type="#_x0000_t32" style="position:absolute;margin-left:178.9pt;margin-top:246.9pt;width:91.5pt;height:25pt;z-index:251765760;visibility:visible;mso-wrap-style:square;mso-width-percent:0;mso-height-percent:0;mso-wrap-distance-left:9pt;mso-wrap-distance-top:0;mso-wrap-distance-right:9pt;mso-wrap-distance-bottom:0;mso-position-horizontal:absolute;mso-position-horizontal-relative:text;mso-position-vertical:absolute;mso-position-vertical-relative:text;mso-width-percent:0;mso-height-percent:0;mso-width-relative:margin;mso-height-relative:margin" o:gfxdata="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" strokecolor="black [3213]" strokeweight="4.5pt">
+                <v:stroke startarrow="block" endarrow="block" joinstyle="miter"/>
+              </v:shape>
+            </w:pict>
+          </mc:Fallback>
+        </mc:AlternateContent>
+      </w:r>
+      <w:r>
+        <w:rPr>
+          <w:noProof/>
+        </w:rPr>
+        <mc:AlternateContent>
+          <mc:Choice Requires="wps">
+            <w:drawing>
+              <wp:anchor distT="0" distB="0" distL="114300" distR="114300" simplePos="0" relativeHeight="251763712" behindDoc="0" locked="0" layoutInCell="1" allowOverlap="1" wp14:anchorId="25D040E6" wp14:editId="26835BB0">
+                <wp:simplePos x="0" y="0"/>
+                <wp:positionH relativeFrom="column">
+                  <wp:posOffset>2270903</wp:posOffset>
+                </wp:positionH>
+                <wp:positionV relativeFrom="paragraph">
+                  <wp:posOffset>2938468</wp:posOffset>
+                </wp:positionV>
+                <wp:extent cx="998711" cy="198408"/>
+                <wp:effectExtent l="38100" t="76200" r="0" b="106680"/>
+                <wp:wrapNone/>
+                <wp:docPr id="386662563" name="Přímá spojnice se šipkou 8"/>
+                <wp:cNvGraphicFramePr/>
+                <a:graphic xmlns:a="http://schemas.openxmlformats.org/drawingml/2006/main">
+                  <a:graphicData uri="http://schemas.microsoft.com/office/word/2010/wordprocessingShape">
+                    <wps:wsp>
+                      <wps:cNvCnPr/>
+                      <wps:spPr>
+                        <a:xfrm flipH="1">
+                          <a:off x="0" y="0"/>
+                          <a:ext cx="998711" cy="198408"/>
+                        </a:xfrm>
+                        <a:prstGeom prst="straightConnector1">
+                          <a:avLst/>
+                        </a:prstGeom>
+                        <a:ln w="57150">
+                          <a:solidFill>
+                            <a:schemeClr val="tx1"/>
+                          </a:solidFill>
+                          <a:headEnd type="triangle"/>
+                          <a:tailEnd type="triangle"/>
+                        </a:ln>
+                      </wps:spPr>
+                      <wps:style>
+                        <a:lnRef idx="1">
+                          <a:schemeClr val="accent1"/>
+                        </a:lnRef>
+                        <a:fillRef idx="0">
+                          <a:schemeClr val="accent1"/>
+                        </a:fillRef>
+                        <a:effectRef idx="0">
+                          <a:schemeClr val="accent1"/>
+                        </a:effectRef>
+                        <a:fontRef idx="minor">
+                          <a:schemeClr val="tx1"/>
+                        </a:fontRef>
+                      </wps:style>
+                      <wps:bodyPr/>
+                    </wps:wsp>
+                  </a:graphicData>
+                </a:graphic>
+                <wp14:sizeRelH relativeFrom="margin">
+                  <wp14:pctWidth>0</wp14:pctWidth>
+                </wp14:sizeRelH>
+                <wp14:sizeRelV relativeFrom="margin">
+                  <wp14:pctHeight>0</wp14:pctHeight>
+                </wp14:sizeRelV>
+              </wp:anchor>
+            </w:drawing>
+          </mc:Choice>
+          <mc:Fallback>
+            <w:pict>
+              <v:shape w14:anchorId="62CD73FA" id="Přímá spojnice se šipkou 8" o:spid="_x0000_s1026" type="#_x0000_t32" style="position:absolute;margin-left:178.8pt;margin-top:231.4pt;width:78.65pt;height:15.6pt;flip:x;z-index:251763712;visibility:visible;mso-wrap-style:square;mso-width-percent:0;mso-height-percent:0;mso-wrap-distance-left:9pt;mso-wrap-distance-top:0;mso-wrap-distance-right:9pt;mso-wrap-distance-bottom:0;mso-position-horizontal:absolute;mso-position-horizontal-relative:text;mso-position-vertical:absolute;mso-position-vertical-relative:text;mso-width-percent:0;mso-height-percent:0;mso-width-relative:margin;mso-height-relative:margin" o:gfxdata="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" strokecolor="black [3213]" strokeweight="4.5pt">
+                <v:stroke startarrow="block" endarrow="block" joinstyle="miter"/>
+              </v:shape>
+            </w:pict>
+          </mc:Fallback>
+        </mc:AlternateContent>
+      </w:r>
+      <w:r>
+        <w:rPr>
+          <w:noProof/>
+        </w:rPr>
+        <mc:AlternateContent>
+          <mc:Choice Requires="wps">
+            <w:drawing>
+              <wp:anchor distT="0" distB="0" distL="114300" distR="114300" simplePos="0" relativeHeight="251702272" behindDoc="0" locked="0" layoutInCell="1" allowOverlap="1" wp14:anchorId="395A336E" wp14:editId="7FBA4255">
+                <wp:simplePos x="0" y="0"/>
+                <wp:positionH relativeFrom="column">
+                  <wp:posOffset>2156555</wp:posOffset>
+                </wp:positionH>
+                <wp:positionV relativeFrom="paragraph">
+                  <wp:posOffset>2515247</wp:posOffset>
+                </wp:positionV>
+                <wp:extent cx="0" cy="422694"/>
+                <wp:effectExtent l="114300" t="38100" r="114300" b="53975"/>
+                <wp:wrapNone/>
+                <wp:docPr id="348539273" name="Přímá spojnice se šipkou 8"/>
+                <wp:cNvGraphicFramePr/>
+                <a:graphic xmlns:a="http://schemas.openxmlformats.org/drawingml/2006/main">
+                  <a:graphicData uri="http://schemas.microsoft.com/office/word/2010/wordprocessingShape">
+                    <wps:wsp>
+                      <wps:cNvCnPr/>
+                      <wps:spPr>
+                        <a:xfrm>
+                          <a:off x="0" y="0"/>
+                          <a:ext cx="0" cy="422694"/>
+                        </a:xfrm>
+                        <a:prstGeom prst="straightConnector1">
+                          <a:avLst/>
+                        </a:prstGeom>
+                        <a:ln w="57150">
+                          <a:solidFill>
+                            <a:schemeClr val="tx1"/>
+                          </a:solidFill>
+                          <a:headEnd type="triangle"/>
+                          <a:tailEnd type="triangle"/>
+                        </a:ln>
+                      </wps:spPr>
+                      <wps:style>
+                        <a:lnRef idx="1">
+                          <a:schemeClr val="accent1"/>
+                        </a:lnRef>
+                        <a:fillRef idx="0">
+                          <a:schemeClr val="accent1"/>
+                        </a:fillRef>
+                        <a:effectRef idx="0">
+                          <a:schemeClr val="accent1"/>
+                        </a:effectRef>
+                        <a:fontRef idx="minor">
+                          <a:schemeClr val="tx1"/>
+                        </a:fontRef>
+                      </wps:style>
+                      <wps:bodyPr/>
+                    </wps:wsp>
+                  </a:graphicData>
+                </a:graphic>
+              </wp:anchor>
+            </w:drawing>
+          </mc:Choice>
+          <mc:Fallback>
+            <w:pict>
+              <v:shape w14:anchorId="30CB7129" id="Přímá spojnice se šipkou 8" o:spid="_x0000_s1026" type="#_x0000_t32" style="position:absolute;margin-left:169.8pt;margin-top:198.05pt;width:0;height:33.3pt;z-index:251702272;visibility:visible;mso-wrap-style:square;mso-wrap-distance-left:9pt;mso-wrap-distance-top:0;mso-wrap-distance-right:9pt;mso-wrap-distance-bottom:0;mso-position-horizontal:absolute;mso-position-horizontal-relative:text;mso-position-vertical:absolute;mso-position-vertical-relative:text" o:gfxdata="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" strokecolor="black [3213]" strokeweight="4.5pt">
+                <v:stroke startarrow="block" endarrow="block" joinstyle="miter"/>
+              </v:shape>
+            </w:pict>
+          </mc:Fallback>
+        </mc:AlternateContent>
+      </w:r>
+      <w:r>
+        <w:rPr>
+          <w:noProof/>
+        </w:rPr>
+        <mc:AlternateContent>
+          <mc:Choice Requires="wps">
+            <w:drawing>
+              <wp:anchor distT="0" distB="0" distL="114300" distR="114300" simplePos="0" relativeHeight="251761664" behindDoc="0" locked="0" layoutInCell="1" allowOverlap="1" wp14:anchorId="4C71CD8F" wp14:editId="7DF7B572">
+                <wp:simplePos x="0" y="0"/>
+                <wp:positionH relativeFrom="column">
+                  <wp:posOffset>3407842</wp:posOffset>
+                </wp:positionH>
+                <wp:positionV relativeFrom="paragraph">
+                  <wp:posOffset>3283680</wp:posOffset>
+                </wp:positionV>
+                <wp:extent cx="844886" cy="379563"/>
+                <wp:effectExtent l="0" t="0" r="12700" b="20955"/>
+                <wp:wrapNone/>
+                <wp:docPr id="359599892" name="Textové pole 7"/>
+                <wp:cNvGraphicFramePr/>
+                <a:graphic xmlns:a="http://schemas.openxmlformats.org/drawingml/2006/main">
+                  <a:graphicData uri="http://schemas.microsoft.com/office/word/2010/wordprocessingShape">
+                    <wps:wsp>
+                      <wps:cNvSpPr txBox="1"/>
+                      <wps:spPr>
+                        <a:xfrm>
+                          <a:off x="0" y="0"/>
+                          <a:ext cx="844886" cy="379563"/>
+                        </a:xfrm>
+                        <a:prstGeom prst="rect">
+                          <a:avLst/>
+                        </a:prstGeom>
+                        <a:solidFill>
+                          <a:schemeClr val="lt1"/>
+                        </a:solidFill>
+                        <a:ln w="6350">
+                          <a:solidFill>
+                            <a:prstClr val="black"/>
+                          </a:solidFill>
+                        </a:ln>
+                      </wps:spPr>
+                      <wps:txbx>
+                        <w:txbxContent>
+                          <w:p>
+                            <w:r>
+                              <w:t>hokej</w:t>
+                            </w:r>
+                          </w:p>
+                        </w:txbxContent>
+                      </wps:txbx>
+                      <wps:bodyPr rot="0" spcFirstLastPara="0" vertOverflow="overflow" horzOverflow="overflow" vert="horz" wrap="square" lIns="91440" tIns="45720" rIns="91440" bIns="45720" numCol="1" spcCol="0" rtlCol="0" fromWordArt="0" anchor="t" anchorCtr="0" forceAA="0" compatLnSpc="1">
+                        <a:prstTxWarp prst="textNoShape">
+                          <a:avLst/>
+                        </a:prstTxWarp>
+                        <a:noAutofit/>
+                      </wps:bodyPr>
+                    </wps:wsp>
+                  </a:graphicData>
+                </a:graphic>
+                <wp14:sizeRelH relativeFrom="margin">
+                  <wp14:pctWidth>0</wp14:pctWidth>
+                </wp14:sizeRelH>
+                <wp14:sizeRelV relativeFrom="margin">
+                  <wp14:pctHeight>0</wp14:pctHeight>
+                </wp14:sizeRelV>
+              </wp:anchor>
+            </w:drawing>
+          </mc:Choice>
+          <mc:Fallback>
+            <w:pict>
+              <v:shape w14:anchorId="4C71CD8F" id="_x0000_s1032" type="#_x0000_t202" style="position:absolute;margin-left:268.35pt;margin-top:258.55pt;width:66.55pt;height:29.9pt;z-index:251761664;visibility:visible;mso-wrap-style:square;mso-width-percent:0;mso-height-percent:0;mso-wrap-distance-left:9pt;mso-wrap-distance-top:0;mso-wrap-distance-right:9pt;mso-wrap-distance-bottom:0;mso-position-horizontal:absolute;mso-position-horizontal-relative:text;mso-position-vertical:absolute;mso-position-vertical-relative:text;mso-width-percent:0;mso-height-percent:0;mso-width-relative:margin;mso-height-relative:margin;v-text-anchor:top" o:gfxdata="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" fillcolor="white [3201]" strokeweight=".5pt">
+                <v:textbox>
+                  <w:txbxContent>
+                    <w:p>
+                      <w:r>
+                        <w:t>hokej</w:t>
+                      </w:r>
+                    </w:p>
+                  </w:txbxContent>
+                </v:textbox>
+              </v:shape>
+            </w:pict>
+          </mc:Fallback>
+        </mc:AlternateContent>
+      </w:r>
+      <w:r>
+        <w:rPr>
+          <w:noProof/>
+        </w:rPr>
+        <mc:AlternateContent>
+          <mc:Choice Requires="wps">
+            <w:drawing>
+              <wp:anchor distT="0" distB="0" distL="114300" distR="114300" simplePos="0" relativeHeight="251759616" behindDoc="0" locked="0" layoutInCell="1" allowOverlap="1" wp14:anchorId="0EDF9548" wp14:editId="537E7532">
+                <wp:simplePos x="0" y="0"/>
+                <wp:positionH relativeFrom="column">
+                  <wp:posOffset>3338423</wp:posOffset>
+                </wp:positionH>
+                <wp:positionV relativeFrom="paragraph">
+                  <wp:posOffset>2788644</wp:posOffset>
+                </wp:positionV>
+                <wp:extent cx="983411" cy="379563"/>
+                <wp:effectExtent l="0" t="0" r="26670" b="20955"/>
+                <wp:wrapNone/>
+                <wp:docPr id="569675910" name="Textové pole 7"/>
+                <wp:cNvGraphicFramePr/>
+                <a:graphic xmlns:a="http://schemas.openxmlformats.org/drawingml/2006/main">
+                  <a:graphicData uri="http://schemas.microsoft.com/office/word/2010/wordprocessingShape">
+                    <wps:wsp>
+                      <wps:cNvSpPr txBox="1"/>
+                      <wps:spPr>
+                        <a:xfrm>
+                          <a:off x="0" y="0"/>
+                          <a:ext cx="983411" cy="379563"/>
+                        </a:xfrm>
+                        <a:prstGeom prst="rect">
+                          <a:avLst/>
+                        </a:prstGeom>
+                        <a:solidFill>
+                          <a:schemeClr val="lt1"/>
+                        </a:solidFill>
+                        <a:ln w="6350">
+                          <a:solidFill>
+                            <a:prstClr val="black"/>
+                          </a:solidFill>
+                        </a:ln>
+                      </wps:spPr>
+                      <wps:txbx>
+                        <w:txbxContent>
+                          <w:p>
+                            <w:r>
+                              <w:t>hospoda</w:t>
+                            </w:r>
+                          </w:p>
+                        </w:txbxContent>
+                      </wps:txbx>
+                      <wps:bodyPr rot="0" spcFirstLastPara="0" vertOverflow="overflow" horzOverflow="overflow" vert="horz" wrap="square" lIns="91440" tIns="45720" rIns="91440" bIns="45720" numCol="1" spcCol="0" rtlCol="0" fromWordArt="0" anchor="t" anchorCtr="0" forceAA="0" compatLnSpc="1">
+                        <a:prstTxWarp prst="textNoShape">
+                          <a:avLst/>
+                        </a:prstTxWarp>
+                        <a:noAutofit/>
+                      </wps:bodyPr>
+                    </wps:wsp>
+                  </a:graphicData>
+                </a:graphic>
+                <wp14:sizeRelH relativeFrom="margin">
+                  <wp14:pctWidth>0</wp14:pctWidth>
+                </wp14:sizeRelH>
+                <wp14:sizeRelV relativeFrom="margin">
+                  <wp14:pctHeight>0</wp14:pctHeight>
+                </wp14:sizeRelV>
+              </wp:anchor>
+            </w:drawing>
+          </mc:Choice>
+          <mc:Fallback>
+            <w:pict>
+              <v:shape w14:anchorId="0EDF9548" id="_x0000_s1033" type="#_x0000_t202" style="position:absolute;margin-left:262.85pt;margin-top:219.6pt;width:77.45pt;height:29.9pt;z-index:251759616;visibility:visible;mso-wrap-style:square;mso-width-percent:0;mso-height-percent:0;mso-wrap-distance-left:9pt;mso-wrap-distance-top:0;mso-wrap-distance-right:9pt;mso-wrap-distance-bottom:0;mso-position-horizontal:absolute;mso-position-horizontal-relative:text;mso-position-vertical:absolute;mso-position-vertical-relative:text;mso-width-percent:0;mso-height-percent:0;mso-width-relative:margin;mso-height-relative:margin;v-text-anchor:top" o:gfxdata="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" fillcolor="white [3201]" strokeweight=".5pt">
+                <v:textbox>
+                  <w:txbxContent>
+                    <w:p>
+                      <w:r>
+                        <w:t>hospoda</w:t>
+                      </w:r>
+                    </w:p>
+                  </w:txbxContent>
+                </v:textbox>
+              </v:shape>
+            </w:pict>
+          </mc:Fallback>
+        </mc:AlternateContent>
+      </w:r>
+      <w:r>
+        <w:rPr>
+          <w:noProof/>
+        </w:rPr>
+        <mc:AlternateContent>
+          <mc:Choice Requires="wpi">
+            <w:drawing>
+              <wp:anchor distT="0" distB="0" distL="114300" distR="114300" simplePos="0" relativeHeight="251757568" behindDoc="0" locked="0" layoutInCell="1" allowOverlap="1" wp14:anchorId="2E760C7C" wp14:editId="5332D6E5">
+                <wp:simplePos x="0" y="0"/>
+                <wp:positionH relativeFrom="column">
+                  <wp:posOffset>1024890</wp:posOffset>
+                </wp:positionH>
+                <wp:positionV relativeFrom="paragraph">
+                  <wp:posOffset>-449580</wp:posOffset>
+                </wp:positionV>
+                <wp:extent cx="1183640" cy="2548890"/>
+                <wp:effectExtent l="38100" t="38100" r="35560" b="41910"/>
+                <wp:wrapNone/>
+                <wp:docPr id="2067991798" name="Rukopis 29"/>
+                <wp:cNvGraphicFramePr/>
+                <a:graphic xmlns:a="http://schemas.openxmlformats.org/drawingml/2006/main">
+                  <a:graphicData uri="http://schemas.microsoft.com/office/word/2010/wordprocessingInk">
+                    <w14:contentPart bwMode="auto" r:id="rId5">
+                      <w14:nvContentPartPr>
+                        <w14:cNvContentPartPr/>
+                      </w14:nvContentPartPr>
+                      <w14:xfrm>
+                        <a:off x="0" y="0"/>
+                        <a:ext cx="1183640" cy="2548890"/>
+                      </w14:xfrm>
+                    </w14:contentPart>
+                  </a:graphicData>
+                </a:graphic>
+              </wp:anchor>
+            </w:drawing>
+          </mc:Choice>
+          <mc:Fallback>
+            <w:pict>
+              <v:shapetype w14:anchorId="13B28012" id="_x0000_t75" coordsize="21600,21600" o:spt="75" o:preferrelative="t" path="m@4@5l@4@11@9@11@9@5xe" filled="f" stroked="f">
+                <v:stroke joinstyle="miter"/>
+                <v:formulas>
+                  <v:f eqn="if lineDrawn pixelLineWidth 0"/>
+                  <v:f eqn="sum @0 1 0"/>
+                  <v:f eqn="sum 0 0 @1"/>
+                  <v:f eqn="prod @2 1 2"/>
+                  <v:f eqn="prod @3 21600 pixelWidth"/>
+                  <v:f eqn="prod @3 21600 pixelHeight"/>
+                  <v:f eqn="sum @0 0 1"/>
+                  <v:f eqn="prod @6 1 2"/>
+                  <v:f eqn="prod @7 21600 pixelWidth"/>
+                  <v:f eqn="sum @8 21600 0"/>
+                  <v:f eqn="prod @7 21600 pixelHeight"/>
+                  <v:f eqn="sum @10 21600 0"/>
+                </v:formulas>
+                <v:path o:extrusionok="f" gradientshapeok="t" o:connecttype="rect"/>
+                <o:lock v:ext="edit" aspectratio="t"/>
+              </v:shapetype>
+              <v:shape id="Rukopis 29" o:spid="_x0000_s1026" type="#_x0000_t75" style="position:absolute;margin-left:80.2pt;margin-top:-35.9pt;width:94.15pt;height:201.65pt;z-index:251757568;visibility:visible;mso-wrap-style:square;mso-wrap-distance-left:9pt;mso-wrap-distance-top:0;mso-wrap-distance-right:9pt;mso-wrap-distance-bottom:0;mso-position-horizontal:absolute;mso-position-horizontal-relative:text;mso-position-vertical:absolute;mso-position-vertical-relative:text" o:gfxdata="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">
+                <v:imagedata r:id="rId6" o:title=""/>
+              </v:shape>
+            </w:pict>
+          </mc:Fallback>
+        </mc:AlternateContent>
+      </w:r>
+      <w:r>
+        <w:rPr>
+          <w:noProof/>
+        </w:rPr>
+        <mc:AlternateContent>
+          <mc:Choice Requires="wpi">
+            <w:drawing>
+              <wp:anchor distT="0" distB="0" distL="114300" distR="114300" simplePos="0" relativeHeight="251754496" behindDoc="0" locked="0" layoutInCell="1" allowOverlap="1" wp14:anchorId="7E7846F9" wp14:editId="6647795C">
+                <wp:simplePos x="0" y="0"/>
+                <wp:positionH relativeFrom="column">
+                  <wp:posOffset>1567180</wp:posOffset>
+                </wp:positionH>
+                <wp:positionV relativeFrom="paragraph">
+                  <wp:posOffset>1901190</wp:posOffset>
+                </wp:positionV>
+                <wp:extent cx="450215" cy="224065"/>
+                <wp:effectExtent l="38100" t="38100" r="45085" b="43180"/>
+                <wp:wrapNone/>
+                <wp:docPr id="1297296046" name="Rukopis 26"/>
+                <wp:cNvGraphicFramePr/>
+                <a:graphic xmlns:a="http://schemas.openxmlformats.org/drawingml/2006/main">
+                  <a:graphicData uri="http://schemas.microsoft.com/office/word/2010/wordprocessingInk">
+                    <w14:contentPart bwMode="auto" r:id="rId7">
+                      <w14:nvContentPartPr>
+                        <w14:cNvContentPartPr/>
+                      </w14:nvContentPartPr>
+                      <w14:xfrm>
+                        <a:off x="0" y="0"/>
+                        <a:ext cx="450215" cy="224065"/>
+                      </w14:xfrm>
+                    </w14:contentPart>
+                  </a:graphicData>
+                </a:graphic>
+              </wp:anchor>
+            </w:drawing>
+          </mc:Choice>
+          <mc:Fallback>
+            <w:pict>
+              <v:shape w14:anchorId="5F201A2F" id="Rukopis 26" o:spid="_x0000_s1026" type="#_x0000_t75" style="position:absolute;margin-left:122.9pt;margin-top:149.2pt;width:36.4pt;height:18.65pt;z-index:251754496;visibility:visible;mso-wrap-style:square;mso-wrap-distance-left:9pt;mso-wrap-distance-top:0;mso-wrap-distance-right:9pt;mso-wrap-distance-bottom:0;mso-position-horizontal:absolute;mso-position-horizontal-relative:text;mso-position-vertical:absolute;mso-position-vertical-relative:text" o:gfxdata="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">
+                <v:imagedata r:id="rId8" o:title=""/>
+              </v:shape>
+            </w:pict>
+          </mc:Fallback>
+        </mc:AlternateContent>
+      </w:r>
+      <w:r>
+        <w:rPr>
+          <w:noProof/>
+        </w:rPr>
+        <mc:AlternateContent>
+          <mc:Choice Requires="wps">
+            <w:drawing>
+              <wp:anchor distT="0" distB="0" distL="114300" distR="114300" simplePos="0" relativeHeight="251751424" behindDoc="0" locked="0" layoutInCell="1" allowOverlap="1" wp14:anchorId="279CA8B0" wp14:editId="2FFF05E9">
+                <wp:simplePos x="0" y="0"/>
+                <wp:positionH relativeFrom="column">
+                  <wp:posOffset>191111</wp:posOffset>
+                </wp:positionH>
+                <wp:positionV relativeFrom="paragraph">
+                  <wp:posOffset>1615200</wp:posOffset>
+                </wp:positionV>
+                <wp:extent cx="1354347" cy="310551"/>
+                <wp:effectExtent l="0" t="0" r="17780" b="13335"/>
+                <wp:wrapNone/>
+                <wp:docPr id="1055298289" name="Textové pole 7"/>
+                <wp:cNvGraphicFramePr/>
+                <a:graphic xmlns:a="http://schemas.openxmlformats.org/drawingml/2006/main">
+                  <a:graphicData uri="http://schemas.microsoft.com/office/word/2010/wordprocessingShape">
+                    <wps:wsp>
+                      <wps:cNvSpPr txBox="1"/>
+                      <wps:spPr>
+                        <a:xfrm>
+                          <a:off x="0" y="0"/>
+                          <a:ext cx="1354347" cy="310551"/>
+                        </a:xfrm>
+                        <a:prstGeom prst="rect">
+                          <a:avLst/>
+                        </a:prstGeom>
+                        <a:solidFill>
+                          <a:srgbClr val="EE0000"/>
+                        </a:solidFill>
+                        <a:ln w="6350">
+                          <a:solidFill>
+                            <a:prstClr val="black"/>
+                          </a:solidFill>
+                        </a:ln>
+                      </wps:spPr>
+                      <wps:txbx>
+                        <w:txbxContent>
+                          <w:p>
+                            <w:r>
+                              <w:t>HOLY SPIRITUS</w:t>
+                            </w:r>
+                          </w:p>
+                        </w:txbxContent>
+                      </wps:txbx>
+                      <wps:bodyPr rot="0" spcFirstLastPara="0" vertOverflow="overflow" horzOverflow="overflow" vert="horz" wrap="square" lIns="91440" tIns="45720" rIns="91440" bIns="45720" numCol="1" spcCol="0" rtlCol="0" fromWordArt="0" anchor="t" anchorCtr="0" forceAA="0" compatLnSpc="1">
+                        <a:prstTxWarp prst="textNoShape">
+                          <a:avLst/>
+                        </a:prstTxWarp>
+                        <a:noAutofit/>
+                      </wps:bodyPr>
+                    </wps:wsp>
+                  </a:graphicData>
+                </a:graphic>
+                <wp14:sizeRelH relativeFrom="margin">
+                  <wp14:pctWidth>0</wp14:pctWidth>
+                </wp14:sizeRelH>
+                <wp14:sizeRelV relativeFrom="margin">
+                  <wp14:pctHeight>0</wp14:pctHeight>
+                </wp14:sizeRelV>
+              </wp:anchor>
+            </w:drawing>
+          </mc:Choice>
+          <mc:Fallback>
+            <w:pict>
+              <v:shape w14:anchorId="279CA8B0" id="_x0000_s1034" type="#_x0000_t202" style="position:absolute;margin-left:15.05pt;margin-top:127.2pt;width:106.65pt;height:24.45pt;z-index:251751424;visibility:visible;mso-wrap-style:square;mso-width-percent:0;mso-height-percent:0;mso-wrap-distance-left:9pt;mso-wrap-distance-top:0;mso-wrap-distance-right:9pt;mso-wrap-distance-bottom:0;mso-position-horizontal:absolute;mso-position-horizontal-relative:text;mso-position-vertical:absolute;mso-position-vertical-relative:text;mso-width-percent:0;mso-height-percent:0;mso-width-relative:margin;mso-height-relative:margin;v-text-anchor:top" o:gfxdata="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" fillcolor="#e00" strokeweight=".5pt">
+                <v:textbox>
+                  <w:txbxContent>
+                    <w:p>
+                      <w:r>
+                        <w:t>HOLY SPIRITUS</w:t>
+                      </w:r>
+                    </w:p>
+                  </w:txbxContent>
+                </v:textbox>
+              </v:shape>
+            </w:pict>
+          </mc:Fallback>
+        </mc:AlternateContent>
+      </w:r>
+      <w:r>
+        <w:rPr>
+          <w:noProof/>
+        </w:rPr>
+        <mc:AlternateContent>
+          <mc:Choice Requires="wps">
+            <w:drawing>
+              <wp:anchor distT="0" distB="0" distL="114300" distR="114300" simplePos="0" relativeHeight="251736064" behindDoc="0" locked="0" layoutInCell="1" allowOverlap="1" wp14:anchorId="20062FDE" wp14:editId="248A2B7F">
+                <wp:simplePos x="0" y="0"/>
+                <wp:positionH relativeFrom="column">
+                  <wp:posOffset>752294</wp:posOffset>
+                </wp:positionH>
+                <wp:positionV relativeFrom="paragraph">
+                  <wp:posOffset>2283794</wp:posOffset>
+                </wp:positionV>
+                <wp:extent cx="1274913" cy="541667"/>
+                <wp:effectExtent l="38100" t="38100" r="59055" b="67945"/>
+                <wp:wrapNone/>
+                <wp:docPr id="623678648" name="Přímá spojnice se šipkou 8"/>
+                <wp:cNvGraphicFramePr/>
+                <a:graphic xmlns:a="http://schemas.openxmlformats.org/drawingml/2006/main">
+                  <a:graphicData uri="http://schemas.microsoft.com/office/word/2010/wordprocessingShape">
+                    <wps:wsp>
+                      <wps:cNvCnPr/>
+                      <wps:spPr>
+                        <a:xfrm flipV="1">
+                          <a:off x="0" y="0"/>
+                          <a:ext cx="1274913" cy="541667"/>
+                        </a:xfrm>
+                        <a:prstGeom prst="straightConnector1">
+                          <a:avLst/>
+                        </a:prstGeom>
+                        <a:ln w="57150">
+                          <a:solidFill>
+                            <a:schemeClr val="tx1"/>
+                          </a:solidFill>
+                          <a:headEnd type="triangle"/>
+                          <a:tailEnd type="triangle"/>
+                        </a:ln>
+                      </wps:spPr>
+                      <wps:style>
+                        <a:lnRef idx="1">
+                          <a:schemeClr val="accent1"/>
+                        </a:lnRef>
+                        <a:fillRef idx="0">
+                          <a:schemeClr val="accent1"/>
+                        </a:fillRef>
+                        <a:effectRef idx="0">
+                          <a:schemeClr val="accent1"/>
+                        </a:effectRef>
+                        <a:fontRef idx="minor">
+                          <a:schemeClr val="tx1"/>
+                        </a:fontRef>
+                      </wps:style>
+                      <wps:bodyPr/>
+                    </wps:wsp>
+                  </a:graphicData>
+                </a:graphic>
+                <wp14:sizeRelH relativeFrom="margin">
+                  <wp14:pctWidth>0</wp14:pctWidth>
+                </wp14:sizeRelH>
+                <wp14:sizeRelV relativeFrom="margin">
+                  <wp14:pctHeight>0</wp14:pctHeight>
+                </wp14:sizeRelV>
+              </wp:anchor>
+            </w:drawing>
+          </mc:Choice>
+          <mc:Fallback>
+            <w:pict>
+              <v:shape w14:anchorId="3177FDEF" id="Přímá spojnice se šipkou 8" o:spid="_x0000_s1026" type="#_x0000_t32" style="position:absolute;margin-left:59.25pt;margin-top:179.85pt;width:100.4pt;height:42.65pt;flip:y;z-index:251736064;visibility:visible;mso-wrap-style:square;mso-width-percent:0;mso-height-percent:0;mso-wrap-distance-left:9pt;mso-wrap-distance-top:0;mso-wrap-distance-right:9pt;mso-wrap-distance-bottom:0;mso-position-horizontal:absolute;mso-position-horizontal-relative:text;mso-position-vertical:absolute;mso-position-vertical-relative:text;mso-width-percent:0;mso-height-percent:0;mso-width-relative:margin;mso-height-relative:margin" o:gfxdata="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" strokecolor="black [3213]" strokeweight="4.5pt">
+                <v:stroke startarrow="block" endarrow="block" joinstyle="miter"/>
+              </v:shape>
+            </w:pict>
+          </mc:Fallback>
+        </mc:AlternateContent>
+      </w:r>
+      <w:r>
+        <w:rPr>
+          <w:noProof/>
+        </w:rPr>
+        <mc:AlternateContent>
+          <mc:Choice Requires="wpi">
+            <w:drawing>
+              <wp:anchor distT="0" distB="0" distL="114300" distR="114300" simplePos="0" relativeHeight="251749376" behindDoc="0" locked="0" layoutInCell="1" allowOverlap="1" wp14:anchorId="7ECCD4EB" wp14:editId="32D6A61B">
+                <wp:simplePos x="0" y="0"/>
+                <wp:positionH relativeFrom="column">
+                  <wp:posOffset>3130550</wp:posOffset>
+                </wp:positionH>
+                <wp:positionV relativeFrom="paragraph">
+                  <wp:posOffset>743585</wp:posOffset>
+                </wp:positionV>
+                <wp:extent cx="139065" cy="259515"/>
+                <wp:effectExtent l="38100" t="38100" r="32385" b="45720"/>
+                <wp:wrapNone/>
+                <wp:docPr id="1520334973" name="Rukopis 23"/>
+                <wp:cNvGraphicFramePr/>
+                <a:graphic xmlns:a="http://schemas.openxmlformats.org/drawingml/2006/main">
+                  <a:graphicData uri="http://schemas.microsoft.com/office/word/2010/wordprocessingInk">
+                    <w14:contentPart bwMode="auto" r:id="rId9">
+                      <w14:nvContentPartPr>
+                        <w14:cNvContentPartPr/>
+                      </w14:nvContentPartPr>
+                      <w14:xfrm>
+                        <a:off x="0" y="0"/>
+                        <a:ext cx="139065" cy="259515"/>
+                      </w14:xfrm>
+                    </w14:contentPart>
+                  </a:graphicData>
+                </a:graphic>
+              </wp:anchor>
+            </w:drawing>
+          </mc:Choice>
+          <mc:Fallback>
+            <w:pict>
+              <v:shape w14:anchorId="2D568E33" id="Rukopis 23" o:spid="_x0000_s1026" type="#_x0000_t75" style="position:absolute;margin-left:246pt;margin-top:58.05pt;width:11.9pt;height:21.45pt;z-index:251749376;visibility:visible;mso-wrap-style:square;mso-wrap-distance-left:9pt;mso-wrap-distance-top:0;mso-wrap-distance-right:9pt;mso-wrap-distance-bottom:0;mso-position-horizontal:absolute;mso-position-horizontal-relative:text;mso-position-vertical:absolute;mso-position-vertical-relative:text" o:gfxdata="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">
+                <v:imagedata r:id="rId10" o:title=""/>
+              </v:shape>
+            </w:pict>
+          </mc:Fallback>
+        </mc:AlternateContent>
+      </w:r>
+      <w:r>
+        <w:rPr>
+          <w:noProof/>
+        </w:rPr>
+        <mc:AlternateContent>
+          <mc:Choice Requires="wps">
+            <w:drawing>
+              <wp:anchor distT="0" distB="0" distL="114300" distR="114300" simplePos="0" relativeHeight="251744256" behindDoc="0" locked="0" layoutInCell="1" allowOverlap="1" wp14:anchorId="6E71A32D" wp14:editId="4F00BA4B">
+                <wp:simplePos x="0" y="0"/>
+                <wp:positionH relativeFrom="column">
+                  <wp:posOffset>3019245</wp:posOffset>
+                </wp:positionH>
+                <wp:positionV relativeFrom="paragraph">
+                  <wp:posOffset>916712</wp:posOffset>
+                </wp:positionV>
+                <wp:extent cx="1000664" cy="258792"/>
+                <wp:effectExtent l="0" t="0" r="28575" b="27305"/>
+                <wp:wrapNone/>
+                <wp:docPr id="1313088167" name="Textové pole 7"/>
+                <wp:cNvGraphicFramePr/>
+                <a:graphic xmlns:a="http://schemas.openxmlformats.org/drawingml/2006/main">
+                  <a:graphicData uri="http://schemas.microsoft.com/office/word/2010/wordprocessingShape">
+                    <wps:wsp>
+                      <wps:cNvSpPr txBox="1"/>
+                      <wps:spPr>
+                        <a:xfrm>
+                          <a:off x="0" y="0"/>
+                          <a:ext cx="1000664" cy="258792"/>
+                        </a:xfrm>
+                        <a:prstGeom prst="rect">
+                          <a:avLst/>
+                        </a:prstGeom>
+                        <a:solidFill>
+                          <a:schemeClr val="lt1"/>
+                        </a:solidFill>
+                        <a:ln w="6350">
+                          <a:solidFill>
+                            <a:prstClr val="black"/>
+                          </a:solidFill>
+                        </a:ln>
+                      </wps:spPr>
+                      <wps:txbx>
+                        <w:txbxContent>
+                          <w:p>
+                            <w:proofErr w:type="spellStart"/>
+                            <w:r>
+                              <w:t>Slovacka</w:t>
+                            </w:r>
+                            <w:proofErr w:type="spellEnd"/>
+                            <w:r>
+                              <w:t xml:space="preserve"> </w:t>
+                            </w:r>
+                            <w:proofErr w:type="spellStart"/>
+                            <w:r>
+                              <w:t>zš</w:t>
+                            </w:r>
+                            <w:proofErr w:type="spellEnd"/>
+                          </w:p>
+                        </w:txbxContent>
+                      </wps:txbx>
+                      <wps:bodyPr rot="0" spcFirstLastPara="0" vertOverflow="overflow" horzOverflow="overflow" vert="horz" wrap="square" lIns="91440" tIns="45720" rIns="91440" bIns="45720" numCol="1" spcCol="0" rtlCol="0" fromWordArt="0" anchor="t" anchorCtr="0" forceAA="0" compatLnSpc="1">
+                        <a:prstTxWarp prst="textNoShape">
+                          <a:avLst/>
+                        </a:prstTxWarp>
+                        <a:noAutofit/>
+                      </wps:bodyPr>
+                    </wps:wsp>
+                  </a:graphicData>
+                </a:graphic>
+                <wp14:sizeRelH relativeFrom="margin">
+                  <wp14:pctWidth>0</wp14:pctWidth>
+                </wp14:sizeRelH>
+                <wp14:sizeRelV relativeFrom="margin">
+                  <wp14:pctHeight>0</wp14:pctHeight>
+                </wp14:sizeRelV>
+              </wp:anchor>
+            </w:drawing>
+          </mc:Choice>
+          <mc:Fallback>
+            <w:pict>
+              <v:shape w14:anchorId="6E71A32D" id="_x0000_s1035" type="#_x0000_t202" style="position:absolute;margin-left:237.75pt;margin-top:72.2pt;width:78.8pt;height:20.4pt;z-index:251744256;visibility:visible;mso-wrap-style:square;mso-width-percent:0;mso-height-percent:0;mso-wrap-distance-left:9pt;mso-wrap-distance-top:0;mso-wrap-distance-right:9pt;mso-wrap-distance-bottom:0;mso-position-horizontal:absolute;mso-position-horizontal-relative:text;mso-position-vertical:absolute;mso-position-vertical-relative:text;mso-width-percent:0;mso-height-percent:0;mso-width-relative:margin;mso-height-relative:margin;v-text-anchor:top" o:gfxdata="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" fillcolor="white [3201]" strokeweight=".5pt">
+                <v:textbox>
+                  <w:txbxContent>
+                    <w:p>
+                      <w:proofErr w:type="spellStart"/>
+                      <w:r>
+                        <w:t>Slovacka</w:t>
+                      </w:r>
+                      <w:proofErr w:type="spellEnd"/>
+                      <w:r>
+                        <w:t xml:space="preserve"> </w:t>
+                      </w:r>
+                      <w:proofErr w:type="spellStart"/>
+                      <w:r>
+                        <w:t>zš</w:t>
+                      </w:r>
+                      <w:proofErr w:type="spellEnd"/>
+                    </w:p>
+                  </w:txbxContent>
+                </v:textbox>
+              </v:shape>
+            </w:pict>
+          </mc:Fallback>
+        </mc:AlternateContent>
+      </w:r>
+      <w:r>
+        <w:rPr>
+          <w:noProof/>
+        </w:rPr>
+        <mc:AlternateContent>
+          <mc:Choice Requires="wpi">
+            <w:drawing>
+              <wp:anchor distT="0" distB="0" distL="114300" distR="114300" simplePos="0" relativeHeight="251742208" behindDoc="0" locked="0" layoutInCell="1" allowOverlap="1" wp14:anchorId="1198555F" wp14:editId="0948F9A6">
+                <wp:simplePos x="0" y="0"/>
+                <wp:positionH relativeFrom="column">
+                  <wp:posOffset>3342005</wp:posOffset>
+                </wp:positionH>
+                <wp:positionV relativeFrom="paragraph">
+                  <wp:posOffset>114300</wp:posOffset>
+                </wp:positionV>
+                <wp:extent cx="1151890" cy="299085"/>
+                <wp:effectExtent l="38100" t="38100" r="48260" b="43815"/>
+                <wp:wrapNone/>
+                <wp:docPr id="1601306990" name="Rukopis 18"/>
+                <wp:cNvGraphicFramePr/>
+                <a:graphic xmlns:a="http://schemas.openxmlformats.org/drawingml/2006/main">
+                  <a:graphicData uri="http://schemas.microsoft.com/office/word/2010/wordprocessingInk">
+                    <w14:contentPart bwMode="auto" r:id="rId11">
+                      <w14:nvContentPartPr>
+                        <w14:cNvContentPartPr/>
+                      </w14:nvContentPartPr>
+                      <w14:xfrm>
+                        <a:off x="0" y="0"/>
+                        <a:ext cx="1151890" cy="299085"/>
+                      </w14:xfrm>
+                    </w14:contentPart>
+                  </a:graphicData>
+                </a:graphic>
+              </wp:anchor>
+            </w:drawing>
+          </mc:Choice>
+          <mc:Fallback>
+            <w:pict>
+              <v:shape w14:anchorId="6306DCE1" id="Rukopis 18" o:spid="_x0000_s1026" type="#_x0000_t75" style="position:absolute;margin-left:262.65pt;margin-top:8.5pt;width:91.65pt;height:24.5pt;z-index:251742208;visibility:visible;mso-wrap-style:square;mso-wrap-distance-left:9pt;mso-wrap-distance-top:0;mso-wrap-distance-right:9pt;mso-wrap-distance-bottom:0;mso-position-horizontal:absolute;mso-position-horizontal-relative:text;mso-position-vertical:absolute;mso-position-vertical-relative:text" o:gfxdata="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">
+                <v:imagedata r:id="rId12" o:title=""/>
+              </v:shape>
+            </w:pict>
+          </mc:Fallback>
+        </mc:AlternateContent>
+      </w:r>
+      <w:r>
+        <w:rPr>
+          <w:noProof/>
+        </w:rPr>
+        <mc:AlternateContent>
+          <mc:Choice Requires="wpi">
+            <w:drawing>
+              <wp:anchor distT="0" distB="0" distL="114300" distR="114300" simplePos="0" relativeHeight="251739136" behindDoc="0" locked="0" layoutInCell="1" allowOverlap="1" wp14:anchorId="7A599A9B" wp14:editId="4A881651">
+                <wp:simplePos x="0" y="0"/>
+                <wp:positionH relativeFrom="column">
+                  <wp:posOffset>1318895</wp:posOffset>
+                </wp:positionH>
+                <wp:positionV relativeFrom="paragraph">
+                  <wp:posOffset>-273685</wp:posOffset>
+                </wp:positionV>
+                <wp:extent cx="725170" cy="1725020"/>
+                <wp:effectExtent l="38100" t="38100" r="36830" b="46990"/>
+                <wp:wrapNone/>
+                <wp:docPr id="475878520" name="Rukopis 15"/>
+                <wp:cNvGraphicFramePr/>
+                <a:graphic xmlns:a="http://schemas.openxmlformats.org/drawingml/2006/main">
+                  <a:graphicData uri="http://schemas.microsoft.com/office/word/2010/wordprocessingInk">
+                    <w14:contentPart bwMode="auto" r:id="rId13">
+                      <w14:nvContentPartPr>
+                        <w14:cNvContentPartPr/>
+                      </w14:nvContentPartPr>
+                      <w14:xfrm>
+                        <a:off x="0" y="0"/>
+                        <a:ext cx="725170" cy="1725020"/>
+                      </w14:xfrm>
+                    </w14:contentPart>
+                  </a:graphicData>
+                </a:graphic>
+              </wp:anchor>
+            </w:drawing>
+          </mc:Choice>
+          <mc:Fallback>
+            <w:pict>
+              <v:shape w14:anchorId="6A4BF05B" id="Rukopis 15" o:spid="_x0000_s1026" type="#_x0000_t75" style="position:absolute;margin-left:103.35pt;margin-top:-22.05pt;width:58.05pt;height:136.85pt;z-index:251739136;visibility:visible;mso-wrap-style:square;mso-wrap-distance-left:9pt;mso-wrap-distance-top:0;mso-wrap-distance-right:9pt;mso-wrap-distance-bottom:0;mso-position-horizontal:absolute;mso-position-horizontal-relative:text;mso-position-vertical:absolute;mso-position-vertical-relative:text" o:gfxdata="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">
+                <v:imagedata r:id="rId14" o:title=""/>
+              </v:shape>
+            </w:pict>
+          </mc:Fallback>
+        </mc:AlternateContent>
+      </w:r>
+      <w:r>
+        <w:rPr>
+          <w:noProof/>
+        </w:rPr>
+        <mc:AlternateContent>
+          <mc:Choice Requires="wps">
+            <w:drawing>
+              <wp:anchor distT="0" distB="0" distL="114300" distR="114300" simplePos="0" relativeHeight="251734016" behindDoc="0" locked="0" layoutInCell="1" allowOverlap="1" wp14:anchorId="38259971" wp14:editId="16C38426">
+                <wp:simplePos x="0" y="0"/>
+                <wp:positionH relativeFrom="column">
+                  <wp:posOffset>4433905</wp:posOffset>
+                </wp:positionH>
+                <wp:positionV relativeFrom="paragraph">
+                  <wp:posOffset>692162</wp:posOffset>
+                </wp:positionV>
+                <wp:extent cx="189781" cy="379814"/>
+                <wp:effectExtent l="19050" t="19050" r="77470" b="58420"/>
+                <wp:wrapNone/>
+                <wp:docPr id="1020559" name="Přímá spojnice se šipkou 10"/>
+                <wp:cNvGraphicFramePr/>
+                <a:graphic xmlns:a="http://schemas.openxmlformats.org/drawingml/2006/main">
+                  <a:graphicData uri="http://schemas.microsoft.com/office/word/2010/wordprocessingShape">
+                    <wps:wsp>
+                      <wps:cNvCnPr/>
+                      <wps:spPr>
+                        <a:xfrm>
+                          <a:off x="0" y="0"/>
+                          <a:ext cx="189781" cy="379814"/>
+                        </a:xfrm>
+                        <a:prstGeom prst="straightConnector1">
+                          <a:avLst/>
+                        </a:prstGeom>
+                        <a:ln w="57150">
+                          <a:solidFill>
+                            <a:srgbClr val="EE0000"/>
+                          </a:solidFill>
+                          <a:tailEnd type="triangle"/>
+                        </a:ln>
+                      </wps:spPr>
+                      <wps:style>
+                        <a:lnRef idx="1">
+                          <a:schemeClr val="accent1"/>
+                        </a:lnRef>
+                        <a:fillRef idx="0">
+                          <a:schemeClr val="accent1"/>
+                        </a:fillRef>
+                        <a:effectRef idx="0">
+                          <a:schemeClr val="accent1"/>
+                        </a:effectRef>
+                        <a:fontRef idx="minor">
+                          <a:schemeClr val="tx1"/>
+                        </a:fontRef>
+                      </wps:style>
+                      <wps:bodyPr/>
+                    </wps:wsp>
+                  </a:graphicData>
+                </a:graphic>
+              </wp:anchor>
+            </w:drawing>
+          </mc:Choice>
+          <mc:Fallback>
+            <w:pict>
+              <v:shape w14:anchorId="18AF5030" id="Přímá spojnice se šipkou 10" o:spid="_x0000_s1026" type="#_x0000_t32" style="position:absolute;margin-left:349.15pt;margin-top:54.5pt;width:14.95pt;height:29.9pt;z-index:251734016;visibility:visible;mso-wrap-style:square;mso-wrap-distance-left:9pt;mso-wrap-distance-top:0;mso-wrap-distance-right:9pt;mso-wrap-distance-bottom:0;mso-position-horizontal:absolute;mso-position-horizontal-relative:text;mso-position-vertical:absolute;mso-position-vertical-relative:text" o:gfxdata="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" strokecolor="#e00" strokeweight="4.5pt">
+                <v:stroke endarrow="block" joinstyle="miter"/>
+              </v:shape>
+            </w:pict>
+          </mc:Fallback>
+        </mc:AlternateContent>
+      </w:r>
+      <w:r>
+        <w:rPr>
+          <w:noProof/>
+        </w:rPr>
+        <mc:AlternateContent>
+          <mc:Choice Requires="wps">
+            <w:drawing>
+              <wp:anchor distT="0" distB="0" distL="114300" distR="114300" simplePos="0" relativeHeight="251731968" behindDoc="0" locked="0" layoutInCell="1" allowOverlap="1" wp14:anchorId="782DE68E" wp14:editId="29650589">
+                <wp:simplePos x="0" y="0"/>
+                <wp:positionH relativeFrom="column">
+                  <wp:posOffset>3366098</wp:posOffset>
+                </wp:positionH>
+                <wp:positionV relativeFrom="paragraph">
+                  <wp:posOffset>588119</wp:posOffset>
+                </wp:positionV>
+                <wp:extent cx="412271" cy="45719"/>
+                <wp:effectExtent l="0" t="95250" r="0" b="107315"/>
+                <wp:wrapNone/>
+                <wp:docPr id="1920756372" name="Přímá spojnice se šipkou 10"/>
+                <wp:cNvGraphicFramePr/>
+                <a:graphic xmlns:a="http://schemas.openxmlformats.org/drawingml/2006/main">
+                  <a:graphicData uri="http://schemas.microsoft.com/office/word/2010/wordprocessingShape">
+                    <wps:wsp>
+                      <wps:cNvCnPr/>
+                      <wps:spPr>
+                        <a:xfrm flipV="1">
+                          <a:off x="0" y="0"/>
+                          <a:ext cx="412271" cy="45719"/>
+                        </a:xfrm>
+                        <a:prstGeom prst="straightConnector1">
+                          <a:avLst/>
+                        </a:prstGeom>
+                        <a:ln w="57150">
+                          <a:solidFill>
+                            <a:srgbClr val="EE0000"/>
+                          </a:solidFill>
+                          <a:tailEnd type="triangle"/>
+                        </a:ln>
+                      </wps:spPr>
+                      <wps:style>
+                        <a:lnRef idx="1">
+                          <a:schemeClr val="accent1"/>
+                        </a:lnRef>
+                        <a:fillRef idx="0">
+                          <a:schemeClr val="accent1"/>
+                        </a:fillRef>
+                        <a:effectRef idx="0">
+                          <a:schemeClr val="accent1"/>
+                        </a:effectRef>
+                        <a:fontRef idx="minor">
+                          <a:schemeClr val="tx1"/>
+                        </a:fontRef>
+                      </wps:style>
+                      <wps:bodyPr/>
+                    </wps:wsp>
+                  </a:graphicData>
+                </a:graphic>
+                <wp14:sizeRelH relativeFrom="margin">
+                  <wp14:pctWidth>0</wp14:pctWidth>
+                </wp14:sizeRelH>
+                <wp14:sizeRelV relativeFrom="margin">
+                  <wp14:pctHeight>0</wp14:pctHeight>
+                </wp14:sizeRelV>
+              </wp:anchor>
+            </w:drawing>
+          </mc:Choice>
+          <mc:Fallback>
+            <w:pict>
+              <v:shape w14:anchorId="49794717" id="Přímá spojnice se šipkou 10" o:spid="_x0000_s1026" type="#_x0000_t32" style="position:absolute;margin-left:265.05pt;margin-top:46.3pt;width:32.45pt;height:3.6pt;flip:y;z-index:251731968;visibility:visible;mso-wrap-style:square;mso-width-percent:0;mso-height-percent:0;mso-wrap-distance-left:9pt;mso-wrap-distance-top:0;mso-wrap-distance-right:9pt;mso-wrap-distance-bottom:0;mso-position-horizontal:absolute;mso-position-horizontal-relative:text;mso-position-vertical:absolute;mso-position-vertical-relative:text;mso-width-percent:0;mso-height-percent:0;mso-width-relative:margin;mso-height-relative:margin" o:gfxdata="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" strokecolor="#e00" strokeweight="4.5pt">
+                <v:stroke endarrow="block" joinstyle="miter"/>
+              </v:shape>
+            </w:pict>
+          </mc:Fallback>
+        </mc:AlternateContent>
+      </w:r>
+      <w:r>
+        <w:rPr>
+          <w:noProof/>
+        </w:rPr>
+        <mc:AlternateContent>
+          <mc:Choice Requires="wps">
+            <w:drawing>
+              <wp:anchor distT="0" distB="0" distL="114300" distR="114300" simplePos="0" relativeHeight="251713536" behindDoc="0" locked="0" layoutInCell="1" allowOverlap="1" wp14:anchorId="2EDE5AFC" wp14:editId="11CE912A">
+                <wp:simplePos x="0" y="0"/>
+                <wp:positionH relativeFrom="column">
+                  <wp:posOffset>5494775</wp:posOffset>
+                </wp:positionH>
+                <wp:positionV relativeFrom="paragraph">
+                  <wp:posOffset>131445</wp:posOffset>
+                </wp:positionV>
+                <wp:extent cx="189781" cy="379814"/>
+                <wp:effectExtent l="19050" t="19050" r="77470" b="58420"/>
+                <wp:wrapNone/>
+                <wp:docPr id="437261379" name="Přímá spojnice se šipkou 10"/>
+                <wp:cNvGraphicFramePr/>
+                <a:graphic xmlns:a="http://schemas.openxmlformats.org/drawingml/2006/main">
+                  <a:graphicData uri="http://schemas.microsoft.com/office/word/2010/wordprocessingShape">
+                    <wps:wsp>
+                      <wps:cNvCnPr/>
+                      <wps:spPr>
+                        <a:xfrm>
+                          <a:off x="0" y="0"/>
+                          <a:ext cx="189781" cy="379814"/>
+                        </a:xfrm>
+                        <a:prstGeom prst="straightConnector1">
+                          <a:avLst/>
+                        </a:prstGeom>
+                        <a:ln w="57150">
+                          <a:solidFill>
+                            <a:srgbClr val="EE0000"/>
+                          </a:solidFill>
+                          <a:tailEnd type="triangle"/>
+                        </a:ln>
+                      </wps:spPr>
+                      <wps:style>
+                        <a:lnRef idx="1">
+                          <a:schemeClr val="accent1"/>
+                        </a:lnRef>
+                        <a:fillRef idx="0">
+                          <a:schemeClr val="accent1"/>
+                        </a:fillRef>
+                        <a:effectRef idx="0">
+                          <a:schemeClr val="accent1"/>
+                        </a:effectRef>
+                        <a:fontRef idx="minor">
+                          <a:schemeClr val="tx1"/>
+                        </a:fontRef>
+                      </wps:style>
+                      <wps:bodyPr/>
+                    </wps:wsp>
+                  </a:graphicData>
+                </a:graphic>
+              </wp:anchor>
+            </w:drawing>
+          </mc:Choice>
+          <mc:Fallback>
+            <w:pict>
+              <v:shape w14:anchorId="03BB6CBC" id="Přímá spojnice se šipkou 10" o:spid="_x0000_s1026" type="#_x0000_t32" style="position:absolute;margin-left:432.65pt;margin-top:10.35pt;width:14.95pt;height:29.9pt;z-index:251713536;visibility:visible;mso-wrap-style:square;mso-wrap-distance-left:9pt;mso-wrap-distance-top:0;mso-wrap-distance-right:9pt;mso-wrap-distance-bottom:0;mso-position-horizontal:absolute;mso-position-horizontal-relative:text;mso-position-vertical:absolute;mso-position-vertical-relative:text" o:gfxdata="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" strokecolor="#e00" strokeweight="4.5pt">
+                <v:stroke endarrow="block" joinstyle="miter"/>
+              </v:shape>
+            </w:pict>
+          </mc:Fallback>
+        </mc:AlternateContent>
+      </w:r>
+      <w:r>
+        <w:rPr>
+          <w:noProof/>
+        </w:rPr>
+        <mc:AlternateContent>
+          <mc:Choice Requires="wps">
+            <w:drawing>
+              <wp:anchor distT="0" distB="0" distL="114300" distR="114300" simplePos="0" relativeHeight="251729920" behindDoc="0" locked="0" layoutInCell="1" allowOverlap="1" wp14:anchorId="41A63379" wp14:editId="4A82BED4">
+                <wp:simplePos x="0" y="0"/>
+                <wp:positionH relativeFrom="column">
+                  <wp:posOffset>4155141</wp:posOffset>
+                </wp:positionH>
+                <wp:positionV relativeFrom="paragraph">
+                  <wp:posOffset>1017174</wp:posOffset>
+                </wp:positionV>
+                <wp:extent cx="690113" cy="310551"/>
+                <wp:effectExtent l="0" t="0" r="15240" b="13335"/>
+                <wp:wrapNone/>
+                <wp:docPr id="136800963" name="Textové pole 7"/>
+                <wp:cNvGraphicFramePr/>
+                <a:graphic xmlns:a="http://schemas.openxmlformats.org/drawingml/2006/main">
+                  <a:graphicData uri="http://schemas.microsoft.com/office/word/2010/wordprocessingShape">
+                    <wps:wsp>
+                      <wps:cNvSpPr txBox="1"/>
+                      <wps:spPr>
+                        <a:xfrm>
+                          <a:off x="0" y="0"/>
+                          <a:ext cx="690113" cy="310551"/>
+                        </a:xfrm>
+                        <a:prstGeom prst="rect">
+                          <a:avLst/>
+                        </a:prstGeom>
+                        <a:solidFill>
+                          <a:srgbClr val="EE0000"/>
+                        </a:solidFill>
+                        <a:ln w="6350">
+                          <a:solidFill>
+                            <a:prstClr val="black"/>
+                          </a:solidFill>
+                        </a:ln>
+                      </wps:spPr>
+                      <wps:txbx>
+                        <w:txbxContent>
+                          <w:p>
+                            <w:proofErr w:type="spellStart"/>
+                            <w:r>
+                              <w:t>ztra</w:t>
+                            </w:r>
+                            <w:proofErr w:type="spellEnd"/>
+                            <w:r>
+                              <w:rPr>
+                                <w:noProof/>
+                              </w:rPr>
+                              <w:drawing>
+                                <wp:inline distT="0" distB="0" distL="0" distR="0" wp14:anchorId="140F1634" wp14:editId="21D3739A">
+                                  <wp:extent cx="500380" cy="133985"/>
+                                  <wp:effectExtent l="0" t="0" r="0" b="0"/>
+                                  <wp:docPr id="1419877662" name="Obrázek 11"/>
+                                  <wp:cNvGraphicFramePr>
+                                    <a:graphicFrameLocks xmlns:a="http://schemas.openxmlformats.org/drawingml/2006/main" noChangeAspect="1"/>
+                                  </wp:cNvGraphicFramePr>
+                                  <a:graphic xmlns:a="http://schemas.openxmlformats.org/drawingml/2006/main">
+                                    <a:graphicData uri="http://schemas.openxmlformats.org/drawingml/2006/picture">
+                                      <pic:pic xmlns:pic="http://schemas.openxmlformats.org/drawingml/2006/picture">
+                                        <pic:nvPicPr>
+                                          <pic:cNvPr id="0" name="Picture 1"/>
+                                          <pic:cNvPicPr>
+                                            <a:picLocks noChangeAspect="1" noChangeArrowheads="1"/>
+                                          </pic:cNvPicPr>
+                                        </pic:nvPicPr>
+                                        <pic:blipFill>
+                                          <a:blip r:embed="rId15">
+                                            <a:extLst>
+                                              <a:ext uri="{28A0092B-C50C-407E-A947-70E740481C1C}">
+                                                <a14:useLocalDpi xmlns:a14="http://schemas.microsoft.com/office/drawing/2010/main" val="0"/>
+                                              </a:ext>
+                                            </a:extLst>
+                                          </a:blip>
+                                          <a:srcRect/>
+                                          <a:stretch>
+                                            <a:fillRect/>
+                                          </a:stretch>
+                                        </pic:blipFill>
+                                        <pic:spPr bwMode="auto">
+                                          <a:xfrm>
+                                            <a:off x="0" y="0"/>
+                                            <a:ext cx="500380" cy="133985"/>
+                                          </a:xfrm>
+                                          <a:prstGeom prst="rect">
+                                            <a:avLst/>
+                                          </a:prstGeom>
+                                          <a:noFill/>
+                                          <a:ln>
+                                            <a:noFill/>
+                                          </a:ln>
+                                        </pic:spPr>
+                                      </pic:pic>
+                                    </a:graphicData>
+                                  </a:graphic>
+                                </wp:inline>
+                              </w:drawing>
+                            </w:r>
+                            <w:r>
+                              <w:t>cen</w:t>
+                            </w:r>
+                          </w:p>
+                        </w:txbxContent>
+                      </wps:txbx>
+                      <wps:bodyPr rot="0" spcFirstLastPara="0" vertOverflow="overflow" horzOverflow="overflow" vert="horz" wrap="square" lIns="91440" tIns="45720" rIns="91440" bIns="45720" numCol="1" spcCol="0" rtlCol="0" fromWordArt="0" anchor="t" anchorCtr="0" forceAA="0" compatLnSpc="1">
+                        <a:prstTxWarp prst="textNoShape">
+                          <a:avLst/>
+                        </a:prstTxWarp>
+                        <a:noAutofit/>
+                      </wps:bodyPr>
+                    </wps:wsp>
+                  </a:graphicData>
+                </a:graphic>
+                <wp14:sizeRelH relativeFrom="margin">
+                  <wp14:pctWidth>0</wp14:pctWidth>
+                </wp14:sizeRelH>
+                <wp14:sizeRelV relativeFrom="margin">
+                  <wp14:pctHeight>0</wp14:pctHeight>
+                </wp14:sizeRelV>
+              </wp:anchor>
+            </w:drawing>
+          </mc:Choice>
+          <mc:Fallback>
+            <w:pict>
+              <v:shape w14:anchorId="41A63379" id="_x0000_s1036" type="#_x0000_t202" style="position:absolute;margin-left:327.2pt;margin-top:80.1pt;width:54.35pt;height:24.45pt;z-index:251729920;visibility:visible;mso-wrap-style:square;mso-width-percent:0;mso-height-percent:0;mso-wrap-distance-left:9pt;mso-wrap-distance-top:0;mso-wrap-distance-right:9pt;mso-wrap-distance-bottom:0;mso-position-horizontal:absolute;mso-position-horizontal-relative:text;mso-position-vertical:absolute;mso-position-vertical-relative:text;mso-width-percent:0;mso-height-percent:0;mso-width-relative:margin;mso-height-relative:margin;v-text-anchor:top" o:gfxdata="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" fillcolor="#e00" strokeweight=".5pt">
+                <v:textbox>
+                  <w:txbxContent>
+                    <w:p>
+                      <w:proofErr w:type="spellStart"/>
+                      <w:r>
+                        <w:t>ztra</w:t>
+                      </w:r>
+                      <w:proofErr w:type="spellEnd"/>
+                      <w:r>
+                        <w:rPr>
+                          <w:noProof/>
+                        </w:rPr>
+                        <w:drawing>
+                          <wp:inline distT="0" distB="0" distL="0" distR="0" wp14:anchorId="140F1634" wp14:editId="21D3739A">
+                            <wp:extent cx="500380" cy="133985"/>
+                            <wp:effectExtent l="0" t="0" r="0" b="0"/>
+                            <wp:docPr id="1419877662" name="Obrázek 11"/>
+                            <wp:cNvGraphicFramePr>
+                              <a:graphicFrameLocks xmlns:a="http://schemas.openxmlformats.org/drawingml/2006/main" noChangeAspect="1"/>
+                            </wp:cNvGraphicFramePr>
+                            <a:graphic xmlns:a="http://schemas.openxmlformats.org/drawingml/2006/main">
+                              <a:graphicData uri="http://schemas.openxmlformats.org/drawingml/2006/picture">
+                                <pic:pic xmlns:pic="http://schemas.openxmlformats.org/drawingml/2006/picture">
+                                  <pic:nvPicPr>
+                                    <pic:cNvPr id="0" name="Picture 1"/>
+                                    <pic:cNvPicPr>
+                                      <a:picLocks noChangeAspect="1" noChangeArrowheads="1"/>
+                                    </pic:cNvPicPr>
+                                  </pic:nvPicPr>
+                                  <pic:blipFill>
+                                    <a:blip r:embed="rId15">
+                                      <a:extLst>
+                                        <a:ext uri="{28A0092B-C50C-407E-A947-70E740481C1C}">
+                                          <a14:useLocalDpi xmlns:a14="http://schemas.microsoft.com/office/drawing/2010/main" val="0"/>
+                                        </a:ext>
+                                      </a:extLst>
+                                    </a:blip>
+                                    <a:srcRect/>
+                                    <a:stretch>
+                                      <a:fillRect/>
+                                    </a:stretch>
+                                  </pic:blipFill>
+                                  <pic:spPr bwMode="auto">
+                                    <a:xfrm>
+                                      <a:off x="0" y="0"/>
+                                      <a:ext cx="500380" cy="133985"/>
+                                    </a:xfrm>
+                                    <a:prstGeom prst="rect">
+                                      <a:avLst/>
+                                    </a:prstGeom>
+                                    <a:noFill/>
+                                    <a:ln>
+                                      <a:noFill/>
+                                    </a:ln>
+                                  </pic:spPr>
+                                </pic:pic>
+                              </a:graphicData>
+                            </a:graphic>
+                          </wp:inline>
+                        </w:drawing>
+                      </w:r>
+                      <w:r>
+                        <w:t>cen</w:t>
+                      </w:r>
+                    </w:p>
+                  </w:txbxContent>
+                </v:textbox>
+              </v:shape>
+            </w:pict>
+          </mc:Fallback>
+        </mc:AlternateContent>
+      </w:r>
+      <w:r>
+        <w:rPr>
+          <w:noProof/>
+        </w:rPr>
+        <mc:AlternateContent>
+          <mc:Choice Requires="wps">
+            <w:drawing>
+              <wp:anchor distT="0" distB="0" distL="114300" distR="114300" simplePos="0" relativeHeight="251717632" behindDoc="0" locked="0" layoutInCell="1" allowOverlap="1" wp14:anchorId="59BBC6DE" wp14:editId="1A5EEF11">
+                <wp:simplePos x="0" y="0"/>
+                <wp:positionH relativeFrom="column">
+                  <wp:posOffset>5755161</wp:posOffset>
+                </wp:positionH>
+                <wp:positionV relativeFrom="paragraph">
+                  <wp:posOffset>1238526</wp:posOffset>
+                </wp:positionV>
+                <wp:extent cx="690113" cy="310551"/>
+                <wp:effectExtent l="0" t="0" r="15240" b="13335"/>
+                <wp:wrapNone/>
+                <wp:docPr id="2045401455" name="Textové pole 7"/>
+                <wp:cNvGraphicFramePr/>
+                <a:graphic xmlns:a="http://schemas.openxmlformats.org/drawingml/2006/main">
+                  <a:graphicData uri="http://schemas.microsoft.com/office/word/2010/wordprocessingShape">
+                    <wps:wsp>
+                      <wps:cNvSpPr txBox="1"/>
+                      <wps:spPr>
+                        <a:xfrm>
+                          <a:off x="0" y="0"/>
+                          <a:ext cx="690113" cy="310551"/>
+                        </a:xfrm>
+                        <a:prstGeom prst="rect">
+                          <a:avLst/>
+                        </a:prstGeom>
+                        <a:solidFill>
+                          <a:srgbClr val="EE0000"/>
+                        </a:solidFill>
+                        <a:ln w="6350">
+                          <a:solidFill>
+                            <a:prstClr val="black"/>
+                          </a:solidFill>
+                        </a:ln>
+                      </wps:spPr>
+                      <wps:txbx>
+                        <w:txbxContent>
+                          <w:p>
+                            <w:proofErr w:type="spellStart"/>
+                            <w:r>
+                              <w:t>ztra</w:t>
+                            </w:r>
+                            <w:proofErr w:type="spellEnd"/>
+                            <w:r>
+                              <w:rPr>
+                                <w:noProof/>
+                              </w:rPr>
+                              <w:drawing>
+                                <wp:inline distT="0" distB="0" distL="0" distR="0" wp14:anchorId="75803A67" wp14:editId="19BE6CEB">
+                                  <wp:extent cx="500380" cy="133985"/>
+                                  <wp:effectExtent l="0" t="0" r="0" b="0"/>
+                                  <wp:docPr id="1680910420" name="Obrázek 11"/>
+                                  <wp:cNvGraphicFramePr>
+                                    <a:graphicFrameLocks xmlns:a="http://schemas.openxmlformats.org/drawingml/2006/main" noChangeAspect="1"/>
+                                  </wp:cNvGraphicFramePr>
+                                  <a:graphic xmlns:a="http://schemas.openxmlformats.org/drawingml/2006/main">
+                                    <a:graphicData uri="http://schemas.openxmlformats.org/drawingml/2006/picture">
+                                      <pic:pic xmlns:pic="http://schemas.openxmlformats.org/drawingml/2006/picture">
+                                        <pic:nvPicPr>
+                                          <pic:cNvPr id="0" name="Picture 1"/>
+                                          <pic:cNvPicPr>
+                                            <a:picLocks noChangeAspect="1" noChangeArrowheads="1"/>
+                                          </pic:cNvPicPr>
+                                        </pic:nvPicPr>
+                                        <pic:blipFill>
+                                          <a:blip r:embed="rId15">
+                                            <a:extLst>
+                                              <a:ext uri="{28A0092B-C50C-407E-A947-70E740481C1C}">
+                                                <a14:useLocalDpi xmlns:a14="http://schemas.microsoft.com/office/drawing/2010/main" val="0"/>
+                                              </a:ext>
+                                            </a:extLst>
+                                          </a:blip>
+                                          <a:srcRect/>
+                                          <a:stretch>
+                                            <a:fillRect/>
+                                          </a:stretch>
+                                        </pic:blipFill>
+                                        <pic:spPr bwMode="auto">
+                                          <a:xfrm>
+                                            <a:off x="0" y="0"/>
+                                            <a:ext cx="500380" cy="133985"/>
+                                          </a:xfrm>
+                                          <a:prstGeom prst="rect">
+                                            <a:avLst/>
+                                          </a:prstGeom>
+                                          <a:noFill/>
+                                          <a:ln>
+                                            <a:noFill/>
+                                          </a:ln>
+                                        </pic:spPr>
+                                      </pic:pic>
+                                    </a:graphicData>
+                                  </a:graphic>
+                                </wp:inline>
+                              </w:drawing>
+                            </w:r>
+                            <w:r>
+                              <w:t>cen</w:t>
+                            </w:r>
+                          </w:p>
+                        </w:txbxContent>
+                      </wps:txbx>
+                      <wps:bodyPr rot="0" spcFirstLastPara="0" vertOverflow="overflow" horzOverflow="overflow" vert="horz" wrap="square" lIns="91440" tIns="45720" rIns="91440" bIns="45720" numCol="1" spcCol="0" rtlCol="0" fromWordArt="0" anchor="t" anchorCtr="0" forceAA="0" compatLnSpc="1">
+                        <a:prstTxWarp prst="textNoShape">
+                          <a:avLst/>
+                        </a:prstTxWarp>
+                        <a:noAutofit/>
+                      </wps:bodyPr>
+                    </wps:wsp>
+                  </a:graphicData>
+                </a:graphic>
+                <wp14:sizeRelH relativeFrom="margin">
+                  <wp14:pctWidth>0</wp14:pctWidth>
+                </wp14:sizeRelH>
+                <wp14:sizeRelV relativeFrom="margin">
+                  <wp14:pctHeight>0</wp14:pctHeight>
+                </wp14:sizeRelV>
+              </wp:anchor>
+            </w:drawing>
+          </mc:Choice>
+          <mc:Fallback>
+            <w:pict>
+              <v:shape w14:anchorId="59BBC6DE" id="_x0000_s1037" type="#_x0000_t202" style="position:absolute;margin-left:453.15pt;margin-top:97.5pt;width:54.35pt;height:24.45pt;z-index:251717632;visibility:visible;mso-wrap-style:square;mso-width-percent:0;mso-height-percent:0;mso-wrap-distance-left:9pt;mso-wrap-distance-top:0;mso-wrap-distance-right:9pt;mso-wrap-distance-bottom:0;mso-position-horizontal:absolute;mso-position-horizontal-relative:text;mso-position-vertical:absolute;mso-position-vertical-relative:text;mso-width-percent:0;mso-height-percent:0;mso-width-relative:margin;mso-height-relative:margin;v-text-anchor:top" o:gfxdata="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" fillcolor="#e00" strokeweight=".5pt">
+                <v:textbox>
+                  <w:txbxContent>
+                    <w:p>
+                      <w:proofErr w:type="spellStart"/>
+                      <w:r>
+                        <w:t>ztra</w:t>
+                      </w:r>
+                      <w:proofErr w:type="spellEnd"/>
+                      <w:r>
+                        <w:rPr>
+                          <w:noProof/>
+                        </w:rPr>
+                        <w:drawing>
+                          <wp:inline distT="0" distB="0" distL="0" distR="0" wp14:anchorId="75803A67" wp14:editId="19BE6CEB">
+                            <wp:extent cx="500380" cy="133985"/>
+                            <wp:effectExtent l="0" t="0" r="0" b="0"/>
+                            <wp:docPr id="1680910420" name="Obrázek 11"/>
+                            <wp:cNvGraphicFramePr>
+                              <a:graphicFrameLocks xmlns:a="http://schemas.openxmlformats.org/drawingml/2006/main" noChangeAspect="1"/>
+                            </wp:cNvGraphicFramePr>
+                            <a:graphic xmlns:a="http://schemas.openxmlformats.org/drawingml/2006/main">
+                              <a:graphicData uri="http://schemas.openxmlformats.org/drawingml/2006/picture">
+                                <pic:pic xmlns:pic="http://schemas.openxmlformats.org/drawingml/2006/picture">
+                                  <pic:nvPicPr>
+                                    <pic:cNvPr id="0" name="Picture 1"/>
+                                    <pic:cNvPicPr>
+                                      <a:picLocks noChangeAspect="1" noChangeArrowheads="1"/>
+                                    </pic:cNvPicPr>
+                                  </pic:nvPicPr>
+                                  <pic:blipFill>
+                                    <a:blip r:embed="rId15">
+                                      <a:extLst>
+                                        <a:ext uri="{28A0092B-C50C-407E-A947-70E740481C1C}">
+                                          <a14:useLocalDpi xmlns:a14="http://schemas.microsoft.com/office/drawing/2010/main" val="0"/>
+                                        </a:ext>
+                                      </a:extLst>
+                                    </a:blip>
+                                    <a:srcRect/>
+                                    <a:stretch>
+                                      <a:fillRect/>
+                                    </a:stretch>
+                                  </pic:blipFill>
+                                  <pic:spPr bwMode="auto">
+                                    <a:xfrm>
+                                      <a:off x="0" y="0"/>
+                                      <a:ext cx="500380" cy="133985"/>
+                                    </a:xfrm>
+                                    <a:prstGeom prst="rect">
+                                      <a:avLst/>
+                                    </a:prstGeom>
+                                    <a:noFill/>
+                                    <a:ln>
+                                      <a:noFill/>
+                                    </a:ln>
+                                  </pic:spPr>
+                                </pic:pic>
+                              </a:graphicData>
+                            </a:graphic>
+                          </wp:inline>
+                        </w:drawing>
+                      </w:r>
+                      <w:r>
+                        <w:t>cen</w:t>
+                      </w:r>
+                    </w:p>
+                  </w:txbxContent>
+                </v:textbox>
+              </v:shape>
+            </w:pict>
+          </mc:Fallback>
+        </mc:AlternateContent>
+      </w:r>
+      <w:r>
+        <w:rPr>
+          <w:noProof/>
+        </w:rPr>
+        <mc:AlternateContent>
+          <mc:Choice Requires="wps">
+            <w:drawing>
+              <wp:anchor distT="0" distB="0" distL="114300" distR="114300" simplePos="0" relativeHeight="251727872" behindDoc="0" locked="0" layoutInCell="1" allowOverlap="1" wp14:anchorId="4898CB61" wp14:editId="21140A65">
+                <wp:simplePos x="0" y="0"/>
+                <wp:positionH relativeFrom="column">
+                  <wp:posOffset>3778370</wp:posOffset>
+                </wp:positionH>
+                <wp:positionV relativeFrom="paragraph">
+                  <wp:posOffset>425008</wp:posOffset>
+                </wp:positionV>
+                <wp:extent cx="1069675" cy="336226"/>
+                <wp:effectExtent l="0" t="0" r="16510" b="26035"/>
+                <wp:wrapNone/>
+                <wp:docPr id="951081728" name="Textové pole 7"/>
+                <wp:cNvGraphicFramePr/>
+                <a:graphic xmlns:a="http://schemas.openxmlformats.org/drawingml/2006/main">
+                  <a:graphicData uri="http://schemas.microsoft.com/office/word/2010/wordprocessingShape">
+                    <wps:wsp>
+                      <wps:cNvSpPr txBox="1"/>
+                      <wps:spPr>
+                        <a:xfrm>
+                          <a:off x="0" y="0"/>
+                          <a:ext cx="1069675" cy="336226"/>
+                        </a:xfrm>
+                        <a:prstGeom prst="rect">
+                          <a:avLst/>
+                        </a:prstGeom>
+                        <a:solidFill>
+                          <a:schemeClr val="lt1"/>
+                        </a:solidFill>
+                        <a:ln w="6350">
+                          <a:solidFill>
+                            <a:prstClr val="black"/>
+                          </a:solidFill>
+                        </a:ln>
+                      </wps:spPr>
+                      <wps:txbx>
+                        <w:txbxContent>
+                          <w:p>
+                            <w:r>
+                              <w:t>nemocnice</w:t>
+                            </w:r>
+                          </w:p>
+                        </w:txbxContent>
+                      </wps:txbx>
+                      <wps:bodyPr rot="0" spcFirstLastPara="0" vertOverflow="overflow" horzOverflow="overflow" vert="horz" wrap="square" lIns="91440" tIns="45720" rIns="91440" bIns="45720" numCol="1" spcCol="0" rtlCol="0" fromWordArt="0" anchor="t" anchorCtr="0" forceAA="0" compatLnSpc="1">
+                        <a:prstTxWarp prst="textNoShape">
+                          <a:avLst/>
+                        </a:prstTxWarp>
+                        <a:noAutofit/>
+                      </wps:bodyPr>
+                    </wps:wsp>
+                  </a:graphicData>
+                </a:graphic>
+                <wp14:sizeRelH relativeFrom="margin">
+                  <wp14:pctWidth>0</wp14:pctWidth>
+                </wp14:sizeRelH>
+                <wp14:sizeRelV relativeFrom="margin">
+                  <wp14:pctHeight>0</wp14:pctHeight>
+                </wp14:sizeRelV>
+              </wp:anchor>
+            </w:drawing>
+          </mc:Choice>
+          <mc:Fallback>
+            <w:pict>
+              <v:shape w14:anchorId="4898CB61" id="_x0000_s1038" type="#_x0000_t202" style="position:absolute;margin-left:297.5pt;margin-top:33.45pt;width:84.25pt;height:26.45pt;z-index:251727872;visibility:visible;mso-wrap-style:square;mso-width-percent:0;mso-height-percent:0;mso-wrap-distance-left:9pt;mso-wrap-distance-top:0;mso-wrap-distance-right:9pt;mso-wrap-distance-bottom:0;mso-position-horizontal:absolute;mso-position-horizontal-relative:text;mso-position-vertical:absolute;mso-position-vertical-relative:text;mso-width-percent:0;mso-height-percent:0;mso-width-relative:margin;mso-height-relative:margin;v-text-anchor:top" o:gfxdata="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" fillcolor="white [3201]" strokeweight=".5pt">
+                <v:textbox>
+                  <w:txbxContent>
+                    <w:p>
+                      <w:r>
+                        <w:t>nemocnice</w:t>
+                      </w:r>
+                    </w:p>
+                  </w:txbxContent>
+                </v:textbox>
+              </v:shape>
+            </w:pict>
+          </mc:Fallback>
+        </mc:AlternateContent>
+      </w:r>
+      <w:r>
+        <w:rPr>
+          <w:noProof/>
+        </w:rPr>
+        <mc:AlternateContent>
+          <mc:Choice Requires="wps">
+            <w:drawing>
+              <wp:anchor distT="0" distB="0" distL="114300" distR="114300" simplePos="0" relativeHeight="251725824" behindDoc="0" locked="0" layoutInCell="1" allowOverlap="1" wp14:anchorId="0E1C9ABF" wp14:editId="468D4E3E">
+                <wp:simplePos x="0" y="0"/>
+                <wp:positionH relativeFrom="column">
+                  <wp:posOffset>189230</wp:posOffset>
+                </wp:positionH>
+                <wp:positionV relativeFrom="paragraph">
+                  <wp:posOffset>3139608</wp:posOffset>
+                </wp:positionV>
+                <wp:extent cx="189781" cy="379814"/>
+                <wp:effectExtent l="19050" t="19050" r="77470" b="58420"/>
+                <wp:wrapNone/>
+                <wp:docPr id="1227371324" name="Přímá spojnice se šipkou 10"/>
+                <wp:cNvGraphicFramePr/>
+                <a:graphic xmlns:a="http://schemas.openxmlformats.org/drawingml/2006/main">
+                  <a:graphicData uri="http://schemas.microsoft.com/office/word/2010/wordprocessingShape">
+                    <wps:wsp>
+                      <wps:cNvCnPr/>
+                      <wps:spPr>
+                        <a:xfrm>
+                          <a:off x="0" y="0"/>
+                          <a:ext cx="189781" cy="379814"/>
+                        </a:xfrm>
+                        <a:prstGeom prst="straightConnector1">
+                          <a:avLst/>
+                        </a:prstGeom>
+                        <a:ln w="57150">
+                          <a:solidFill>
+                            <a:srgbClr val="EE0000"/>
+                          </a:solidFill>
+                          <a:tailEnd type="triangle"/>
+                        </a:ln>
+                      </wps:spPr>
+                      <wps:style>
+                        <a:lnRef idx="1">
+                          <a:schemeClr val="accent1"/>
+                        </a:lnRef>
+                        <a:fillRef idx="0">
+                          <a:schemeClr val="accent1"/>
+                        </a:fillRef>
+                        <a:effectRef idx="0">
+                          <a:schemeClr val="accent1"/>
+                        </a:effectRef>
+                        <a:fontRef idx="minor">
+                          <a:schemeClr val="tx1"/>
+                        </a:fontRef>
+                      </wps:style>
+                      <wps:bodyPr/>
+                    </wps:wsp>
+                  </a:graphicData>
+                </a:graphic>
+              </wp:anchor>
+            </w:drawing>
+          </mc:Choice>
+          <mc:Fallback>
+            <w:pict>
+              <v:shape w14:anchorId="660E2117" id="Přímá spojnice se šipkou 10" o:spid="_x0000_s1026" type="#_x0000_t32" style="position:absolute;margin-left:14.9pt;margin-top:247.2pt;width:14.95pt;height:29.9pt;z-index:251725824;visibility:visible;mso-wrap-style:square;mso-wrap-distance-left:9pt;mso-wrap-distance-top:0;mso-wrap-distance-right:9pt;mso-wrap-distance-bottom:0;mso-position-horizontal:absolute;mso-position-horizontal-relative:text;mso-position-vertical:absolute;mso-position-vertical-relative:text" o:gfxdata="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" strokecolor="#e00" strokeweight="4.5pt">
+                <v:stroke endarrow="block" joinstyle="miter"/>
+              </v:shape>
+            </w:pict>
+          </mc:Fallback>
+        </mc:AlternateContent>
+      </w:r>
+      <w:r>
+        <w:rPr>
+          <w:noProof/>
+        </w:rPr>
+        <mc:AlternateContent>
+          <mc:Choice Requires="wps">
+            <w:drawing>
+              <wp:anchor distT="0" distB="0" distL="114300" distR="114300" simplePos="0" relativeHeight="251723776" behindDoc="0" locked="0" layoutInCell="1" allowOverlap="1" wp14:anchorId="4B816354" wp14:editId="710D258B">
+                <wp:simplePos x="0" y="0"/>
+                <wp:positionH relativeFrom="column">
+                  <wp:posOffset>5759426</wp:posOffset>
+                </wp:positionH>
+                <wp:positionV relativeFrom="paragraph">
+                  <wp:posOffset>813759</wp:posOffset>
+                </wp:positionV>
+                <wp:extent cx="189781" cy="379814"/>
+                <wp:effectExtent l="19050" t="19050" r="77470" b="58420"/>
+                <wp:wrapNone/>
+                <wp:docPr id="998841995" name="Přímá spojnice se šipkou 10"/>
+                <wp:cNvGraphicFramePr/>
+                <a:graphic xmlns:a="http://schemas.openxmlformats.org/drawingml/2006/main">
+                  <a:graphicData uri="http://schemas.microsoft.com/office/word/2010/wordprocessingShape">
+                    <wps:wsp>
+                      <wps:cNvCnPr/>
+                      <wps:spPr>
+                        <a:xfrm>
+                          <a:off x="0" y="0"/>
+                          <a:ext cx="189781" cy="379814"/>
+                        </a:xfrm>
+                        <a:prstGeom prst="straightConnector1">
+                          <a:avLst/>
+                        </a:prstGeom>
+                        <a:ln w="57150">
+                          <a:solidFill>
+                            <a:srgbClr val="EE0000"/>
+                          </a:solidFill>
+                          <a:tailEnd type="triangle"/>
+                        </a:ln>
+                      </wps:spPr>
+                      <wps:style>
+                        <a:lnRef idx="1">
+                          <a:schemeClr val="accent1"/>
+                        </a:lnRef>
+                        <a:fillRef idx="0">
+                          <a:schemeClr val="accent1"/>
+                        </a:fillRef>
+                        <a:effectRef idx="0">
+                          <a:schemeClr val="accent1"/>
+                        </a:effectRef>
+                        <a:fontRef idx="minor">
+                          <a:schemeClr val="tx1"/>
+                        </a:fontRef>
+                      </wps:style>
+                      <wps:bodyPr/>
+                    </wps:wsp>
+                  </a:graphicData>
+                </a:graphic>
+              </wp:anchor>
+            </w:drawing>
+          </mc:Choice>
+          <mc:Fallback>
+            <w:pict>
+              <v:shape w14:anchorId="5AE9ECA6" id="Přímá spojnice se šipkou 10" o:spid="_x0000_s1026" type="#_x0000_t32" style="position:absolute;margin-left:453.5pt;margin-top:64.1pt;width:14.95pt;height:29.9pt;z-index:251723776;visibility:visible;mso-wrap-style:square;mso-wrap-distance-left:9pt;mso-wrap-distance-top:0;mso-wrap-distance-right:9pt;mso-wrap-distance-bottom:0;mso-position-horizontal:absolute;mso-position-horizontal-relative:text;mso-position-vertical:absolute;mso-position-vertical-relative:text" o:gfxdata="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" strokecolor="#e00" strokeweight="4.5pt">
+                <v:stroke endarrow="block" joinstyle="miter"/>
+              </v:shape>
+            </w:pict>
+          </mc:Fallback>
+        </mc:AlternateContent>
+      </w:r>
+      <w:r>
+        <w:rPr>
+          <w:noProof/>
+        </w:rPr>
+        <mc:AlternateContent>
+          <mc:Choice Requires="wps">
+            <w:drawing>
+              <wp:anchor distT="0" distB="0" distL="114300" distR="114300" simplePos="0" relativeHeight="251721728" behindDoc="0" locked="0" layoutInCell="1" allowOverlap="1" wp14:anchorId="319CF3D8" wp14:editId="144302DA">
+                <wp:simplePos x="0" y="0"/>
+                <wp:positionH relativeFrom="column">
+                  <wp:posOffset>3425801</wp:posOffset>
+                </wp:positionH>
+                <wp:positionV relativeFrom="paragraph">
+                  <wp:posOffset>4726689</wp:posOffset>
+                </wp:positionV>
+                <wp:extent cx="690113" cy="310551"/>
+                <wp:effectExtent l="0" t="0" r="15240" b="13335"/>
+                <wp:wrapNone/>
+                <wp:docPr id="1428582187" name="Textové pole 7"/>
+                <wp:cNvGraphicFramePr/>
+                <a:graphic xmlns:a="http://schemas.openxmlformats.org/drawingml/2006/main">
+                  <a:graphicData uri="http://schemas.microsoft.com/office/word/2010/wordprocessingShape">
+                    <wps:wsp>
+                      <wps:cNvSpPr txBox="1"/>
+                      <wps:spPr>
+                        <a:xfrm>
+                          <a:off x="0" y="0"/>
+                          <a:ext cx="690113" cy="310551"/>
+                        </a:xfrm>
+                        <a:prstGeom prst="rect">
+                          <a:avLst/>
+                        </a:prstGeom>
+                        <a:solidFill>
+                          <a:srgbClr val="EE0000"/>
+                        </a:solidFill>
+                        <a:ln w="6350">
+                          <a:solidFill>
+                            <a:prstClr val="black"/>
+                          </a:solidFill>
+                        </a:ln>
+                      </wps:spPr>
+                      <wps:txbx>
+                        <w:txbxContent>
+                          <w:p>
+                            <w:r>
+                              <w:t>ztracen</w:t>
+                            </w:r>
+                          </w:p>
+                        </w:txbxContent>
+                      </wps:txbx>
+                      <wps:bodyPr rot="0" spcFirstLastPara="0" vertOverflow="overflow" horzOverflow="overflow" vert="horz" wrap="square" lIns="91440" tIns="45720" rIns="91440" bIns="45720" numCol="1" spcCol="0" rtlCol="0" fromWordArt="0" anchor="t" anchorCtr="0" forceAA="0" compatLnSpc="1">
+                        <a:prstTxWarp prst="textNoShape">
+                          <a:avLst/>
+                        </a:prstTxWarp>
+                        <a:noAutofit/>
+                      </wps:bodyPr>
+                    </wps:wsp>
+                  </a:graphicData>
+                </a:graphic>
+                <wp14:sizeRelH relativeFrom="margin">
+                  <wp14:pctWidth>0</wp14:pctWidth>
+                </wp14:sizeRelH>
+                <wp14:sizeRelV relativeFrom="margin">
+                  <wp14:pctHeight>0</wp14:pctHeight>
+                </wp14:sizeRelV>
+              </wp:anchor>
+            </w:drawing>
+          </mc:Choice>
+          <mc:Fallback>
+            <w:pict>
+              <v:shape w14:anchorId="319CF3D8" id="_x0000_s1039" type="#_x0000_t202" style="position:absolute;margin-left:269.75pt;margin-top:372.2pt;width:54.35pt;height:24.45pt;z-index:251721728;visibility:visible;mso-wrap-style:square;mso-width-percent:0;mso-height-percent:0;mso-wrap-distance-left:9pt;mso-wrap-distance-top:0;mso-wrap-distance-right:9pt;mso-wrap-distance-bottom:0;mso-position-horizontal:absolute;mso-position-horizontal-relative:text;mso-position-vertical:absolute;mso-position-vertical-relative:text;mso-width-percent:0;mso-height-percent:0;mso-width-relative:margin;mso-height-relative:margin;v-text-anchor:top" o:gfxdata="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" fillcolor="#e00" strokeweight=".5pt">
+                <v:textbox>
+                  <w:txbxContent>
+                    <w:p>
+                      <w:r>
+                        <w:t>ztracen</w:t>
+                      </w:r>
+                    </w:p>
+                  </w:txbxContent>
+                </v:textbox>
+              </v:shape>
+            </w:pict>
+          </mc:Fallback>
+        </mc:AlternateContent>
+      </w:r>
+      <w:r>
+        <w:rPr>
+          <w:noProof/>
+        </w:rPr>
+        <mc:AlternateContent>
+          <mc:Choice Requires="wps">
+            <w:drawing>
+              <wp:anchor distT="0" distB="0" distL="114300" distR="114300" simplePos="0" relativeHeight="251719680" behindDoc="0" locked="0" layoutInCell="1" allowOverlap="1" wp14:anchorId="54E5727C" wp14:editId="66D4434B">
+                <wp:simplePos x="0" y="0"/>
+                <wp:positionH relativeFrom="column">
+                  <wp:posOffset>-218991</wp:posOffset>
+                </wp:positionH>
+                <wp:positionV relativeFrom="paragraph">
+                  <wp:posOffset>3397705</wp:posOffset>
+                </wp:positionV>
+                <wp:extent cx="690113" cy="310551"/>
+                <wp:effectExtent l="0" t="0" r="15240" b="13335"/>
+                <wp:wrapNone/>
+                <wp:docPr id="828554134" name="Textové pole 7"/>
+                <wp:cNvGraphicFramePr/>
+                <a:graphic xmlns:a="http://schemas.openxmlformats.org/drawingml/2006/main">
+                  <a:graphicData uri="http://schemas.microsoft.com/office/word/2010/wordprocessingShape">
+                    <wps:wsp>
+                      <wps:cNvSpPr txBox="1"/>
+                      <wps:spPr>
+                        <a:xfrm>
+                          <a:off x="0" y="0"/>
+                          <a:ext cx="690113" cy="310551"/>
+                        </a:xfrm>
+                        <a:prstGeom prst="rect">
+                          <a:avLst/>
+                        </a:prstGeom>
+                        <a:solidFill>
+                          <a:srgbClr val="EE0000"/>
+                        </a:solidFill>
+                        <a:ln w="6350">
+                          <a:solidFill>
+                            <a:prstClr val="black"/>
+                          </a:solidFill>
+                        </a:ln>
+                      </wps:spPr>
+                      <wps:txbx>
+                        <w:txbxContent>
+                          <w:p>
+                            <w:r>
+                              <w:t>ztracen</w:t>
+                            </w:r>
+                          </w:p>
+                        </w:txbxContent>
+                      </wps:txbx>
+                      <wps:bodyPr rot="0" spcFirstLastPara="0" vertOverflow="overflow" horzOverflow="overflow" vert="horz" wrap="square" lIns="91440" tIns="45720" rIns="91440" bIns="45720" numCol="1" spcCol="0" rtlCol="0" fromWordArt="0" anchor="t" anchorCtr="0" forceAA="0" compatLnSpc="1">
+                        <a:prstTxWarp prst="textNoShape">
+                          <a:avLst/>
+                        </a:prstTxWarp>
+                        <a:noAutofit/>
+                      </wps:bodyPr>
+                    </wps:wsp>
+                  </a:graphicData>
+                </a:graphic>
+                <wp14:sizeRelH relativeFrom="margin">
+                  <wp14:pctWidth>0</wp14:pctWidth>
+                </wp14:sizeRelH>
+                <wp14:sizeRelV relativeFrom="margin">
+                  <wp14:pctHeight>0</wp14:pctHeight>
+                </wp14:sizeRelV>
+              </wp:anchor>
+            </w:drawing>
+          </mc:Choice>
+          <mc:Fallback>
+            <w:pict>
+              <v:shape w14:anchorId="54E5727C" id="_x0000_s1040" type="#_x0000_t202" style="position:absolute;margin-left:-17.25pt;margin-top:267.55pt;width:54.35pt;height:24.45pt;z-index:251719680;visibility:visible;mso-wrap-style:square;mso-width-percent:0;mso-height-percent:0;mso-wrap-distance-left:9pt;mso-wrap-distance-top:0;mso-wrap-distance-right:9pt;mso-wrap-distance-bottom:0;mso-position-horizontal:absolute;mso-position-horizontal-relative:text;mso-position-vertical:absolute;mso-position-vertical-relative:text;mso-width-percent:0;mso-height-percent:0;mso-width-relative:margin;mso-height-relative:margin;v-text-anchor:top" o:gfxdata="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" fillcolor="#e00" strokeweight=".5pt">
+                <v:textbox>
+                  <w:txbxContent>
+                    <w:p>
+                      <w:r>
+                        <w:t>ztracen</w:t>
+                      </w:r>
+                    </w:p>
+                  </w:txbxContent>
+                </v:textbox>
+              </v:shape>
+            </w:pict>
+          </mc:Fallback>
+        </mc:AlternateContent>
+      </w:r>
+      <w:r>
+        <w:rPr>
+          <w:noProof/>
+        </w:rPr>
+        <mc:AlternateContent>
+          <mc:Choice Requires="wps">
+            <w:drawing>
+              <wp:anchor distT="0" distB="0" distL="114300" distR="114300" simplePos="0" relativeHeight="251710464" behindDoc="0" locked="0" layoutInCell="1" allowOverlap="1" wp14:anchorId="09CD49D8" wp14:editId="5CC46EAC">
+                <wp:simplePos x="0" y="0"/>
+                <wp:positionH relativeFrom="column">
+                  <wp:posOffset>2883378</wp:posOffset>
+                </wp:positionH>
+                <wp:positionV relativeFrom="paragraph">
+                  <wp:posOffset>2240148</wp:posOffset>
+                </wp:positionV>
+                <wp:extent cx="894991" cy="45719"/>
+                <wp:effectExtent l="19050" t="114300" r="19685" b="126365"/>
+                <wp:wrapNone/>
+                <wp:docPr id="1282356781" name="Přímá spojnice se šipkou 8"/>
+                <wp:cNvGraphicFramePr/>
+                <a:graphic xmlns:a="http://schemas.openxmlformats.org/drawingml/2006/main">
+                  <a:graphicData uri="http://schemas.microsoft.com/office/word/2010/wordprocessingShape">
+                    <wps:wsp>
+                      <wps:cNvCnPr/>
+                      <wps:spPr>
+                        <a:xfrm>
+                          <a:off x="0" y="0"/>
+                          <a:ext cx="894991" cy="45719"/>
+                        </a:xfrm>
+                        <a:prstGeom prst="straightConnector1">
+                          <a:avLst/>
+                        </a:prstGeom>
+                        <a:ln w="57150">
+                          <a:solidFill>
+                            <a:schemeClr val="tx1"/>
+                          </a:solidFill>
+                          <a:headEnd type="triangle"/>
+                          <a:tailEnd type="triangle"/>
+                        </a:ln>
+                      </wps:spPr>
+                      <wps:style>
+                        <a:lnRef idx="1">
+                          <a:schemeClr val="accent1"/>
+                        </a:lnRef>
+                        <a:fillRef idx="0">
+                          <a:schemeClr val="accent1"/>
+                        </a:fillRef>
+                        <a:effectRef idx="0">
+                          <a:schemeClr val="accent1"/>
+                        </a:effectRef>
+                        <a:fontRef idx="minor">
+                          <a:schemeClr val="tx1"/>
+                        </a:fontRef>
+                      </wps:style>
+                      <wps:bodyPr/>
+                    </wps:wsp>
+                  </a:graphicData>
+                </a:graphic>
+                <wp14:sizeRelH relativeFrom="margin">
+                  <wp14:pctWidth>0</wp14:pctWidth>
+                </wp14:sizeRelH>
+                <wp14:sizeRelV relativeFrom="margin">
+                  <wp14:pctHeight>0</wp14:pctHeight>
+                </wp14:sizeRelV>
+              </wp:anchor>
+            </w:drawing>
+          </mc:Choice>
+          <mc:Fallback>
+            <w:pict>
+              <v:shape w14:anchorId="358B9B4D" id="Přímá spojnice se šipkou 8" o:spid="_x0000_s1026" type="#_x0000_t32" style="position:absolute;margin-left:227.05pt;margin-top:176.4pt;width:70.45pt;height:3.6pt;z-index:251710464;visibility:visible;mso-wrap-style:square;mso-width-percent:0;mso-height-percent:0;mso-wrap-distance-left:9pt;mso-wrap-distance-top:0;mso-wrap-distance-right:9pt;mso-wrap-distance-bottom:0;mso-position-horizontal:absolute;mso-position-horizontal-relative:text;mso-position-vertical:absolute;mso-position-vertical-relative:text;mso-width-percent:0;mso-height-percent:0;mso-width-relative:margin;mso-height-relative:margin" o:gfxdata="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" strokecolor="black [3213]" strokeweight="4.5pt">
+                <v:stroke startarrow="block" endarrow="block" joinstyle="miter"/>
+              </v:shape>
+            </w:pict>
+          </mc:Fallback>
+        </mc:AlternateContent>
+      </w:r>
+      <w:r>
+        <w:rPr>
+          <w:noProof/>
+        </w:rPr>
+        <mc:AlternateContent>
+          <mc:Choice Requires="wps">
+            <w:drawing>
+              <wp:anchor distT="0" distB="0" distL="114300" distR="114300" simplePos="0" relativeHeight="251708416" behindDoc="0" locked="0" layoutInCell="1" allowOverlap="1" wp14:anchorId="4603247F" wp14:editId="5D462AC3">
+                <wp:simplePos x="0" y="0"/>
+                <wp:positionH relativeFrom="column">
+                  <wp:posOffset>3426843</wp:posOffset>
+                </wp:positionH>
+                <wp:positionV relativeFrom="paragraph">
+                  <wp:posOffset>1610420</wp:posOffset>
+                </wp:positionV>
+                <wp:extent cx="532682" cy="479485"/>
+                <wp:effectExtent l="38100" t="38100" r="58420" b="53975"/>
+                <wp:wrapNone/>
+                <wp:docPr id="1775457139" name="Přímá spojnice se šipkou 8"/>
+                <wp:cNvGraphicFramePr/>
+                <a:graphic xmlns:a="http://schemas.openxmlformats.org/drawingml/2006/main">
+                  <a:graphicData uri="http://schemas.microsoft.com/office/word/2010/wordprocessingShape">
+                    <wps:wsp>
+                      <wps:cNvCnPr/>
+                      <wps:spPr>
+                        <a:xfrm>
+                          <a:off x="0" y="0"/>
+                          <a:ext cx="532682" cy="479485"/>
+                        </a:xfrm>
+                        <a:prstGeom prst="straightConnector1">
+                          <a:avLst/>
+                        </a:prstGeom>
+                        <a:ln w="57150">
+                          <a:solidFill>
+                            <a:schemeClr val="tx1"/>
+                          </a:solidFill>
+                          <a:headEnd type="triangle"/>
+                          <a:tailEnd type="triangle"/>
+                        </a:ln>
+                      </wps:spPr>
+                      <wps:style>
+                        <a:lnRef idx="1">
+                          <a:schemeClr val="accent1"/>
+                        </a:lnRef>
+                        <a:fillRef idx="0">
+                          <a:schemeClr val="accent1"/>
+                        </a:fillRef>
+                        <a:effectRef idx="0">
+                          <a:schemeClr val="accent1"/>
+                        </a:effectRef>
+                        <a:fontRef idx="minor">
+                          <a:schemeClr val="tx1"/>
+                        </a:fontRef>
+                      </wps:style>
+                      <wps:bodyPr/>
+                    </wps:wsp>
+                  </a:graphicData>
+                </a:graphic>
+                <wp14:sizeRelH relativeFrom="margin">
+                  <wp14:pctWidth>0</wp14:pctWidth>
+                </wp14:sizeRelH>
+                <wp14:sizeRelV relativeFrom="margin">
+                  <wp14:pctHeight>0</wp14:pctHeight>
+                </wp14:sizeRelV>
+              </wp:anchor>
+            </w:drawing>
+          </mc:Choice>
+          <mc:Fallback>
+            <w:pict>
+              <v:shape w14:anchorId="4456FFAD" id="Přímá spojnice se šipkou 8" o:spid="_x0000_s1026" type="#_x0000_t32" style="position:absolute;margin-left:269.85pt;margin-top:126.8pt;width:41.95pt;height:37.75pt;z-index:251708416;visibility:visible;mso-wrap-style:square;mso-width-percent:0;mso-height-percent:0;mso-wrap-distance-left:9pt;mso-wrap-distance-top:0;mso-wrap-distance-right:9pt;mso-wrap-distance-bottom:0;mso-position-horizontal:absolute;mso-position-horizontal-relative:text;mso-position-vertical:absolute;mso-position-vertical-relative:text;mso-width-percent:0;mso-height-percent:0;mso-width-relative:margin;mso-height-relative:margin" o:gfxdata="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" strokecolor="black [3213]" strokeweight="4.5pt">
+                <v:stroke startarrow="block" endarrow="block" joinstyle="miter"/>
+              </v:shape>
+            </w:pict>
+          </mc:Fallback>
+        </mc:AlternateContent>
+      </w:r>
+      <w:r>
+        <w:rPr>
+          <w:noProof/>
+        </w:rPr>
+        <mc:AlternateContent>
+          <mc:Choice Requires="wps">
+            <w:drawing>
+              <wp:anchor distT="0" distB="0" distL="114300" distR="114300" simplePos="0" relativeHeight="251700224" behindDoc="0" locked="0" layoutInCell="1" allowOverlap="1" wp14:anchorId="21382163" wp14:editId="221F988D">
+                <wp:simplePos x="0" y="0"/>
+                <wp:positionH relativeFrom="column">
+                  <wp:posOffset>2708694</wp:posOffset>
+                </wp:positionH>
+                <wp:positionV relativeFrom="paragraph">
+                  <wp:posOffset>1665318</wp:posOffset>
+                </wp:positionV>
+                <wp:extent cx="0" cy="422694"/>
+                <wp:effectExtent l="114300" t="38100" r="114300" b="53975"/>
+                <wp:wrapNone/>
+                <wp:docPr id="1966446308" name="Přímá spojnice se šipkou 8"/>
+                <wp:cNvGraphicFramePr/>
+                <a:graphic xmlns:a="http://schemas.openxmlformats.org/drawingml/2006/main">
+                  <a:graphicData uri="http://schemas.microsoft.com/office/word/2010/wordprocessingShape">
+                    <wps:wsp>
+                      <wps:cNvCnPr/>
+                      <wps:spPr>
+                        <a:xfrm>
+                          <a:off x="0" y="0"/>
+                          <a:ext cx="0" cy="422694"/>
+                        </a:xfrm>
+                        <a:prstGeom prst="straightConnector1">
+                          <a:avLst/>
+                        </a:prstGeom>
+                        <a:ln w="57150">
+                          <a:solidFill>
+                            <a:schemeClr val="tx1"/>
+                          </a:solidFill>
+                          <a:headEnd type="triangle"/>
+                          <a:tailEnd type="triangle"/>
+                        </a:ln>
+                      </wps:spPr>
+                      <wps:style>
+                        <a:lnRef idx="1">
+                          <a:schemeClr val="accent1"/>
+                        </a:lnRef>
+                        <a:fillRef idx="0">
+                          <a:schemeClr val="accent1"/>
+                        </a:fillRef>
+                        <a:effectRef idx="0">
+                          <a:schemeClr val="accent1"/>
+                        </a:effectRef>
+                        <a:fontRef idx="minor">
+                          <a:schemeClr val="tx1"/>
+                        </a:fontRef>
+                      </wps:style>
+                      <wps:bodyPr/>
+                    </wps:wsp>
+                  </a:graphicData>
+                </a:graphic>
+              </wp:anchor>
+            </w:drawing>
+          </mc:Choice>
+          <mc:Fallback>
+            <w:pict>
+              <v:shape w14:anchorId="5BAE825A" id="Přímá spojnice se šipkou 8" o:spid="_x0000_s1026" type="#_x0000_t32" style="position:absolute;margin-left:213.3pt;margin-top:131.15pt;width:0;height:33.3pt;z-index:251700224;visibility:visible;mso-wrap-style:square;mso-wrap-distance-left:9pt;mso-wrap-distance-top:0;mso-wrap-distance-right:9pt;mso-wrap-distance-bottom:0;mso-position-horizontal:absolute;mso-position-horizontal-relative:text;mso-position-vertical:absolute;mso-position-vertical-relative:text" o:gfxdata="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" strokecolor="black [3213]" strokeweight="4.5pt">
+                <v:stroke startarrow="block" endarrow="block" joinstyle="miter"/>
+              </v:shape>
+            </w:pict>
+          </mc:Fallback>
+        </mc:AlternateContent>
+      </w:r>
+      <w:r>
+        <w:rPr>
+          <w:noProof/>
+        </w:rPr>
+        <mc:AlternateContent>
+          <mc:Choice Requires="wps">
+            <w:drawing>
+              <wp:anchor distT="0" distB="0" distL="114300" distR="114300" simplePos="0" relativeHeight="251698176" behindDoc="0" locked="0" layoutInCell="1" allowOverlap="1" wp14:anchorId="0787662A" wp14:editId="5C798253">
+                <wp:simplePos x="0" y="0"/>
+                <wp:positionH relativeFrom="column">
+                  <wp:posOffset>2707365</wp:posOffset>
+                </wp:positionH>
+                <wp:positionV relativeFrom="paragraph">
+                  <wp:posOffset>818922</wp:posOffset>
+                </wp:positionV>
+                <wp:extent cx="0" cy="422694"/>
+                <wp:effectExtent l="114300" t="38100" r="114300" b="53975"/>
+                <wp:wrapNone/>
+                <wp:docPr id="1484750584" name="Přímá spojnice se šipkou 8"/>
+                <wp:cNvGraphicFramePr/>
+                <a:graphic xmlns:a="http://schemas.openxmlformats.org/drawingml/2006/main">
+                  <a:graphicData uri="http://schemas.microsoft.com/office/word/2010/wordprocessingShape">
+                    <wps:wsp>
+                      <wps:cNvCnPr/>
+                      <wps:spPr>
+                        <a:xfrm>
+                          <a:off x="0" y="0"/>
+                          <a:ext cx="0" cy="422694"/>
+                        </a:xfrm>
+                        <a:prstGeom prst="straightConnector1">
+                          <a:avLst/>
+                        </a:prstGeom>
+                        <a:ln w="57150">
+                          <a:solidFill>
+                            <a:schemeClr val="tx1"/>
+                          </a:solidFill>
+                          <a:headEnd type="triangle"/>
+                          <a:tailEnd type="triangle"/>
+                        </a:ln>
+                      </wps:spPr>
+                      <wps:style>
+                        <a:lnRef idx="1">
+                          <a:schemeClr val="accent1"/>
+                        </a:lnRef>
+                        <a:fillRef idx="0">
+                          <a:schemeClr val="accent1"/>
+                        </a:fillRef>
+                        <a:effectRef idx="0">
+                          <a:schemeClr val="accent1"/>
+                        </a:effectRef>
+                        <a:fontRef idx="minor">
+                          <a:schemeClr val="tx1"/>
+                        </a:fontRef>
+                      </wps:style>
+                      <wps:bodyPr/>
+                    </wps:wsp>
+                  </a:graphicData>
+                </a:graphic>
+              </wp:anchor>
+            </w:drawing>
+          </mc:Choice>
+          <mc:Fallback>
+            <w:pict>
+              <v:shape w14:anchorId="2BE84665" id="Přímá spojnice se šipkou 8" o:spid="_x0000_s1026" type="#_x0000_t32" style="position:absolute;margin-left:213.2pt;margin-top:64.5pt;width:0;height:33.3pt;z-index:251698176;visibility:visible;mso-wrap-style:square;mso-wrap-distance-left:9pt;mso-wrap-distance-top:0;mso-wrap-distance-right:9pt;mso-wrap-distance-bottom:0;mso-position-horizontal:absolute;mso-position-horizontal-relative:text;mso-position-vertical:absolute;mso-position-vertical-relative:text" o:gfxdata="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" strokecolor="black [3213]" strokeweight="4.5pt">
+                <v:stroke startarrow="block" endarrow="block" joinstyle="miter"/>
+              </v:shape>
+            </w:pict>
+          </mc:Fallback>
+        </mc:AlternateContent>
+      </w:r>
+      <w:r>
+        <w:rPr>
+          <w:noProof/>
+        </w:rPr>
+        <mc:AlternateContent>
+          <mc:Choice Requires="wps">
+            <w:drawing>
+              <wp:anchor distT="0" distB="0" distL="114300" distR="114300" simplePos="0" relativeHeight="251684864" behindDoc="0" locked="0" layoutInCell="1" allowOverlap="1" wp14:anchorId="2E76380D" wp14:editId="0F21425B">
+                <wp:simplePos x="0" y="0"/>
+                <wp:positionH relativeFrom="column">
+                  <wp:posOffset>-214857</wp:posOffset>
+                </wp:positionH>
+                <wp:positionV relativeFrom="paragraph">
+                  <wp:posOffset>2822671</wp:posOffset>
+                </wp:positionV>
+                <wp:extent cx="1095554" cy="319178"/>
+                <wp:effectExtent l="0" t="0" r="28575" b="24130"/>
+                <wp:wrapNone/>
+                <wp:docPr id="352513605" name="Textové pole 7"/>
+                <wp:cNvGraphicFramePr/>
+                <a:graphic xmlns:a="http://schemas.openxmlformats.org/drawingml/2006/main">
+                  <a:graphicData uri="http://schemas.microsoft.com/office/word/2010/wordprocessingShape">
+                    <wps:wsp>
+                      <wps:cNvSpPr txBox="1"/>
+                      <wps:spPr>
+                        <a:xfrm>
+                          <a:off x="0" y="0"/>
+                          <a:ext cx="1095554" cy="319178"/>
+                        </a:xfrm>
+                        <a:prstGeom prst="rect">
+                          <a:avLst/>
+                        </a:prstGeom>
+                        <a:solidFill>
+                          <a:schemeClr val="lt1"/>
+                        </a:solidFill>
+                        <a:ln w="6350">
+                          <a:solidFill>
+                            <a:prstClr val="black"/>
+                          </a:solidFill>
+                        </a:ln>
+                      </wps:spPr>
+                      <wps:txbx>
+                        <w:txbxContent>
+                          <w:p>
+                            <w:proofErr w:type="spellStart"/>
+                            <w:r>
+                              <w:t>poštorná</w:t>
+                            </w:r>
+                            <w:proofErr w:type="spellEnd"/>
+                          </w:p>
+                        </w:txbxContent>
+                      </wps:txbx>
+                      <wps:bodyPr rot="0" spcFirstLastPara="0" vertOverflow="overflow" horzOverflow="overflow" vert="horz" wrap="square" lIns="91440" tIns="45720" rIns="91440" bIns="45720" numCol="1" spcCol="0" rtlCol="0" fromWordArt="0" anchor="t" anchorCtr="0" forceAA="0" compatLnSpc="1">
+                        <a:prstTxWarp prst="textNoShape">
+                          <a:avLst/>
+                        </a:prstTxWarp>
+                        <a:noAutofit/>
+                      </wps:bodyPr>
+                    </wps:wsp>
+                  </a:graphicData>
+                </a:graphic>
+                <wp14:sizeRelH relativeFrom="margin">
+                  <wp14:pctWidth>0</wp14:pctWidth>
+                </wp14:sizeRelH>
+                <wp14:sizeRelV relativeFrom="margin">
+                  <wp14:pctHeight>0</wp14:pctHeight>
+                </wp14:sizeRelV>
+              </wp:anchor>
+            </w:drawing>
+          </mc:Choice>
+          <mc:Fallback>
+            <w:pict>
+              <v:shape w14:anchorId="2E76380D" id="_x0000_s1041" type="#_x0000_t202" style="position:absolute;margin-left:-16.9pt;margin-top:222.25pt;width:86.25pt;height:25.15pt;z-index:251684864;visibility:visible;mso-wrap-style:square;mso-width-percent:0;mso-height-percent:0;mso-wrap-distance-left:9pt;mso-wrap-distance-top:0;mso-wrap-distance-right:9pt;mso-wrap-distance-bottom:0;mso-position-horizontal:absolute;mso-position-horizontal-relative:text;mso-position-vertical:absolute;mso-position-vertical-relative:text;mso-width-percent:0;mso-height-percent:0;mso-width-relative:margin;mso-height-relative:margin;v-text-anchor:top" o:gfxdata="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" fillcolor="white [3201]" strokeweight=".5pt">
+                <v:textbox>
+                  <w:txbxContent>
+                    <w:p>
+                      <w:proofErr w:type="spellStart"/>
+                      <w:r>
+                        <w:t>poštorná</w:t>
+                      </w:r>
+                      <w:proofErr w:type="spellEnd"/>
+                    </w:p>
+                  </w:txbxContent>
+                </v:textbox>
+              </v:shape>
+            </w:pict>
+          </mc:Fallback>
+        </mc:AlternateContent>
+      </w:r>
+      <w:r>
+        <w:rPr>
+          <w:noProof/>
+        </w:rPr>
+        <mc:AlternateContent>
+          <mc:Choice Requires="wps">
+            <w:drawing>
+              <wp:anchor distT="0" distB="0" distL="114300" distR="114300" simplePos="0" relativeHeight="251695104" behindDoc="0" locked="0" layoutInCell="1" allowOverlap="1" wp14:anchorId="6EA2AC75" wp14:editId="24991529">
+                <wp:simplePos x="0" y="0"/>
+                <wp:positionH relativeFrom="column">
+                  <wp:posOffset>5372915</wp:posOffset>
+                </wp:positionH>
+                <wp:positionV relativeFrom="paragraph">
+                  <wp:posOffset>511175</wp:posOffset>
+                </wp:positionV>
+                <wp:extent cx="1475117" cy="405441"/>
+                <wp:effectExtent l="0" t="0" r="10795" b="13970"/>
+                <wp:wrapNone/>
+                <wp:docPr id="1218982086" name="Textové pole 7"/>
+                <wp:cNvGraphicFramePr/>
+                <a:graphic xmlns:a="http://schemas.openxmlformats.org/drawingml/2006/main">
+                  <a:graphicData uri="http://schemas.microsoft.com/office/word/2010/wordprocessingShape">
+                    <wps:wsp>
+                      <wps:cNvSpPr txBox="1"/>
+                      <wps:spPr>
+                        <a:xfrm>
+                          <a:off x="0" y="0"/>
+                          <a:ext cx="1475117" cy="405441"/>
+                        </a:xfrm>
+                        <a:prstGeom prst="rect">
+                          <a:avLst/>
+                        </a:prstGeom>
+                        <a:solidFill>
+                          <a:schemeClr val="lt1"/>
+                        </a:solidFill>
+                        <a:ln w="6350">
+                          <a:solidFill>
+                            <a:prstClr val="black"/>
+                          </a:solidFill>
+                        </a:ln>
+                      </wps:spPr>
+                      <wps:txbx>
+                        <w:txbxContent>
+                          <w:p>
+                            <w:proofErr w:type="spellStart"/>
+                            <w:r>
+                              <w:t>bratislava</w:t>
+                            </w:r>
+                            <w:proofErr w:type="spellEnd"/>
+                          </w:p>
+                        </w:txbxContent>
+                      </wps:txbx>
+                      <wps:bodyPr rot="0" spcFirstLastPara="0" vertOverflow="overflow" horzOverflow="overflow" vert="horz" wrap="square" lIns="91440" tIns="45720" rIns="91440" bIns="45720" numCol="1" spcCol="0" rtlCol="0" fromWordArt="0" anchor="t" anchorCtr="0" forceAA="0" compatLnSpc="1">
+                        <a:prstTxWarp prst="textNoShape">
+                          <a:avLst/>
+                        </a:prstTxWarp>
+                        <a:noAutofit/>
+                      </wps:bodyPr>
+                    </wps:wsp>
+                  </a:graphicData>
+                </a:graphic>
+                <wp14:sizeRelH relativeFrom="margin">
+                  <wp14:pctWidth>0</wp14:pctWidth>
+                </wp14:sizeRelH>
+                <wp14:sizeRelV relativeFrom="margin">
+                  <wp14:pctHeight>0</wp14:pctHeight>
+                </wp14:sizeRelV>
+              </wp:anchor>
+            </w:drawing>
+          </mc:Choice>
+          <mc:Fallback>
+            <w:pict>
+              <v:shape w14:anchorId="6EA2AC75" id="_x0000_s1042" type="#_x0000_t202" style="position:absolute;margin-left:423.05pt;margin-top:40.25pt;width:116.15pt;height:31.9pt;z-index:251695104;visibility:visible;mso-wrap-style:square;mso-width-percent:0;mso-height-percent:0;mso-wrap-distance-left:9pt;mso-wrap-distance-top:0;mso-wrap-distance-right:9pt;mso-wrap-distance-bottom:0;mso-position-horizontal:absolute;mso-position-horizontal-relative:text;mso-position-vertical:absolute;mso-position-vertical-relative:text;mso-width-percent:0;mso-height-percent:0;mso-width-relative:margin;mso-height-relative:margin;v-text-anchor:top" o:gfxdata="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" fillcolor="white [3201]" strokeweight=".5pt">
+                <v:textbox>
+                  <w:txbxContent>
+                    <w:p>
+                      <w:proofErr w:type="spellStart"/>
+                      <w:r>
+                        <w:t>bratislava</w:t>
+                      </w:r>
+                      <w:proofErr w:type="spellEnd"/>
+                    </w:p>
+                  </w:txbxContent>
+                </v:textbox>
+              </v:shape>
+            </w:pict>
+          </mc:Fallback>
+        </mc:AlternateContent>
+      </w:r>
+      <w:r>
+        <w:rPr>
+          <w:noProof/>
+        </w:rPr>
+        <mc:AlternateContent>
+          <mc:Choice Requires="wps">
+            <w:drawing>
+              <wp:anchor distT="0" distB="0" distL="114300" distR="114300" simplePos="0" relativeHeight="251693056" behindDoc="0" locked="0" layoutInCell="1" allowOverlap="1" wp14:anchorId="453E5C30" wp14:editId="38BC5E2A">
+                <wp:simplePos x="0" y="0"/>
+                <wp:positionH relativeFrom="column">
+                  <wp:posOffset>1500997</wp:posOffset>
+                </wp:positionH>
+                <wp:positionV relativeFrom="paragraph">
+                  <wp:posOffset>5480087</wp:posOffset>
+                </wp:positionV>
+                <wp:extent cx="1440600" cy="336430"/>
+                <wp:effectExtent l="0" t="0" r="26670" b="26035"/>
+                <wp:wrapNone/>
+                <wp:docPr id="873876894" name="Textové pole 7"/>
+                <wp:cNvGraphicFramePr/>
+                <a:graphic xmlns:a="http://schemas.openxmlformats.org/drawingml/2006/main">
+                  <a:graphicData uri="http://schemas.microsoft.com/office/word/2010/wordprocessingShape">
+                    <wps:wsp>
+                      <wps:cNvSpPr txBox="1"/>
+                      <wps:spPr>
+                        <a:xfrm>
+                          <a:off x="0" y="0"/>
+                          <a:ext cx="1440600" cy="336430"/>
+                        </a:xfrm>
+                        <a:prstGeom prst="rect">
+                          <a:avLst/>
+                        </a:prstGeom>
+                        <a:solidFill>
+                          <a:srgbClr val="FFFF00"/>
+                        </a:solidFill>
+                        <a:ln w="6350">
+                          <a:solidFill>
+                            <a:prstClr val="black"/>
+                          </a:solidFill>
+                        </a:ln>
+                      </wps:spPr>
+                      <wps:txbx>
+                        <w:txbxContent>
+                          <w:p>
+                            <w:r>
+                              <w:t>Cesta do pekel</w:t>
+                            </w:r>
+                          </w:p>
+                        </w:txbxContent>
+                      </wps:txbx>
+                      <wps:bodyPr rot="0" spcFirstLastPara="0" vertOverflow="overflow" horzOverflow="overflow" vert="horz" wrap="square" lIns="91440" tIns="45720" rIns="91440" bIns="45720" numCol="1" spcCol="0" rtlCol="0" fromWordArt="0" anchor="t" anchorCtr="0" forceAA="0" compatLnSpc="1">
+                        <a:prstTxWarp prst="textNoShape">
+                          <a:avLst/>
+                        </a:prstTxWarp>
+                        <a:noAutofit/>
+                      </wps:bodyPr>
+                    </wps:wsp>
+                  </a:graphicData>
+                </a:graphic>
+                <wp14:sizeRelH relativeFrom="margin">
+                  <wp14:pctWidth>0</wp14:pctWidth>
+                </wp14:sizeRelH>
+                <wp14:sizeRelV relativeFrom="margin">
+                  <wp14:pctHeight>0</wp14:pctHeight>
+                </wp14:sizeRelV>
+              </wp:anchor>
+            </w:drawing>
+          </mc:Choice>
+          <mc:Fallback>
+            <w:pict>
+              <v:shape w14:anchorId="453E5C30" id="_x0000_s1043" type="#_x0000_t202" style="position:absolute;margin-left:118.2pt;margin-top:431.5pt;width:113.45pt;height:26.5pt;z-index:251693056;visibility:visible;mso-wrap-style:square;mso-width-percent:0;mso-height-percent:0;mso-wrap-distance-left:9pt;mso-wrap-distance-top:0;mso-wrap-distance-right:9pt;mso-wrap-distance-bottom:0;mso-position-horizontal:absolute;mso-position-horizontal-relative:text;mso-position-vertical:absolute;mso-position-vertical-relative:text;mso-width-percent:0;mso-height-percent:0;mso-width-relative:margin;mso-height-relative:margin;v-text-anchor:top" o:gfxdata="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" fillcolor="yellow" strokeweight=".5pt">
+                <v:textbox>
+                  <w:txbxContent>
+                    <w:p>
+                      <w:r>
+                        <w:t>Cesta do pekel</w:t>
+                      </w:r>
+                    </w:p>
+                  </w:txbxContent>
+                </v:textbox>
+              </v:shape>
+            </w:pict>
+          </mc:Fallback>
+        </mc:AlternateContent>
+      </w:r>
+      <w:r>
+        <w:rPr>
+          <w:noProof/>
+        </w:rPr>
+        <mc:AlternateContent>
+          <mc:Choice Requires="wps">
+            <w:drawing>
+              <wp:anchor distT="0" distB="0" distL="114300" distR="114300" simplePos="0" relativeHeight="251686912" behindDoc="0" locked="0" layoutInCell="1" allowOverlap="1" wp14:anchorId="307F2FA8" wp14:editId="41E038DF">
+                <wp:simplePos x="0" y="0"/>
+                <wp:positionH relativeFrom="column">
+                  <wp:posOffset>1224951</wp:posOffset>
+                </wp:positionH>
+                <wp:positionV relativeFrom="paragraph">
+                  <wp:posOffset>2909414</wp:posOffset>
+                </wp:positionV>
+                <wp:extent cx="1052423" cy="318770"/>
+                <wp:effectExtent l="0" t="0" r="14605" b="24130"/>
+                <wp:wrapNone/>
+                <wp:docPr id="754907058" name="Textové pole 7"/>
+                <wp:cNvGraphicFramePr/>
+                <a:graphic xmlns:a="http://schemas.openxmlformats.org/drawingml/2006/main">
+                  <a:graphicData uri="http://schemas.microsoft.com/office/word/2010/wordprocessingShape">
+                    <wps:wsp>
+                      <wps:cNvSpPr txBox="1"/>
+                      <wps:spPr>
+                        <a:xfrm>
+                          <a:off x="0" y="0"/>
+                          <a:ext cx="1052423" cy="318770"/>
+                        </a:xfrm>
+                        <a:prstGeom prst="rect">
+                          <a:avLst/>
+                        </a:prstGeom>
+                        <a:solidFill>
+                          <a:schemeClr val="lt1"/>
+                        </a:solidFill>
+                        <a:ln w="6350">
+                          <a:solidFill>
+                            <a:prstClr val="black"/>
+                          </a:solidFill>
+                        </a:ln>
+                      </wps:spPr>
+                      <wps:txbx>
+                        <w:txbxContent>
+                          <w:p>
+                            <w:proofErr w:type="spellStart"/>
+                            <w:r>
+                              <w:t>zamek</w:t>
+                            </w:r>
+                            <w:proofErr w:type="spellEnd"/>
+                          </w:p>
+                        </w:txbxContent>
+                      </wps:txbx>
+                      <wps:bodyPr rot="0" spcFirstLastPara="0" vertOverflow="overflow" horzOverflow="overflow" vert="horz" wrap="square" lIns="91440" tIns="45720" rIns="91440" bIns="45720" numCol="1" spcCol="0" rtlCol="0" fromWordArt="0" anchor="t" anchorCtr="0" forceAA="0" compatLnSpc="1">
+                        <a:prstTxWarp prst="textNoShape">
+                          <a:avLst/>
+                        </a:prstTxWarp>
+                        <a:noAutofit/>
+                      </wps:bodyPr>
+                    </wps:wsp>
+                  </a:graphicData>
+                </a:graphic>
+                <wp14:sizeRelH relativeFrom="margin">
+                  <wp14:pctWidth>0</wp14:pctWidth>
+                </wp14:sizeRelH>
+                <wp14:sizeRelV relativeFrom="margin">
+                  <wp14:pctHeight>0</wp14:pctHeight>
+                </wp14:sizeRelV>
+              </wp:anchor>
+            </w:drawing>
+          </mc:Choice>
+          <mc:Fallback>
+            <w:pict>
+              <v:shape w14:anchorId="307F2FA8" id="_x0000_s1044" type="#_x0000_t202" style="position:absolute;margin-left:96.45pt;margin-top:229.1pt;width:82.85pt;height:25.1pt;z-index:251686912;visibility:visible;mso-wrap-style:square;mso-width-percent:0;mso-height-percent:0;mso-wrap-distance-left:9pt;mso-wrap-distance-top:0;mso-wrap-distance-right:9pt;mso-wrap-distance-bottom:0;mso-position-horizontal:absolute;mso-position-horizontal-relative:text;mso-position-vertical:absolute;mso-position-vertical-relative:text;mso-width-percent:0;mso-height-percent:0;mso-width-relative:margin;mso-height-relative:margin;v-text-anchor:top" o:gfxdata="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" fillcolor="white [3201]" strokeweight=".5pt">
+                <v:textbox>
+                  <w:txbxContent>
+                    <w:p>
+                      <w:proofErr w:type="spellStart"/>
+                      <w:r>
+                        <w:t>zamek</w:t>
+                      </w:r>
+                      <w:proofErr w:type="spellEnd"/>
+                    </w:p>
+                  </w:txbxContent>
+                </v:textbox>
+              </v:shape>
+            </w:pict>
+          </mc:Fallback>
+        </mc:AlternateContent>
+      </w:r>
+      <w:r>
+        <w:rPr>
+          <w:noProof/>
+        </w:rPr>
+        <mc:AlternateContent>
+          <mc:Choice Requires="wps">
+            <w:drawing>
+              <wp:anchor distT="0" distB="0" distL="114300" distR="114300" simplePos="0" relativeHeight="251682816" behindDoc="0" locked="0" layoutInCell="1" allowOverlap="1" wp14:anchorId="3888F965" wp14:editId="51CE2DE2">
+                <wp:simplePos x="0" y="0"/>
+                <wp:positionH relativeFrom="column">
+                  <wp:posOffset>2026106</wp:posOffset>
+                </wp:positionH>
+                <wp:positionV relativeFrom="paragraph">
+                  <wp:posOffset>2088887</wp:posOffset>
+                </wp:positionV>
+                <wp:extent cx="862642" cy="422694"/>
+                <wp:effectExtent l="0" t="0" r="13970" b="15875"/>
+                <wp:wrapNone/>
+                <wp:docPr id="1911239377" name="Textové pole 7"/>
+                <wp:cNvGraphicFramePr/>
+                <a:graphic xmlns:a="http://schemas.openxmlformats.org/drawingml/2006/main">
+                  <a:graphicData uri="http://schemas.microsoft.com/office/word/2010/wordprocessingShape">
+                    <wps:wsp>
+                      <wps:cNvSpPr txBox="1"/>
+                      <wps:spPr>
+                        <a:xfrm>
+                          <a:off x="0" y="0"/>
+                          <a:ext cx="862642" cy="422694"/>
+                        </a:xfrm>
+                        <a:prstGeom prst="rect">
+                          <a:avLst/>
+                        </a:prstGeom>
+                        <a:solidFill>
+                          <a:schemeClr val="lt1"/>
+                        </a:solidFill>
+                        <a:ln w="6350">
+                          <a:solidFill>
+                            <a:prstClr val="black"/>
+                          </a:solidFill>
+                        </a:ln>
+                      </wps:spPr>
+                      <wps:txbx>
+                        <w:txbxContent>
+                          <w:p>
+                            <w:r>
+                              <w:t>kostel</w:t>
+                            </w:r>
+                          </w:p>
+                        </w:txbxContent>
+                      </wps:txbx>
+                      <wps:bodyPr rot="0" spcFirstLastPara="0" vertOverflow="overflow" horzOverflow="overflow" vert="horz" wrap="square" lIns="91440" tIns="45720" rIns="91440" bIns="45720" numCol="1" spcCol="0" rtlCol="0" fromWordArt="0" anchor="t" anchorCtr="0" forceAA="0" compatLnSpc="1">
+                        <a:prstTxWarp prst="textNoShape">
+                          <a:avLst/>
+                        </a:prstTxWarp>
+                        <a:noAutofit/>
+                      </wps:bodyPr>
+                    </wps:wsp>
+                  </a:graphicData>
+                </a:graphic>
+                <wp14:sizeRelH relativeFrom="margin">
+                  <wp14:pctWidth>0</wp14:pctWidth>
+                </wp14:sizeRelH>
+                <wp14:sizeRelV relativeFrom="margin">
+                  <wp14:pctHeight>0</wp14:pctHeight>
+                </wp14:sizeRelV>
+              </wp:anchor>
+            </w:drawing>
+          </mc:Choice>
+          <mc:Fallback>
+            <w:pict>
+              <v:shape w14:anchorId="3888F965" id="_x0000_s1045" type="#_x0000_t202" style="position:absolute;margin-left:159.55pt;margin-top:164.5pt;width:67.9pt;height:33.3pt;z-index:251682816;visibility:visible;mso-wrap-style:square;mso-width-percent:0;mso-height-percent:0;mso-wrap-distance-left:9pt;mso-wrap-distance-top:0;mso-wrap-distance-right:9pt;mso-wrap-distance-bottom:0;mso-position-horizontal:absolute;mso-position-horizontal-relative:text;mso-position-vertical:absolute;mso-position-vertical-relative:text;mso-width-percent:0;mso-height-percent:0;mso-width-relative:margin;mso-height-relative:margin;v-text-anchor:top" o:gfxdata="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" fillcolor="white [3201]" strokeweight=".5pt">
+                <v:textbox>
+                  <w:txbxContent>
+                    <w:p>
+                      <w:r>
+                        <w:t>kostel</w:t>
+                      </w:r>
+                    </w:p>
+                  </w:txbxContent>
+                </v:textbox>
+              </v:shape>
+            </w:pict>
+          </mc:Fallback>
+        </mc:AlternateContent>
+      </w:r>
+      <w:r>
+        <w:rPr>
+          <w:noProof/>
+        </w:rPr>
+        <mc:AlternateContent>
+          <mc:Choice Requires="wps">
+            <w:drawing>
+              <wp:anchor distT="0" distB="0" distL="114300" distR="114300" simplePos="0" relativeHeight="251680768" behindDoc="0" locked="0" layoutInCell="1" allowOverlap="1" wp14:anchorId="336A7F2E" wp14:editId="238E18E6">
+                <wp:simplePos x="0" y="0"/>
+                <wp:positionH relativeFrom="column">
+                  <wp:posOffset>3778142</wp:posOffset>
+                </wp:positionH>
+                <wp:positionV relativeFrom="paragraph">
+                  <wp:posOffset>2106738</wp:posOffset>
+                </wp:positionV>
+                <wp:extent cx="1621766" cy="379563"/>
+                <wp:effectExtent l="0" t="0" r="17145" b="20955"/>
+                <wp:wrapNone/>
+                <wp:docPr id="1950941751" name="Textové pole 7"/>
+                <wp:cNvGraphicFramePr/>
+                <a:graphic xmlns:a="http://schemas.openxmlformats.org/drawingml/2006/main">
+                  <a:graphicData uri="http://schemas.microsoft.com/office/word/2010/wordprocessingShape">
+                    <wps:wsp>
+                      <wps:cNvSpPr txBox="1"/>
+                      <wps:spPr>
+                        <a:xfrm>
+                          <a:off x="0" y="0"/>
+                          <a:ext cx="1621766" cy="379563"/>
+                        </a:xfrm>
+                        <a:prstGeom prst="rect">
+                          <a:avLst/>
+                        </a:prstGeom>
+                        <a:solidFill>
+                          <a:schemeClr val="lt1"/>
+                        </a:solidFill>
+                        <a:ln w="6350">
+                          <a:solidFill>
+                            <a:prstClr val="black"/>
+                          </a:solidFill>
+                        </a:ln>
+                      </wps:spPr>
+                      <wps:txbx>
+                        <w:txbxContent>
+                          <w:p>
+                            <w:proofErr w:type="spellStart"/>
+                            <w:r>
+                              <w:t>racio</w:t>
+                            </w:r>
+                            <w:proofErr w:type="spellEnd"/>
+                          </w:p>
+                        </w:txbxContent>
+                      </wps:txbx>
+                      <wps:bodyPr rot="0" spcFirstLastPara="0" vertOverflow="overflow" horzOverflow="overflow" vert="horz" wrap="square" lIns="91440" tIns="45720" rIns="91440" bIns="45720" numCol="1" spcCol="0" rtlCol="0" fromWordArt="0" anchor="t" anchorCtr="0" forceAA="0" compatLnSpc="1">
+                        <a:prstTxWarp prst="textNoShape">
+                          <a:avLst/>
+                        </a:prstTxWarp>
+                        <a:noAutofit/>
+                      </wps:bodyPr>
+                    </wps:wsp>
+                  </a:graphicData>
+                </a:graphic>
+                <wp14:sizeRelH relativeFrom="margin">
+                  <wp14:pctWidth>0</wp14:pctWidth>
+                </wp14:sizeRelH>
+                <wp14:sizeRelV relativeFrom="margin">
+                  <wp14:pctHeight>0</wp14:pctHeight>
+                </wp14:sizeRelV>
+              </wp:anchor>
+            </w:drawing>
+          </mc:Choice>
+          <mc:Fallback>
+            <w:pict>
+              <v:shape w14:anchorId="336A7F2E" id="_x0000_s1046" type="#_x0000_t202" style="position:absolute;margin-left:297.5pt;margin-top:165.9pt;width:127.7pt;height:29.9pt;z-index:251680768;visibility:visible;mso-wrap-style:square;mso-width-percent:0;mso-height-percent:0;mso-wrap-distance-left:9pt;mso-wrap-distance-top:0;mso-wrap-distance-right:9pt;mso-wrap-distance-bottom:0;mso-position-horizontal:absolute;mso-position-horizontal-relative:text;mso-position-vertical:absolute;mso-position-vertical-relative:text;mso-width-percent:0;mso-height-percent:0;mso-width-relative:margin;mso-height-relative:margin;v-text-anchor:top" o:gfxdata="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" fillcolor="white [3201]" strokeweight=".5pt">
+                <v:textbox>
+                  <w:txbxContent>
+                    <w:p>
+                      <w:proofErr w:type="spellStart"/>
+                      <w:r>
+                        <w:t>racio</w:t>
+                      </w:r>
+                      <w:proofErr w:type="spellEnd"/>
+                    </w:p>
+                  </w:txbxContent>
+                </v:textbox>
+              </v:shape>
+            </w:pict>
+          </mc:Fallback>
+        </mc:AlternateContent>
+      </w:r>
+      <w:r>
+        <w:rPr>
+          <w:noProof/>
+        </w:rPr>
+        <mc:AlternateContent>
+          <mc:Choice Requires="wps">
+            <w:drawing>
+              <wp:anchor distT="0" distB="0" distL="114300" distR="114300" simplePos="0" relativeHeight="251678720" behindDoc="0" locked="0" layoutInCell="1" allowOverlap="1" wp14:anchorId="312A3AC6" wp14:editId="18FB78E8">
+                <wp:simplePos x="0" y="0"/>
+                <wp:positionH relativeFrom="column">
+                  <wp:posOffset>1966583</wp:posOffset>
+                </wp:positionH>
+                <wp:positionV relativeFrom="paragraph">
+                  <wp:posOffset>1243965</wp:posOffset>
+                </wp:positionV>
+                <wp:extent cx="1466490" cy="370936"/>
+                <wp:effectExtent l="0" t="0" r="19685" b="10160"/>
+                <wp:wrapNone/>
+                <wp:docPr id="719442930" name="Textové pole 7"/>
+                <wp:cNvGraphicFramePr/>
+                <a:graphic xmlns:a="http://schemas.openxmlformats.org/drawingml/2006/main">
+                  <a:graphicData uri="http://schemas.microsoft.com/office/word/2010/wordprocessingShape">
+                    <wps:wsp>
+                      <wps:cNvSpPr txBox="1"/>
+                      <wps:spPr>
+                        <a:xfrm>
+                          <a:off x="0" y="0"/>
+                          <a:ext cx="1466490" cy="370936"/>
+                        </a:xfrm>
+                        <a:prstGeom prst="rect">
+                          <a:avLst/>
+                        </a:prstGeom>
+                        <a:solidFill>
+                          <a:schemeClr val="lt1"/>
+                        </a:solidFill>
+                        <a:ln w="6350">
+                          <a:solidFill>
+                            <a:prstClr val="black"/>
+                          </a:solidFill>
+                        </a:ln>
+                      </wps:spPr>
+                      <wps:txbx>
+                        <w:txbxContent>
+                          <w:p>
+                            <w:proofErr w:type="spellStart"/>
+                            <w:r>
+                              <w:t>krozovatka</w:t>
+                            </w:r>
+                            <w:proofErr w:type="spellEnd"/>
+                          </w:p>
+                        </w:txbxContent>
+                      </wps:txbx>
+                      <wps:bodyPr rot="0" spcFirstLastPara="0" vertOverflow="overflow" horzOverflow="overflow" vert="horz" wrap="square" lIns="91440" tIns="45720" rIns="91440" bIns="45720" numCol="1" spcCol="0" rtlCol="0" fromWordArt="0" anchor="t" anchorCtr="0" forceAA="0" compatLnSpc="1">
+                        <a:prstTxWarp prst="textNoShape">
+                          <a:avLst/>
+                        </a:prstTxWarp>
+                        <a:noAutofit/>
+                      </wps:bodyPr>
+                    </wps:wsp>
+                  </a:graphicData>
+                </a:graphic>
+                <wp14:sizeRelH relativeFrom="margin">
+                  <wp14:pctWidth>0</wp14:pctWidth>
+                </wp14:sizeRelH>
+                <wp14:sizeRelV relativeFrom="margin">
+                  <wp14:pctHeight>0</wp14:pctHeight>
+                </wp14:sizeRelV>
+              </wp:anchor>
+            </w:drawing>
+          </mc:Choice>
+          <mc:Fallback>
+            <w:pict>
+              <v:shape w14:anchorId="312A3AC6" id="_x0000_s1047" type="#_x0000_t202" style="position:absolute;margin-left:154.85pt;margin-top:97.95pt;width:115.45pt;height:29.2pt;z-index:251678720;visibility:visible;mso-wrap-style:square;mso-width-percent:0;mso-height-percent:0;mso-wrap-distance-left:9pt;mso-wrap-distance-top:0;mso-wrap-distance-right:9pt;mso-wrap-distance-bottom:0;mso-position-horizontal:absolute;mso-position-horizontal-relative:text;mso-position-vertical:absolute;mso-position-vertical-relative:text;mso-width-percent:0;mso-height-percent:0;mso-width-relative:margin;mso-height-relative:margin;v-text-anchor:top" o:gfxdata="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" fillcolor="white [3201]" strokeweight=".5pt">
+                <v:textbox>
+                  <w:txbxContent>
+                    <w:p>
+                      <w:proofErr w:type="spellStart"/>
+                      <w:r>
+                        <w:t>krozovatka</w:t>
+                      </w:r>
+                      <w:proofErr w:type="spellEnd"/>
+                    </w:p>
+                  </w:txbxContent>
+                </v:textbox>
+              </v:shape>
+            </w:pict>
+          </mc:Fallback>
+        </mc:AlternateContent>
+      </w:r>
+      <w:r>
+        <w:rPr>
+          <w:noProof/>
+        </w:rPr>
+        <mc:AlternateContent>
+          <mc:Choice Requires="wps">
+            <w:drawing>
+              <wp:anchor distT="0" distB="0" distL="114300" distR="114300" simplePos="0" relativeHeight="251676672" behindDoc="0" locked="0" layoutInCell="1" allowOverlap="1" wp14:anchorId="20A0C41F" wp14:editId="5553421F">
+                <wp:simplePos x="0" y="0"/>
+                <wp:positionH relativeFrom="column">
+                  <wp:posOffset>2026645</wp:posOffset>
+                </wp:positionH>
+                <wp:positionV relativeFrom="paragraph">
+                  <wp:posOffset>372864</wp:posOffset>
+                </wp:positionV>
+                <wp:extent cx="1466491" cy="388189"/>
+                <wp:effectExtent l="0" t="0" r="19685" b="12065"/>
+                <wp:wrapNone/>
+                <wp:docPr id="1503270934" name="Textové pole 7"/>
+                <wp:cNvGraphicFramePr/>
+                <a:graphic xmlns:a="http://schemas.openxmlformats.org/drawingml/2006/main">
+                  <a:graphicData uri="http://schemas.microsoft.com/office/word/2010/wordprocessingShape">
+                    <wps:wsp>
+                      <wps:cNvSpPr txBox="1"/>
+                      <wps:spPr>
+                        <a:xfrm>
+                          <a:off x="0" y="0"/>
+                          <a:ext cx="1466491" cy="388189"/>
+                        </a:xfrm>
+                        <a:prstGeom prst="rect">
+                          <a:avLst/>
+                        </a:prstGeom>
+                        <a:solidFill>
+                          <a:schemeClr val="lt1"/>
+                        </a:solidFill>
+                        <a:ln w="6350">
+                          <a:solidFill>
+                            <a:prstClr val="black"/>
+                          </a:solidFill>
+                        </a:ln>
+                      </wps:spPr>
+                      <wps:txbx>
+                        <w:txbxContent>
+                          <w:p>
+                            <w:r>
+                              <w:t>shopping</w:t>
+                            </w:r>
+                          </w:p>
+                        </w:txbxContent>
+                      </wps:txbx>
+                      <wps:bodyPr rot="0" spcFirstLastPara="0" vertOverflow="overflow" horzOverflow="overflow" vert="horz" wrap="square" lIns="91440" tIns="45720" rIns="91440" bIns="45720" numCol="1" spcCol="0" rtlCol="0" fromWordArt="0" anchor="t" anchorCtr="0" forceAA="0" compatLnSpc="1">
+                        <a:prstTxWarp prst="textNoShape">
+                          <a:avLst/>
+                        </a:prstTxWarp>
+                        <a:noAutofit/>
+                      </wps:bodyPr>
+                    </wps:wsp>
+                  </a:graphicData>
+                </a:graphic>
+                <wp14:sizeRelH relativeFrom="margin">
+                  <wp14:pctWidth>0</wp14:pctWidth>
+                </wp14:sizeRelH>
+                <wp14:sizeRelV relativeFrom="margin">
+                  <wp14:pctHeight>0</wp14:pctHeight>
+                </wp14:sizeRelV>
+              </wp:anchor>
+            </w:drawing>
+          </mc:Choice>
+          <mc:Fallback>
+            <w:pict>
+              <v:shape w14:anchorId="20A0C41F" id="_x0000_s1048" type="#_x0000_t202" style="position:absolute;margin-left:159.6pt;margin-top:29.35pt;width:115.45pt;height:30.55pt;z-index:251676672;visibility:visible;mso-wrap-style:square;mso-width-percent:0;mso-height-percent:0;mso-wrap-distance-left:9pt;mso-wrap-distance-top:0;mso-wrap-distance-right:9pt;mso-wrap-distance-bottom:0;mso-position-horizontal:absolute;mso-position-horizontal-relative:text;mso-position-vertical:absolute;mso-position-vertical-relative:text;mso-width-percent:0;mso-height-percent:0;mso-width-relative:margin;mso-height-relative:margin;v-text-anchor:top" o:gfxdata="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" fillcolor="white [3201]" strokeweight=".5pt">
+                <v:textbox>
+                  <w:txbxContent>
+                    <w:p>
+                      <w:r>
+                        <w:t>shopping</w:t>
+                      </w:r>
+                    </w:p>
+                  </w:txbxContent>
+                </v:textbox>
+              </v:shape>
+            </w:pict>
+          </mc:Fallback>
+        </mc:AlternateContent>
+      </w:r>
+      <w:r>
+        <w:br w:type="page"/>
+      </w:r>
+    </w:p>
+    <w:p>
+      <w:r>
+        <w:rPr>
+          <w:noProof/>
+        </w:rPr>
+        <w:lastRenderedPageBreak/>
+        <mc:AlternateContent>
+          <mc:Choice Requires="wps">
+            <w:drawing>
+              <wp:anchor distT="0" distB="0" distL="114300" distR="114300" simplePos="0" relativeHeight="251670528" behindDoc="0" locked="0" layoutInCell="1" allowOverlap="1" wp14:anchorId="0AAEA46F" wp14:editId="3FBDD914">
+                <wp:simplePos x="0" y="0"/>
+                <wp:positionH relativeFrom="column">
+                  <wp:posOffset>480646</wp:posOffset>
+                </wp:positionH>
+                <wp:positionV relativeFrom="paragraph">
+                  <wp:posOffset>3779960</wp:posOffset>
+                </wp:positionV>
+                <wp:extent cx="2121877" cy="581025"/>
+                <wp:effectExtent l="0" t="0" r="12065" b="28575"/>
+                <wp:wrapNone/>
+                <wp:docPr id="594744808" name="Textové pole 7"/>
+                <wp:cNvGraphicFramePr/>
+                <a:graphic xmlns:a="http://schemas.openxmlformats.org/drawingml/2006/main">
+                  <a:graphicData uri="http://schemas.microsoft.com/office/word/2010/wordprocessingShape">
+                    <wps:wsp>
+                      <wps:cNvSpPr txBox="1"/>
+                      <wps:spPr>
+                        <a:xfrm>
+                          <a:off x="0" y="0"/>
+                          <a:ext cx="2121877" cy="581025"/>
+                        </a:xfrm>
+                        <a:prstGeom prst="rect">
+                          <a:avLst/>
+                        </a:prstGeom>
+                        <a:solidFill>
+                          <a:schemeClr val="lt1"/>
+                        </a:solidFill>
+                        <a:ln w="6350">
+                          <a:solidFill>
+                            <a:prstClr val="black"/>
+                          </a:solidFill>
+                        </a:ln>
+                      </wps:spPr>
+                      <wps:txbx>
+                        <w:txbxContent>
+                          <w:p>
+                            <w:proofErr w:type="spellStart"/>
+                            <w:r>
+                              <w:t>poštorná</w:t>
+                            </w:r>
+                            <w:proofErr w:type="spellEnd"/>
+                          </w:p>
+                        </w:txbxContent>
+                      </wps:txbx>
+                      <wps:bodyPr rot="0" spcFirstLastPara="0" vertOverflow="overflow" horzOverflow="overflow" vert="horz" wrap="square" lIns="91440" tIns="45720" rIns="91440" bIns="45720" numCol="1" spcCol="0" rtlCol="0" fromWordArt="0" anchor="t" anchorCtr="0" forceAA="0" compatLnSpc="1">
+                        <a:prstTxWarp prst="textNoShape">
+                          <a:avLst/>
+                        </a:prstTxWarp>
+                        <a:noAutofit/>
+                      </wps:bodyPr>
+                    </wps:wsp>
+                  </a:graphicData>
+                </a:graphic>
+              </wp:anchor>
+            </w:drawing>
+          </mc:Choice>
+          <mc:Fallback>
+            <w:pict>
+              <v:shape w14:anchorId="0AAEA46F" id="_x0000_s1049" type="#_x0000_t202" style="position:absolute;margin-left:37.85pt;margin-top:297.65pt;width:167.1pt;height:45.75pt;z-index:251670528;visibility:visible;mso-wrap-style:square;mso-wrap-distance-left:9pt;mso-wrap-distance-top:0;mso-wrap-distance-right:9pt;mso-wrap-distance-bottom:0;mso-position-horizontal:absolute;mso-position-horizontal-relative:text;mso-position-vertical:absolute;mso-position-vertical-relative:text;v-text-anchor:top" o:gfxdata="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" fillcolor="white [3201]" strokeweight=".5pt">
+                <v:textbox>
+                  <w:txbxContent>
+                    <w:p>
+                      <w:proofErr w:type="spellStart"/>
+                      <w:r>
+                        <w:t>poštorná</w:t>
+                      </w:r>
+                      <w:proofErr w:type="spellEnd"/>
+                    </w:p>
+                  </w:txbxContent>
+                </v:textbox>
+              </v:shape>
+            </w:pict>
+          </mc:Fallback>
+        </mc:AlternateContent>
+      </w:r>
+      <w:r>
+        <w:rPr>
+          <w:noProof/>
+        </w:rPr>
+        <w:drawing>
+          <wp:anchor distT="0" distB="0" distL="114300" distR="114300" simplePos="0" relativeHeight="251658240" behindDoc="1" locked="0" layoutInCell="1" allowOverlap="1" wp14:anchorId="3886F18D" wp14:editId="374A3B54">
+            <wp:simplePos x="0" y="0"/>
+            <wp:positionH relativeFrom="page">
+              <wp:posOffset>64525</wp:posOffset>
+            </wp:positionH>
+            <wp:positionV relativeFrom="paragraph">
+              <wp:posOffset>-476250</wp:posOffset>
+            </wp:positionV>
+            <wp:extent cx="7877175" cy="7744413"/>
+            <wp:effectExtent l="0" t="0" r="0" b="9525"/>
+            <wp:wrapNone/>
+            <wp:docPr id="1714929253" name="Obrázek 1"/>
+            <wp:cNvGraphicFramePr>
+              <a:graphicFrameLocks xmlns:a="http://schemas.openxmlformats.org/drawingml/2006/main" noChangeAspect="1"/>
+            </wp:cNvGraphicFramePr>
+            <a:graphic xmlns:a="http://schemas.openxmlformats.org/drawingml/2006/main">
+              <a:graphicData uri="http://schemas.openxmlformats.org/drawingml/2006/picture">
+                <pic:pic xmlns:pic="http://schemas.openxmlformats.org/drawingml/2006/picture">
+                  <pic:nvPicPr>
+                    <pic:cNvPr id="0" name="Picture 1"/>
+                    <pic:cNvPicPr>
+                      <a:picLocks noChangeAspect="1" noChangeArrowheads="1"/>
+                    </pic:cNvPicPr>
+                  </pic:nvPicPr>
+                  <pic:blipFill rotWithShape="1">
+                    <a:blip r:embed="rId16">
+                      <a:extLst>
+                        <a:ext uri="{28A0092B-C50C-407E-A947-70E740481C1C}">
+                          <a14:useLocalDpi xmlns:a14="http://schemas.microsoft.com/office/drawing/2010/main" val="0"/>
+                        </a:ext>
+                      </a:extLst>
+                    </a:blip>
+                    <a:srcRect r="48997"/>
+                    <a:stretch/>
+                  </pic:blipFill>
+                  <pic:spPr bwMode="auto">
+                    <a:xfrm>
+                      <a:off x="0" y="0"/>
+                      <a:ext cx="7877175" cy="7744413"/>
+                    </a:xfrm>
+                    <a:prstGeom prst="rect">
+                      <a:avLst/>
+                    </a:prstGeom>
+                    <a:noFill/>
+                    <a:ln>
+                      <a:noFill/>
+                    </a:ln>
+                    <a:extLst>
+                      <a:ext uri="{53640926-AAD7-44D8-BBD7-CCE9431645EC}">
+                        <a14:shadowObscured xmlns:a14="http://schemas.microsoft.com/office/drawing/2010/main"/>
+                      </a:ext>
+                    </a:extLst>
+                  </pic:spPr>
+                </pic:pic>
+              </a:graphicData>
+            </a:graphic>
+            <wp14:sizeRelH relativeFrom="margin">
+              <wp14:pctWidth>0</wp14:pctWidth>
+            </wp14:sizeRelH>
+            <wp14:sizeRelV relativeFrom="margin">
+              <wp14:pctHeight>0</wp14:pctHeight>
+            </wp14:sizeRelV>
+          </wp:anchor>
+        </w:drawing>
+      </w:r>
       <w:r>
         <w:rPr>
           <w:noProof/>
@@ -393,7 +4591,7 @@
         <mc:AlternateContent>
           <mc:Choice Requires="wps">
             <w:drawing>
-              <wp:anchor distT="0" distB="0" distL="114300" distR="114300" simplePos="0" relativeHeight="251659264" behindDoc="0" locked="0" layoutInCell="1" allowOverlap="1" wp14:anchorId="232CE2B6" wp14:editId="728F7E97">
+              <wp:anchor distT="0" distB="0" distL="114300" distR="114300" simplePos="0" relativeHeight="251659264" behindDoc="0" locked="0" layoutInCell="1" allowOverlap="1" wp14:anchorId="232CE2B6" wp14:editId="3CA1369F">
                 <wp:simplePos x="0" y="0"/>
                 <wp:positionH relativeFrom="margin">
                   <wp:align>right</wp:align>
@@ -454,83 +4652,13 @@
           </mc:Choice>
           <mc:Fallback>
             <w:pict>
-              <v:shape w14:anchorId="6B0DAEF1" id="Přímá spojnice se šipkou 2" o:spid="_x0000_s1026" type="#_x0000_t32" style="position:absolute;margin-left:146.8pt;margin-top:308.25pt;width:198pt;height:87pt;flip:y;z-index:251659264;visibility:visible;mso-wrap-style:square;mso-width-percent:0;mso-height-percent:0;mso-wrap-distance-left:9pt;mso-wrap-distance-top:0;mso-wrap-distance-right:9pt;mso-wrap-distance-bottom:0;mso-position-horizontal:right;mso-position-horizontal-relative:margin;mso-position-vertical:absolute;mso-position-vertical-relative:text;mso-width-percent:0;mso-height-percent:0;mso-width-relative:margin;mso-height-relative:margin" o:gfxdata="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" strokecolor="red" strokeweight="4.5pt">
+              <v:shape w14:anchorId="5A7BAF8B" id="Přímá spojnice se šipkou 2" o:spid="_x0000_s1026" type="#_x0000_t32" style="position:absolute;margin-left:146.8pt;margin-top:308.25pt;width:198pt;height:87pt;flip:y;z-index:251659264;visibility:visible;mso-wrap-style:square;mso-width-percent:0;mso-height-percent:0;mso-wrap-distance-left:9pt;mso-wrap-distance-top:0;mso-wrap-distance-right:9pt;mso-wrap-distance-bottom:0;mso-position-horizontal:right;mso-position-horizontal-relative:margin;mso-position-vertical:absolute;mso-position-vertical-relative:text;mso-width-percent:0;mso-height-percent:0;mso-width-relative:margin;mso-height-relative:margin" o:gfxdata="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" strokecolor="red" strokeweight="4.5pt">
                 <v:stroke endarrow="block" joinstyle="miter"/>
                 <w10:wrap anchorx="margin"/>
               </v:shape>
             </w:pict>
           </mc:Fallback>
         </mc:AlternateContent>
-      </w:r>
-      <w:r>
-        <w:rPr>
-          <w:noProof/>
-        </w:rPr>
-        <w:drawing>
-          <wp:anchor distT="0" distB="0" distL="114300" distR="114300" simplePos="0" relativeHeight="251658240" behindDoc="1" locked="0" layoutInCell="1" allowOverlap="1" wp14:anchorId="3886F18D" wp14:editId="5D038C00">
-            <wp:simplePos x="0" y="0"/>
-            <wp:positionH relativeFrom="page">
-              <wp:align>left</wp:align>
-            </wp:positionH>
-            <wp:positionV relativeFrom="paragraph">
-              <wp:posOffset>-476250</wp:posOffset>
-            </wp:positionV>
-            <wp:extent cx="7877175" cy="7744413"/>
-            <wp:effectExtent l="0" t="0" r="0" b="9525"/>
-            <wp:wrapNone/>
-            <wp:docPr id="1714929253" name="Obrázek 1"/>
-            <wp:cNvGraphicFramePr>
-              <a:graphicFrameLocks xmlns:a="http://schemas.openxmlformats.org/drawingml/2006/main" noChangeAspect="1"/>
-            </wp:cNvGraphicFramePr>
-            <a:graphic xmlns:a="http://schemas.openxmlformats.org/drawingml/2006/main">
-              <a:graphicData uri="http://schemas.openxmlformats.org/drawingml/2006/picture">
-                <pic:pic xmlns:pic="http://schemas.openxmlformats.org/drawingml/2006/picture">
-                  <pic:nvPicPr>
-                    <pic:cNvPr id="0" name="Picture 1"/>
-                    <pic:cNvPicPr>
-                      <a:picLocks noChangeAspect="1" noChangeArrowheads="1"/>
-                    </pic:cNvPicPr>
-                  </pic:nvPicPr>
-                  <pic:blipFill rotWithShape="1">
-                    <a:blip r:embed="rId4">
-                      <a:extLst>
-                        <a:ext uri="{28A0092B-C50C-407E-A947-70E740481C1C}">
-                          <a14:useLocalDpi xmlns:a14="http://schemas.microsoft.com/office/drawing/2010/main" val="0"/>
-                        </a:ext>
-                      </a:extLst>
-                    </a:blip>
-                    <a:srcRect r="48997"/>
-                    <a:stretch/>
-                  </pic:blipFill>
-                  <pic:spPr bwMode="auto">
-                    <a:xfrm>
-                      <a:off x="0" y="0"/>
-                      <a:ext cx="7877175" cy="7744413"/>
-                    </a:xfrm>
-                    <a:prstGeom prst="rect">
-                      <a:avLst/>
-                    </a:prstGeom>
-                    <a:noFill/>
-                    <a:ln>
-                      <a:noFill/>
-                    </a:ln>
-                    <a:extLst>
-                      <a:ext uri="{53640926-AAD7-44D8-BBD7-CCE9431645EC}">
-                        <a14:shadowObscured xmlns:a14="http://schemas.microsoft.com/office/drawing/2010/main"/>
-                      </a:ext>
-                    </a:extLst>
-                  </pic:spPr>
-                </pic:pic>
-              </a:graphicData>
-            </a:graphic>
-            <wp14:sizeRelH relativeFrom="margin">
-              <wp14:pctWidth>0</wp14:pctWidth>
-            </wp14:sizeRelH>
-            <wp14:sizeRelV relativeFrom="margin">
-              <wp14:pctHeight>0</wp14:pctHeight>
-            </wp14:sizeRelV>
-          </wp:anchor>
-        </w:drawing>
       </w:r>
     </w:p>
     <w:sectPr>
@@ -1146,7 +5274,6 @@
   <w:style w:type="character" w:default="1" w:styleId="Standardnpsmoodstavce">
     <w:name w:val="Default Paragraph Font"/>
     <w:uiPriority w:val="1"/>
-    <w:semiHidden/>
     <w:unhideWhenUsed/>
   </w:style>
   <w:style w:type="table" w:default="1" w:styleId="Normlntabulka">
@@ -1463,6 +5590,152 @@
 </w:styles>
 </file>
 
+<file path=word/ink/ink1.xml><?xml version="1.0" encoding="utf-8"?>
+<inkml:ink xmlns:inkml="http://www.w3.org/2003/InkML">
+  <inkml:definitions>
+    <inkml:context xml:id="ctx0">
+      <inkml:inkSource xml:id="inkSrc0">
+        <inkml:traceFormat>
+          <inkml:channel name="X" type="integer" min="-2.14748E9" max="2.14748E9" units="cm"/>
+          <inkml:channel name="Y" type="integer" min="-2.14748E9" max="2.14748E9" units="cm"/>
+          <inkml:channel name="F" type="integer" max="32767" units="dev"/>
+        </inkml:traceFormat>
+        <inkml:channelProperties>
+          <inkml:channelProperty channel="X" name="resolution" value="1000" units="1/cm"/>
+          <inkml:channelProperty channel="Y" name="resolution" value="1000" units="1/cm"/>
+          <inkml:channelProperty channel="F" name="resolution" value="0" units="1/dev"/>
+        </inkml:channelProperties>
+      </inkml:inkSource>
+      <inkml:timestamp xml:id="ts0" timeString="2025-05-14T11:00:48.724"/>
+    </inkml:context>
+    <inkml:brush xml:id="br0">
+      <inkml:brushProperty name="width" value="0.035" units="cm"/>
+      <inkml:brushProperty name="height" value="0.035" units="cm"/>
+      <inkml:brushProperty name="color" value="#E71224"/>
+    </inkml:brush>
+  </inkml:definitions>
+  <inkml:trace contextRef="#ctx0" brushRef="#br0">3287 7080 24575,'0'-12'0,"1"-36"0,-2 1 0,-2-1 0,-2 1 0,-13-52 0,8 61 0,-63-204 0,62 213 0,-2 1 0,-1-1 0,-1 2 0,-1 0 0,-2 1 0,-21-24 0,15 20 0,-2 2 0,-2 1 0,0 1 0,-2 1 0,0 1 0,-49-27 0,51 33 0,1-1 0,-42-37 0,46 36 0,2 1 0,0 2 0,-1 1 0,0 0 0,-1 2 0,-33-16 0,12 9 0,2-3 0,1-1 0,1-2 0,1-2 0,-47-44 0,4 15 0,-430-310-1435,157 146 2870,218 136-1905,-266-183-1885,381 251 2638,1-1-1,0-1 1,1-1-1,2 0 1,0-2-1,1 0 1,1-1-1,2-1 1,-19-41-1,21 44-282,0 0 0,-27-36 0,4 9 0,9 7-115,-30-45-205,-53-115 1,91 164 777,3 5-415,0 0-1,2-1 0,2 0 0,1-1 1,2 0-1,-6-49 0,-15-150-932,-62-644-5083,91 596 10757,3 121-2705,0 126-2092,2 0-1,1 1 0,2-1 1,1 2-1,2-1 1,18-38-1,-5 6-402,-1 8 518,2 1 0,2 1 1,3 1-1,49-68 0,-48 80-102,2 2 0,2 1 0,1 1 0,2 2 0,1 2 0,2 1 0,2 3 0,49-29 0,111-41 0,-60 32 0,-103 47 0,-20 10 0,1 1 0,0 1 0,1 1 0,24-7 0,868-251-589,-549 166 302,-224 69 769,-93 23-285,84-27 0,-130 35-197,0 1 0,0-1 0,0 1 0,-1-1 0,1 0 0,0 0 0,0 0 0,0 0 0,-1 0 0,1 0 0,0-1 0,-1 1 0,1 0 0,-1-1 0,1 1 0,-1-1 0,0 0 0,0 1 0,0-1 0,0 0 0,0 0 0,0 0 0,1-3 0,-3 3 0,1 0 0,-1 0 0,1 0 0,-1 0 0,0 0 0,1 0 0,-1 0 0,0 1 0,-1-1 0,1 0 0,0 0 0,0 1 0,-1-1 0,1 1 0,-1-1 0,1 1 0,-1-1 0,0 1 0,1 0 0,-1 0 0,0 0 0,-3-1 0,-5-5-27,0 0-1,1-1 1,0 0-1,0-1 1,1 1-1,0-2 0,1 1 1,0-1-1,0 0 1,1-1-1,0 1 1,-4-13-1,-7-9-979,-6-8-5819</inkml:trace>
+  <inkml:trace contextRef="#ctx0" brushRef="#br0" timeOffset="897.02">2831 416 24575,'-7'1'0,"0"0"0,1 0 0,-1 0 0,1 0 0,-1 1 0,1 0 0,0 1 0,0 0 0,0-1 0,0 2 0,0-1 0,-6 6 0,-10 8 0,-33 35 0,-2 0 0,-159 129 0,182-151 0,10-8-1365,6-2-5461</inkml:trace>
+</inkml:ink>
+</file>
+
+<file path=word/ink/ink2.xml><?xml version="1.0" encoding="utf-8"?>
+<inkml:ink xmlns:inkml="http://www.w3.org/2003/InkML">
+  <inkml:definitions>
+    <inkml:context xml:id="ctx0">
+      <inkml:inkSource xml:id="inkSrc0">
+        <inkml:traceFormat>
+          <inkml:channel name="X" type="integer" min="-2.14748E9" max="2.14748E9" units="cm"/>
+          <inkml:channel name="Y" type="integer" min="-2.14748E9" max="2.14748E9" units="cm"/>
+          <inkml:channel name="F" type="integer" max="32767" units="dev"/>
+        </inkml:traceFormat>
+        <inkml:channelProperties>
+          <inkml:channelProperty channel="X" name="resolution" value="1000" units="1/cm"/>
+          <inkml:channelProperty channel="Y" name="resolution" value="1000" units="1/cm"/>
+          <inkml:channelProperty channel="F" name="resolution" value="0" units="1/dev"/>
+        </inkml:channelProperties>
+      </inkml:inkSource>
+      <inkml:timestamp xml:id="ts0" timeString="2025-05-14T11:00:30.187"/>
+    </inkml:context>
+    <inkml:brush xml:id="br0">
+      <inkml:brushProperty name="width" value="0.035" units="cm"/>
+      <inkml:brushProperty name="height" value="0.035" units="cm"/>
+      <inkml:brushProperty name="color" value="#E71224"/>
+    </inkml:brush>
+  </inkml:definitions>
+  <inkml:trace contextRef="#ctx0" brushRef="#br0">1251 618 24575,'-11'-8'0,"0"1"0,0 0 0,-1 0 0,0 1 0,-14-5 0,11 5 0,-141-74 0,97 47 0,-84-34 0,-200-76 0,315 129 0,-39-24 0,2 0 0,-110-64 0,96 68 0,41 19 0,38 15 0,0 0 0,0 0 0,0 0 0,1 0 0,-1 0 0,0 0 0,0 0 0,0 0 0,0 0 0,0 0 0,0 0 0,0 0 0,0 0 0,0 0 0,0 0 0,0 0 0,0 0 0,0-1 0,0 1 0,0 0 0,0 0 0,0 0 0,0 0 0,0 0 0,0 0 0,0 0 0,0 0 0,0 0 0,0 0 0,0 0 0,0 0 0,0 0 0,15 1 0,21 5 0,77 23 0,-52-12 0,80 11 0,-26-18-1365,-89-9-5461</inkml:trace>
+  <inkml:trace contextRef="#ctx0" brushRef="#br0" timeOffset="544.58">6 19 24575,'1'5'0,"0"-1"0,0 0 0,1 0 0,0 1 0,0-1 0,0 0 0,0 0 0,4 5 0,6 10 0,93 231 0,-84-193 0,24 78 0,-17-54-1365,-23-64-5461</inkml:trace>
+</inkml:ink>
+</file>
+
+<file path=word/ink/ink3.xml><?xml version="1.0" encoding="utf-8"?>
+<inkml:ink xmlns:inkml="http://www.w3.org/2003/InkML">
+  <inkml:definitions>
+    <inkml:context xml:id="ctx0">
+      <inkml:inkSource xml:id="inkSrc0">
+        <inkml:traceFormat>
+          <inkml:channel name="X" type="integer" min="-2.14748E9" max="2.14748E9" units="cm"/>
+          <inkml:channel name="Y" type="integer" min="-2.14748E9" max="2.14748E9" units="cm"/>
+          <inkml:channel name="F" type="integer" max="32767" units="dev"/>
+        </inkml:traceFormat>
+        <inkml:channelProperties>
+          <inkml:channelProperty channel="X" name="resolution" value="1000" units="1/cm"/>
+          <inkml:channelProperty channel="Y" name="resolution" value="1000" units="1/cm"/>
+          <inkml:channelProperty channel="F" name="resolution" value="0" units="1/dev"/>
+        </inkml:channelProperties>
+      </inkml:inkSource>
+      <inkml:timestamp xml:id="ts0" timeString="2025-05-14T10:59:03.517"/>
+    </inkml:context>
+    <inkml:brush xml:id="br0">
+      <inkml:brushProperty name="width" value="0.035" units="cm"/>
+      <inkml:brushProperty name="height" value="0.035" units="cm"/>
+    </inkml:brush>
+  </inkml:definitions>
+  <inkml:trace contextRef="#ctx0" brushRef="#br0">1 121 24575,'3'1'0,"0"1"0,0 0 0,0-1 0,0 1 0,0 1 0,-1-1 0,1 0 0,-1 1 0,1-1 0,-1 1 0,0-1 0,0 1 0,3 6 0,2 0 0,24 35 0,50 92 0,-53-83 0,45 61 0,-56-90 0,-13-16 0,1-1 0,0 1 0,0-1 0,1 0 0,0 0 0,1 0 0,-1-1 0,1 0 0,0-1 0,1 1 0,15 8 0,-22-14 0,-1 0 0,1 0 0,0 0 0,0 0 0,-1 0 0,1 0 0,0 0 0,0-1 0,-1 1 0,1 0 0,0 0 0,-1-1 0,1 1 0,0 0 0,-1-1 0,1 1 0,0-1 0,-1 1 0,1-1 0,-1 1 0,1-1 0,-1 1 0,1-1 0,-1 1 0,1-1 0,-1 0 0,0 1 0,1-1 0,-1 0 0,0 1 0,1-1 0,-1 0 0,0 0 0,0 1 0,0-1 0,0 0 0,0 0 0,0 1 0,0-2 0,3-37 0,-3 33 0,-3-304-1365,3 297-5461</inkml:trace>
+  <inkml:trace contextRef="#ctx0" brushRef="#br0" timeOffset="604.26">312 721 24575,'-4'0'0,"-5"0"0,-6 0 0,-4 0 0,-3-4 0,-1-2 0,-2-3 0,0-1 0,0 2 0,0-2 0,1 0 0,-1 3 0,5 2-8191</inkml:trace>
+  <inkml:trace contextRef="#ctx0" brushRef="#br0" timeOffset="1102.09">26 96 24575,'0'394'-1365,"0"-380"-5461</inkml:trace>
+  <inkml:trace contextRef="#ctx0" brushRef="#br0" timeOffset="1486.38">48 1 24575,'4'0'0,"6"0"0,5 0 0,0 4 0,1 1 0,3 0 0,1-1 0,-2 3 0,0 1 0,-4 2 0,1 0 0,1-2 0,-2 2 0,-3-1-8191</inkml:trace>
+</inkml:ink>
+</file>
+
+<file path=word/ink/ink4.xml><?xml version="1.0" encoding="utf-8"?>
+<inkml:ink xmlns:inkml="http://www.w3.org/2003/InkML">
+  <inkml:definitions>
+    <inkml:context xml:id="ctx0">
+      <inkml:inkSource xml:id="inkSrc0">
+        <inkml:traceFormat>
+          <inkml:channel name="X" type="integer" min="-2.14748E9" max="2.14748E9" units="cm"/>
+          <inkml:channel name="Y" type="integer" min="-2.14748E9" max="2.14748E9" units="cm"/>
+          <inkml:channel name="F" type="integer" max="32767" units="dev"/>
+        </inkml:traceFormat>
+        <inkml:channelProperties>
+          <inkml:channelProperty channel="X" name="resolution" value="1000" units="1/cm"/>
+          <inkml:channelProperty channel="Y" name="resolution" value="1000" units="1/cm"/>
+          <inkml:channelProperty channel="F" name="resolution" value="0" units="1/dev"/>
+        </inkml:channelProperties>
+      </inkml:inkSource>
+      <inkml:timestamp xml:id="ts0" timeString="2025-05-14T10:57:58.446"/>
+    </inkml:context>
+    <inkml:brush xml:id="br0">
+      <inkml:brushProperty name="width" value="0.035" units="cm"/>
+      <inkml:brushProperty name="height" value="0.035" units="cm"/>
+      <inkml:brushProperty name="color" value="#E71224"/>
+    </inkml:brush>
+  </inkml:definitions>
+  <inkml:trace contextRef="#ctx0" brushRef="#br0">3200 1 24575,'-18'2'0,"1"1"0,0 0 0,0 2 0,1 0 0,0 0 0,-1 2 0,2 0 0,-30 18 0,19-11 0,-49 19 0,-108 35 0,85-30 0,-122 31 0,159-54 108,-335 67-1242,214-66 2160,-136 41-2104,94-15 435,107-20 1043,-138 19 921,-181 1-1321,274-12 0,138-25 0,-21 2 0,1 2 0,0 2 0,-47 18 0,90-29 0,0 1 0,0-1 0,0 0 0,0 1 0,0-1 0,0 1 0,0-1 0,0 1 0,0-1 0,0 1 0,0 0 0,0 0 0,0-1 0,1 1 0,-1 0 0,0 0 0,1 0 0,-1 0 0,0 0 0,1 0 0,-1 0 0,1 0 0,-1 2 0,1-2 0,1 0 0,-1 0 0,0 0 0,1-1 0,-1 1 0,1 0 0,0 0 0,-1 0 0,1 0 0,0 0 0,-1-1 0,1 1 0,0 0 0,0-1 0,0 1 0,0-1 0,0 1 0,-1-1 0,1 1 0,1 0 0,64 20 0,-56-18 0,43 13 0,1-2 0,0-2 0,0-2 0,64 2 0,6-2-1365,-93-6-5461</inkml:trace>
+  <inkml:trace contextRef="#ctx0" brushRef="#br0" timeOffset="730.84">36 646 24575,'3'0'0,"0"-1"0,0 0 0,0 0 0,-1 0 0,1 0 0,0 0 0,0-1 0,0 1 0,-1-1 0,1 0 0,-1 1 0,1-1 0,-1 0 0,3-4 0,33-37 0,-30 32 0,105-149 0,-57 74 0,-47 72 5,-1-1 0,0 0 0,9-29 0,-2 6-1390,-7 22-5441</inkml:trace>
+</inkml:ink>
+</file>
+
+<file path=word/ink/ink5.xml><?xml version="1.0" encoding="utf-8"?>
+<inkml:ink xmlns:inkml="http://www.w3.org/2003/InkML">
+  <inkml:definitions>
+    <inkml:context xml:id="ctx0">
+      <inkml:inkSource xml:id="inkSrc0">
+        <inkml:traceFormat>
+          <inkml:channel name="X" type="integer" min="-2.14748E9" max="2.14748E9" units="cm"/>
+          <inkml:channel name="Y" type="integer" min="-2.14748E9" max="2.14748E9" units="cm"/>
+          <inkml:channel name="F" type="integer" max="32767" units="dev"/>
+        </inkml:traceFormat>
+        <inkml:channelProperties>
+          <inkml:channelProperty channel="X" name="resolution" value="1000" units="1/cm"/>
+          <inkml:channelProperty channel="Y" name="resolution" value="1000" units="1/cm"/>
+          <inkml:channelProperty channel="F" name="resolution" value="0" units="1/dev"/>
+        </inkml:channelProperties>
+      </inkml:inkSource>
+      <inkml:timestamp xml:id="ts0" timeString="2025-05-14T10:55:36.953"/>
+    </inkml:context>
+    <inkml:brush xml:id="br0">
+      <inkml:brushProperty name="width" value="0.035" units="cm"/>
+      <inkml:brushProperty name="height" value="0.035" units="cm"/>
+      <inkml:brushProperty name="color" value="#E71224"/>
+    </inkml:brush>
+  </inkml:definitions>
+  <inkml:trace contextRef="#ctx0" brushRef="#br0">2015 1 24575,'-53'3'0,"1"2"0,0 3 0,0 2 0,1 3 0,1 1 0,0 3 0,1 2 0,-82 44 0,82-35 0,-66 52 0,70-46 0,-70 39 0,84-55 0,-38 30 0,1-1 0,32-20 0,1 1 0,2 2 0,-46 51 0,31-30 0,32-33 0,0 1 0,1 1 0,1 0 0,-19 35 0,-34 93 0,52-112 0,-137 277 0,94-201 0,-28 92 0,71-167 0,-103 289 0,44-117 0,61-162 0,2 0 0,2 1 0,3 0 0,1 0 0,2 59 0,3-79 0,-14 138 0,7-107 0,3-1 0,5 96 0,3-124 0,3-1 0,0-1 0,16 41 0,-9-30 0,16 41 0,46 83 0,-50-110 0,17 45 0,-27-58 0,2-1 0,1 0 0,39 56 0,-42-78 0,0 0 0,1-1 0,1 0 0,26 17 0,-3-1 0,139 95 0,-63-46 0,71 59 0,-142-108 0,67 36 0,-9-7 0,-55-33 0,1-3 0,1-1 0,76 22 0,78 36 0,-202-80 0,4 2 0,-1-1 0,0 0 0,1 0 0,0 0 0,0-1 0,0 0 0,0 0 0,0 0 0,0-1 0,1 0 0,8-1 0,-16 0 0,0 0 0,0 0 0,1 0 0,-1 0 0,0 0 0,0 0 0,1 0 0,-1 0 0,0 0 0,0 0 0,0-1 0,1 1 0,-1 0 0,0 0 0,0 0 0,0 0 0,1-1 0,-1 1 0,0 0 0,0 0 0,0 0 0,0 0 0,0-1 0,0 1 0,1 0 0,-1 0 0,0-1 0,0 1 0,0 0 0,0 0 0,0-1 0,0 1 0,0 0 0,0 0 0,0-1 0,0 1 0,0 0 0,0 0 0,0 0 0,0-1 0,0 1 0,0 0 0,0 0 0,-1-1 0,1 1 0,-10-16 0,-17-13 0,25 27 0,-35-38 0,3-2 0,1-1 0,2-2 0,-45-88 0,50 88 0,18 31-119,4 8 6,0 1 0,1-1-1,0 0 1,0 0 0,1 0 0,0 0-1,0-1 1,0 1 0,0 0-1,0-9 1,4 1-6713</inkml:trace>
+  <inkml:trace contextRef="#ctx0" brushRef="#br0" timeOffset="1023.6">1823 4792 24575,'-384'0'-1365,"363"0"-5461</inkml:trace>
+</inkml:ink>
+</file>
+
 <file path=word/theme/theme1.xml><?xml version="1.0" encoding="utf-8"?>
 <a:theme xmlns:a="http://schemas.openxmlformats.org/drawingml/2006/main" name="Motiv Office">
   <a:themeElements>
@@ -1756,4 +6029,16 @@
     </a:ext>
   </a:extLst>
 </a:theme>
+</file>
+
+<file path=customXml/item1.xml><?xml version="1.0" encoding="utf-8"?>
+<b:Sources xmlns:b="http://schemas.openxmlformats.org/officeDocument/2006/bibliography" xmlns="http://schemas.openxmlformats.org/officeDocument/2006/bibliography" SelectedStyle="\APASixthEditionOfficeOnline.xsl" StyleName="APA" Version="6"/>
+</file>
+
+<file path=customXml/itemProps1.xml><?xml version="1.0" encoding="utf-8"?>
+<ds:datastoreItem xmlns:ds="http://schemas.openxmlformats.org/officeDocument/2006/customXml" ds:itemID="{7DA490BD-523A-4D57-98E3-BDECE046630D}">
+  <ds:schemaRefs>
+    <ds:schemaRef ds:uri="http://schemas.openxmlformats.org/officeDocument/2006/bibliography"/>
+  </ds:schemaRefs>
+</ds:datastoreItem>
 </file>
</xml_diff>